<commit_message>
Seção 3 item 29 - Criando o componente Calculadora
</commit_message>
<xml_diff>
--- a/calculadora/Calculadora.docx
+++ b/calculadora/Calculadora.docx
@@ -2044,16 +2044,14 @@
           <w:color w:val="D4D4D4"/>
           <w:sz w:val="21"/>
           <w:szCs w:val="21"/>
-          <w:lang w:val="en-US"/>
-        </w:rPr>
-      </w:pPr>
-      <w:r>
-        <w:rPr>
-          <w:rFonts w:ascii="Consolas" w:eastAsia="Times New Roman" w:hAnsi="Consolas" w:cs="Times New Roman"/>
-          <w:color w:val="D4D4D4"/>
-          <w:sz w:val="21"/>
-          <w:szCs w:val="21"/>
-          <w:lang w:val="en-US"/>
+        </w:rPr>
+      </w:pPr>
+      <w:r>
+        <w:rPr>
+          <w:rFonts w:ascii="Consolas" w:eastAsia="Times New Roman" w:hAnsi="Consolas" w:cs="Times New Roman"/>
+          <w:color w:val="D4D4D4"/>
+          <w:sz w:val="21"/>
+          <w:szCs w:val="21"/>
         </w:rPr>
         <w:t>}</w:t>
       </w:r>
@@ -2067,7 +2065,6 @@
           <w:color w:val="D4D4D4"/>
           <w:sz w:val="21"/>
           <w:szCs w:val="21"/>
-          <w:lang w:val="en-US"/>
         </w:rPr>
       </w:pPr>
     </w:p>
@@ -3400,16 +3397,14 @@
           <w:color w:val="D4D4D4"/>
           <w:sz w:val="21"/>
           <w:szCs w:val="21"/>
-          <w:lang w:val="en-US"/>
-        </w:rPr>
-      </w:pPr>
-      <w:r>
-        <w:rPr>
-          <w:rFonts w:ascii="Consolas" w:eastAsia="Times New Roman" w:hAnsi="Consolas" w:cs="Times New Roman"/>
-          <w:color w:val="D4D4D4"/>
-          <w:sz w:val="21"/>
-          <w:szCs w:val="21"/>
-          <w:lang w:val="en-US"/>
+        </w:rPr>
+      </w:pPr>
+      <w:r>
+        <w:rPr>
+          <w:rFonts w:ascii="Consolas" w:eastAsia="Times New Roman" w:hAnsi="Consolas" w:cs="Times New Roman"/>
+          <w:color w:val="D4D4D4"/>
+          <w:sz w:val="21"/>
+          <w:szCs w:val="21"/>
         </w:rPr>
         <w:t>})</w:t>
       </w:r>
@@ -4006,19 +4001,18 @@
           <w:color w:val="D4D4D4"/>
           <w:sz w:val="21"/>
           <w:szCs w:val="21"/>
-          <w:lang w:val="en-US"/>
-        </w:rPr>
-      </w:pPr>
-      <w:r>
-        <w:rPr>
-          <w:rFonts w:ascii="Consolas" w:eastAsia="Times New Roman" w:hAnsi="Consolas" w:cs="Times New Roman"/>
-          <w:color w:val="D4D4D4"/>
-          <w:sz w:val="21"/>
-          <w:szCs w:val="21"/>
-          <w:lang w:val="en-US"/>
+        </w:rPr>
+      </w:pPr>
+      <w:r>
+        <w:rPr>
+          <w:rFonts w:ascii="Consolas" w:eastAsia="Times New Roman" w:hAnsi="Consolas" w:cs="Times New Roman"/>
+          <w:color w:val="D4D4D4"/>
+          <w:sz w:val="21"/>
+          <w:szCs w:val="21"/>
         </w:rPr>
         <w:t xml:space="preserve">  </w:t>
       </w:r>
+      <w:proofErr w:type="spellStart"/>
       <w:proofErr w:type="gramStart"/>
       <w:r>
         <w:rPr>
@@ -4026,10 +4020,10 @@
           <w:color w:val="9CDCFE"/>
           <w:sz w:val="21"/>
           <w:szCs w:val="21"/>
-          <w:lang w:val="en-US"/>
         </w:rPr>
         <w:t>imports</w:t>
       </w:r>
+      <w:proofErr w:type="spellEnd"/>
       <w:proofErr w:type="gramEnd"/>
       <w:r>
         <w:rPr>
@@ -4037,7 +4031,6 @@
           <w:color w:val="9CDCFE"/>
           <w:sz w:val="21"/>
           <w:szCs w:val="21"/>
-          <w:lang w:val="en-US"/>
         </w:rPr>
         <w:t>:</w:t>
       </w:r>
@@ -4047,7 +4040,6 @@
           <w:color w:val="D4D4D4"/>
           <w:sz w:val="21"/>
           <w:szCs w:val="21"/>
-          <w:lang w:val="en-US"/>
         </w:rPr>
         <w:t xml:space="preserve"> [</w:t>
       </w:r>
@@ -4061,16 +4053,14 @@
           <w:color w:val="D4D4D4"/>
           <w:sz w:val="21"/>
           <w:szCs w:val="21"/>
-          <w:lang w:val="en-US"/>
-        </w:rPr>
-      </w:pPr>
-      <w:r>
-        <w:rPr>
-          <w:rFonts w:ascii="Consolas" w:eastAsia="Times New Roman" w:hAnsi="Consolas" w:cs="Times New Roman"/>
-          <w:color w:val="D4D4D4"/>
-          <w:sz w:val="21"/>
-          <w:szCs w:val="21"/>
-          <w:lang w:val="en-US"/>
+        </w:rPr>
+      </w:pPr>
+      <w:r>
+        <w:rPr>
+          <w:rFonts w:ascii="Consolas" w:eastAsia="Times New Roman" w:hAnsi="Consolas" w:cs="Times New Roman"/>
+          <w:color w:val="D4D4D4"/>
+          <w:sz w:val="21"/>
+          <w:szCs w:val="21"/>
         </w:rPr>
         <w:t xml:space="preserve">    </w:t>
       </w:r>
@@ -4081,7 +4071,6 @@
           <w:color w:val="4EC9B0"/>
           <w:sz w:val="21"/>
           <w:szCs w:val="21"/>
-          <w:lang w:val="en-US"/>
         </w:rPr>
         <w:t>BrowserModule</w:t>
       </w:r>
@@ -4092,7 +4081,6 @@
           <w:color w:val="D4D4D4"/>
           <w:sz w:val="21"/>
           <w:szCs w:val="21"/>
-          <w:lang w:val="en-US"/>
         </w:rPr>
         <w:t>,</w:t>
       </w:r>
@@ -4106,16 +4094,14 @@
           <w:color w:val="D4D4D4"/>
           <w:sz w:val="21"/>
           <w:szCs w:val="21"/>
-          <w:lang w:val="en-US"/>
-        </w:rPr>
-      </w:pPr>
-      <w:r>
-        <w:rPr>
-          <w:rFonts w:ascii="Consolas" w:eastAsia="Times New Roman" w:hAnsi="Consolas" w:cs="Times New Roman"/>
-          <w:color w:val="D4D4D4"/>
-          <w:sz w:val="21"/>
-          <w:szCs w:val="21"/>
-          <w:lang w:val="en-US"/>
+        </w:rPr>
+      </w:pPr>
+      <w:r>
+        <w:rPr>
+          <w:rFonts w:ascii="Consolas" w:eastAsia="Times New Roman" w:hAnsi="Consolas" w:cs="Times New Roman"/>
+          <w:color w:val="D4D4D4"/>
+          <w:sz w:val="21"/>
+          <w:szCs w:val="21"/>
         </w:rPr>
         <w:t xml:space="preserve">    </w:t>
       </w:r>
@@ -4126,7 +4112,6 @@
           <w:color w:val="4EC9B0"/>
           <w:sz w:val="21"/>
           <w:szCs w:val="21"/>
-          <w:lang w:val="en-US"/>
         </w:rPr>
         <w:t>AppRoutingModule</w:t>
       </w:r>
@@ -4137,7 +4122,6 @@
           <w:color w:val="D4D4D4"/>
           <w:sz w:val="21"/>
           <w:szCs w:val="21"/>
-          <w:lang w:val="en-US"/>
         </w:rPr>
         <w:t>,</w:t>
       </w:r>
@@ -4151,16 +4135,14 @@
           <w:color w:val="D4D4D4"/>
           <w:sz w:val="21"/>
           <w:szCs w:val="21"/>
-          <w:lang w:val="en-US"/>
-        </w:rPr>
-      </w:pPr>
-      <w:r>
-        <w:rPr>
-          <w:rFonts w:ascii="Consolas" w:eastAsia="Times New Roman" w:hAnsi="Consolas" w:cs="Times New Roman"/>
-          <w:color w:val="D4D4D4"/>
-          <w:sz w:val="21"/>
-          <w:szCs w:val="21"/>
-          <w:lang w:val="en-US"/>
+        </w:rPr>
+      </w:pPr>
+      <w:r>
+        <w:rPr>
+          <w:rFonts w:ascii="Consolas" w:eastAsia="Times New Roman" w:hAnsi="Consolas" w:cs="Times New Roman"/>
+          <w:color w:val="D4D4D4"/>
+          <w:sz w:val="21"/>
+          <w:szCs w:val="21"/>
         </w:rPr>
         <w:t xml:space="preserve">    </w:t>
       </w:r>
@@ -4171,7 +4153,6 @@
           <w:color w:val="4EC9B0"/>
           <w:sz w:val="21"/>
           <w:szCs w:val="21"/>
-          <w:lang w:val="en-US"/>
         </w:rPr>
         <w:t>CalculadoraModule</w:t>
       </w:r>
@@ -4186,16 +4167,14 @@
           <w:color w:val="D4D4D4"/>
           <w:sz w:val="21"/>
           <w:szCs w:val="21"/>
-          <w:lang w:val="en-US"/>
-        </w:rPr>
-      </w:pPr>
-      <w:r>
-        <w:rPr>
-          <w:rFonts w:ascii="Consolas" w:eastAsia="Times New Roman" w:hAnsi="Consolas" w:cs="Times New Roman"/>
-          <w:color w:val="D4D4D4"/>
-          <w:sz w:val="21"/>
-          <w:szCs w:val="21"/>
-          <w:lang w:val="en-US"/>
+        </w:rPr>
+      </w:pPr>
+      <w:r>
+        <w:rPr>
+          <w:rFonts w:ascii="Consolas" w:eastAsia="Times New Roman" w:hAnsi="Consolas" w:cs="Times New Roman"/>
+          <w:color w:val="D4D4D4"/>
+          <w:sz w:val="21"/>
+          <w:szCs w:val="21"/>
         </w:rPr>
         <w:t>  ],</w:t>
       </w:r>
@@ -4223,6 +4202,212 @@
           <w:sz w:val="24"/>
           <w:szCs w:val="24"/>
         </w:rPr>
+        <w:t>No diretório /</w:t>
+      </w:r>
+      <w:proofErr w:type="spellStart"/>
+      <w:r>
+        <w:rPr>
+          <w:rFonts w:ascii="Verdana" w:hAnsi="Verdana"/>
+          <w:sz w:val="24"/>
+          <w:szCs w:val="24"/>
+        </w:rPr>
+        <w:t>src</w:t>
+      </w:r>
+      <w:proofErr w:type="spellEnd"/>
+      <w:r>
+        <w:rPr>
+          <w:rFonts w:ascii="Verdana" w:hAnsi="Verdana"/>
+          <w:sz w:val="24"/>
+          <w:szCs w:val="24"/>
+        </w:rPr>
+        <w:t>/</w:t>
+      </w:r>
+      <w:proofErr w:type="spellStart"/>
+      <w:r>
+        <w:rPr>
+          <w:rFonts w:ascii="Verdana" w:hAnsi="Verdana"/>
+          <w:sz w:val="24"/>
+          <w:szCs w:val="24"/>
+        </w:rPr>
+        <w:t>app</w:t>
+      </w:r>
+      <w:proofErr w:type="spellEnd"/>
+      <w:r>
+        <w:rPr>
+          <w:rFonts w:ascii="Verdana" w:hAnsi="Verdana"/>
+          <w:sz w:val="24"/>
+          <w:szCs w:val="24"/>
+        </w:rPr>
+        <w:t xml:space="preserve">/calculadora criamos o arquivo </w:t>
+      </w:r>
+      <w:proofErr w:type="spellStart"/>
+      <w:r>
+        <w:rPr>
+          <w:rFonts w:ascii="Verdana" w:hAnsi="Verdana"/>
+          <w:sz w:val="24"/>
+          <w:szCs w:val="24"/>
+        </w:rPr>
+        <w:t>index.ts</w:t>
+      </w:r>
+      <w:proofErr w:type="spellEnd"/>
+      <w:r>
+        <w:rPr>
+          <w:rFonts w:ascii="Verdana" w:hAnsi="Verdana"/>
+          <w:sz w:val="24"/>
+          <w:szCs w:val="24"/>
+        </w:rPr>
+        <w:t xml:space="preserve"> com o alias para este modulo com o seguinte conteúdo:</w:t>
+      </w:r>
+    </w:p>
+    <w:p>
+      <w:pPr>
+        <w:rPr>
+          <w:rFonts w:ascii="Verdana" w:hAnsi="Verdana"/>
+          <w:sz w:val="24"/>
+          <w:szCs w:val="24"/>
+        </w:rPr>
+      </w:pPr>
+    </w:p>
+    <w:p>
+      <w:pPr>
+        <w:shd w:val="clear" w:color="auto" w:fill="1E1E1E"/>
+        <w:spacing w:after="0" w:line="285" w:lineRule="atLeast"/>
+        <w:rPr>
+          <w:rFonts w:ascii="Consolas" w:eastAsia="Times New Roman" w:hAnsi="Consolas" w:cs="Times New Roman"/>
+          <w:color w:val="D4D4D4"/>
+          <w:sz w:val="21"/>
+          <w:szCs w:val="21"/>
+          <w:lang w:val="en-US"/>
+        </w:rPr>
+      </w:pPr>
+      <w:proofErr w:type="gramStart"/>
+      <w:r>
+        <w:rPr>
+          <w:rFonts w:ascii="Consolas" w:eastAsia="Times New Roman" w:hAnsi="Consolas" w:cs="Times New Roman"/>
+          <w:color w:val="C586C0"/>
+          <w:sz w:val="21"/>
+          <w:szCs w:val="21"/>
+          <w:lang w:val="en-US"/>
+        </w:rPr>
+        <w:t>export</w:t>
+      </w:r>
+      <w:proofErr w:type="gramEnd"/>
+      <w:r>
+        <w:rPr>
+          <w:rFonts w:ascii="Consolas" w:eastAsia="Times New Roman" w:hAnsi="Consolas" w:cs="Times New Roman"/>
+          <w:color w:val="D4D4D4"/>
+          <w:sz w:val="21"/>
+          <w:szCs w:val="21"/>
+          <w:lang w:val="en-US"/>
+        </w:rPr>
+        <w:t xml:space="preserve"> </w:t>
+      </w:r>
+      <w:r>
+        <w:rPr>
+          <w:rFonts w:ascii="Consolas" w:eastAsia="Times New Roman" w:hAnsi="Consolas" w:cs="Times New Roman"/>
+          <w:color w:val="569CD6"/>
+          <w:sz w:val="21"/>
+          <w:szCs w:val="21"/>
+          <w:lang w:val="en-US"/>
+        </w:rPr>
+        <w:t>*</w:t>
+      </w:r>
+      <w:r>
+        <w:rPr>
+          <w:rFonts w:ascii="Consolas" w:eastAsia="Times New Roman" w:hAnsi="Consolas" w:cs="Times New Roman"/>
+          <w:color w:val="D4D4D4"/>
+          <w:sz w:val="21"/>
+          <w:szCs w:val="21"/>
+          <w:lang w:val="en-US"/>
+        </w:rPr>
+        <w:t xml:space="preserve"> </w:t>
+      </w:r>
+      <w:r>
+        <w:rPr>
+          <w:rFonts w:ascii="Consolas" w:eastAsia="Times New Roman" w:hAnsi="Consolas" w:cs="Times New Roman"/>
+          <w:color w:val="C586C0"/>
+          <w:sz w:val="21"/>
+          <w:szCs w:val="21"/>
+          <w:lang w:val="en-US"/>
+        </w:rPr>
+        <w:t>from</w:t>
+      </w:r>
+      <w:r>
+        <w:rPr>
+          <w:rFonts w:ascii="Consolas" w:eastAsia="Times New Roman" w:hAnsi="Consolas" w:cs="Times New Roman"/>
+          <w:color w:val="D4D4D4"/>
+          <w:sz w:val="21"/>
+          <w:szCs w:val="21"/>
+          <w:lang w:val="en-US"/>
+        </w:rPr>
+        <w:t xml:space="preserve"> </w:t>
+      </w:r>
+      <w:r>
+        <w:rPr>
+          <w:rFonts w:ascii="Consolas" w:eastAsia="Times New Roman" w:hAnsi="Consolas" w:cs="Times New Roman"/>
+          <w:color w:val="CE9178"/>
+          <w:sz w:val="21"/>
+          <w:szCs w:val="21"/>
+          <w:lang w:val="en-US"/>
+        </w:rPr>
+        <w:t>'./</w:t>
+      </w:r>
+      <w:proofErr w:type="spellStart"/>
+      <w:r>
+        <w:rPr>
+          <w:rFonts w:ascii="Consolas" w:eastAsia="Times New Roman" w:hAnsi="Consolas" w:cs="Times New Roman"/>
+          <w:color w:val="CE9178"/>
+          <w:sz w:val="21"/>
+          <w:szCs w:val="21"/>
+          <w:lang w:val="en-US"/>
+        </w:rPr>
+        <w:t>calculadora.module</w:t>
+      </w:r>
+      <w:proofErr w:type="spellEnd"/>
+      <w:r>
+        <w:rPr>
+          <w:rFonts w:ascii="Consolas" w:eastAsia="Times New Roman" w:hAnsi="Consolas" w:cs="Times New Roman"/>
+          <w:color w:val="CE9178"/>
+          <w:sz w:val="21"/>
+          <w:szCs w:val="21"/>
+          <w:lang w:val="en-US"/>
+        </w:rPr>
+        <w:t>'</w:t>
+      </w:r>
+      <w:r>
+        <w:rPr>
+          <w:rFonts w:ascii="Consolas" w:eastAsia="Times New Roman" w:hAnsi="Consolas" w:cs="Times New Roman"/>
+          <w:color w:val="D4D4D4"/>
+          <w:sz w:val="21"/>
+          <w:szCs w:val="21"/>
+          <w:lang w:val="en-US"/>
+        </w:rPr>
+        <w:t>;</w:t>
+      </w:r>
+    </w:p>
+    <w:p>
+      <w:pPr>
+        <w:rPr>
+          <w:rFonts w:ascii="Verdana" w:hAnsi="Verdana"/>
+          <w:sz w:val="24"/>
+          <w:szCs w:val="24"/>
+        </w:rPr>
+      </w:pPr>
+    </w:p>
+    <w:p>
+      <w:pPr>
+        <w:rPr>
+          <w:rFonts w:ascii="Verdana" w:hAnsi="Verdana"/>
+          <w:sz w:val="24"/>
+          <w:szCs w:val="24"/>
+        </w:rPr>
+      </w:pPr>
+      <w:r>
+        <w:rPr>
+          <w:rFonts w:ascii="Verdana" w:hAnsi="Verdana"/>
+          <w:sz w:val="24"/>
+          <w:szCs w:val="24"/>
+        </w:rPr>
         <w:t xml:space="preserve">Isso é um comando do </w:t>
       </w:r>
       <w:proofErr w:type="spellStart"/>
@@ -4314,300 +4499,2380 @@
           <w:szCs w:val="24"/>
         </w:rPr>
         <w:t xml:space="preserve"> substituindo o comando como segue abaixo:</w:t>
+      </w:r>
+    </w:p>
+    <w:p>
+      <w:pPr>
+        <w:rPr>
+          <w:rFonts w:ascii="Verdana" w:hAnsi="Verdana"/>
+          <w:sz w:val="24"/>
+          <w:szCs w:val="24"/>
+        </w:rPr>
+      </w:pPr>
+    </w:p>
+    <w:p>
+      <w:pPr>
+        <w:rPr>
+          <w:rFonts w:ascii="Verdana" w:hAnsi="Verdana"/>
+          <w:sz w:val="24"/>
+          <w:szCs w:val="24"/>
+        </w:rPr>
+      </w:pPr>
+    </w:p>
+    <w:p>
+      <w:pPr>
+        <w:shd w:val="clear" w:color="auto" w:fill="1E1E1E"/>
+        <w:spacing w:after="0" w:line="285" w:lineRule="atLeast"/>
+        <w:rPr>
+          <w:rFonts w:ascii="Consolas" w:eastAsia="Times New Roman" w:hAnsi="Consolas" w:cs="Times New Roman"/>
+          <w:color w:val="D4D4D4"/>
+          <w:sz w:val="21"/>
+          <w:szCs w:val="21"/>
+        </w:rPr>
+      </w:pPr>
+      <w:r>
+        <w:rPr>
+          <w:rFonts w:ascii="Consolas" w:eastAsia="Times New Roman" w:hAnsi="Consolas" w:cs="Times New Roman"/>
+          <w:color w:val="4FC1FF"/>
+          <w:sz w:val="21"/>
+          <w:szCs w:val="21"/>
+        </w:rPr>
+        <w:lastRenderedPageBreak/>
+        <w:t>DE</w:t>
+      </w:r>
+      <w:r>
+        <w:rPr>
+          <w:rFonts w:ascii="Consolas" w:eastAsia="Times New Roman" w:hAnsi="Consolas" w:cs="Times New Roman"/>
+          <w:color w:val="D4D4D4"/>
+          <w:sz w:val="21"/>
+          <w:szCs w:val="21"/>
+        </w:rPr>
+        <w:t xml:space="preserve"> </w:t>
+      </w:r>
+      <w:proofErr w:type="spellStart"/>
+      <w:r>
+        <w:rPr>
+          <w:rFonts w:ascii="Consolas" w:eastAsia="Times New Roman" w:hAnsi="Consolas" w:cs="Times New Roman"/>
+          <w:color w:val="C586C0"/>
+          <w:sz w:val="21"/>
+          <w:szCs w:val="21"/>
+        </w:rPr>
+        <w:t>import</w:t>
+      </w:r>
+      <w:proofErr w:type="spellEnd"/>
+      <w:r>
+        <w:rPr>
+          <w:rFonts w:ascii="Consolas" w:eastAsia="Times New Roman" w:hAnsi="Consolas" w:cs="Times New Roman"/>
+          <w:color w:val="D4D4D4"/>
+          <w:sz w:val="21"/>
+          <w:szCs w:val="21"/>
+        </w:rPr>
+        <w:t xml:space="preserve"> </w:t>
+      </w:r>
+      <w:proofErr w:type="gramStart"/>
+      <w:r>
+        <w:rPr>
+          <w:rFonts w:ascii="Consolas" w:eastAsia="Times New Roman" w:hAnsi="Consolas" w:cs="Times New Roman"/>
+          <w:color w:val="D4D4D4"/>
+          <w:sz w:val="21"/>
+          <w:szCs w:val="21"/>
+        </w:rPr>
+        <w:t xml:space="preserve">{ </w:t>
+      </w:r>
+      <w:proofErr w:type="spellStart"/>
+      <w:r>
+        <w:rPr>
+          <w:rFonts w:ascii="Consolas" w:eastAsia="Times New Roman" w:hAnsi="Consolas" w:cs="Times New Roman"/>
+          <w:color w:val="9CDCFE"/>
+          <w:sz w:val="21"/>
+          <w:szCs w:val="21"/>
+        </w:rPr>
+        <w:t>CalculadoraModule</w:t>
+      </w:r>
+      <w:proofErr w:type="spellEnd"/>
+      <w:proofErr w:type="gramEnd"/>
+      <w:r>
+        <w:rPr>
+          <w:rFonts w:ascii="Consolas" w:eastAsia="Times New Roman" w:hAnsi="Consolas" w:cs="Times New Roman"/>
+          <w:color w:val="D4D4D4"/>
+          <w:sz w:val="21"/>
+          <w:szCs w:val="21"/>
+        </w:rPr>
+        <w:t xml:space="preserve"> } </w:t>
+      </w:r>
+      <w:proofErr w:type="spellStart"/>
+      <w:r>
+        <w:rPr>
+          <w:rFonts w:ascii="Consolas" w:eastAsia="Times New Roman" w:hAnsi="Consolas" w:cs="Times New Roman"/>
+          <w:color w:val="C586C0"/>
+          <w:sz w:val="21"/>
+          <w:szCs w:val="21"/>
+        </w:rPr>
+        <w:t>from</w:t>
+      </w:r>
+      <w:proofErr w:type="spellEnd"/>
+      <w:r>
+        <w:rPr>
+          <w:rFonts w:ascii="Consolas" w:eastAsia="Times New Roman" w:hAnsi="Consolas" w:cs="Times New Roman"/>
+          <w:color w:val="D4D4D4"/>
+          <w:sz w:val="21"/>
+          <w:szCs w:val="21"/>
+        </w:rPr>
+        <w:t xml:space="preserve"> </w:t>
+      </w:r>
+      <w:r>
+        <w:rPr>
+          <w:rFonts w:ascii="Consolas" w:eastAsia="Times New Roman" w:hAnsi="Consolas" w:cs="Times New Roman"/>
+          <w:color w:val="CE9178"/>
+          <w:sz w:val="21"/>
+          <w:szCs w:val="21"/>
+        </w:rPr>
+        <w:t>'./calculadora/</w:t>
+      </w:r>
+      <w:proofErr w:type="spellStart"/>
+      <w:r>
+        <w:rPr>
+          <w:rFonts w:ascii="Consolas" w:eastAsia="Times New Roman" w:hAnsi="Consolas" w:cs="Times New Roman"/>
+          <w:color w:val="CE9178"/>
+          <w:sz w:val="21"/>
+          <w:szCs w:val="21"/>
+        </w:rPr>
+        <w:t>calculadora.module</w:t>
+      </w:r>
+      <w:proofErr w:type="spellEnd"/>
+      <w:r>
+        <w:rPr>
+          <w:rFonts w:ascii="Consolas" w:eastAsia="Times New Roman" w:hAnsi="Consolas" w:cs="Times New Roman"/>
+          <w:color w:val="CE9178"/>
+          <w:sz w:val="21"/>
+          <w:szCs w:val="21"/>
+        </w:rPr>
+        <w:t>'</w:t>
+      </w:r>
+      <w:r>
+        <w:rPr>
+          <w:rFonts w:ascii="Consolas" w:eastAsia="Times New Roman" w:hAnsi="Consolas" w:cs="Times New Roman"/>
+          <w:color w:val="D4D4D4"/>
+          <w:sz w:val="21"/>
+          <w:szCs w:val="21"/>
+        </w:rPr>
+        <w:t>;</w:t>
+      </w:r>
+    </w:p>
+    <w:p>
+      <w:pPr>
+        <w:shd w:val="clear" w:color="auto" w:fill="1E1E1E"/>
+        <w:spacing w:after="0" w:line="285" w:lineRule="atLeast"/>
+        <w:rPr>
+          <w:rFonts w:ascii="Consolas" w:eastAsia="Times New Roman" w:hAnsi="Consolas" w:cs="Times New Roman"/>
+          <w:color w:val="D4D4D4"/>
+          <w:sz w:val="21"/>
+          <w:szCs w:val="21"/>
+        </w:rPr>
+      </w:pPr>
+    </w:p>
+    <w:p>
+      <w:pPr>
+        <w:shd w:val="clear" w:color="auto" w:fill="1E1E1E"/>
+        <w:spacing w:after="0" w:line="285" w:lineRule="atLeast"/>
+        <w:rPr>
+          <w:rFonts w:ascii="Consolas" w:eastAsia="Times New Roman" w:hAnsi="Consolas" w:cs="Times New Roman"/>
+          <w:color w:val="D4D4D4"/>
+          <w:sz w:val="21"/>
+          <w:szCs w:val="21"/>
+        </w:rPr>
+      </w:pPr>
+      <w:r>
+        <w:rPr>
+          <w:rFonts w:ascii="Consolas" w:eastAsia="Times New Roman" w:hAnsi="Consolas" w:cs="Times New Roman"/>
+          <w:color w:val="4FC1FF"/>
+          <w:sz w:val="21"/>
+          <w:szCs w:val="21"/>
+        </w:rPr>
+        <w:t>PARA</w:t>
+      </w:r>
+      <w:r>
+        <w:rPr>
+          <w:rFonts w:ascii="Consolas" w:eastAsia="Times New Roman" w:hAnsi="Consolas" w:cs="Times New Roman"/>
+          <w:color w:val="D4D4D4"/>
+          <w:sz w:val="21"/>
+          <w:szCs w:val="21"/>
+        </w:rPr>
+        <w:t xml:space="preserve"> </w:t>
+      </w:r>
+      <w:proofErr w:type="spellStart"/>
+      <w:r>
+        <w:rPr>
+          <w:rFonts w:ascii="Consolas" w:eastAsia="Times New Roman" w:hAnsi="Consolas" w:cs="Times New Roman"/>
+          <w:color w:val="C586C0"/>
+          <w:sz w:val="21"/>
+          <w:szCs w:val="21"/>
+        </w:rPr>
+        <w:t>import</w:t>
+      </w:r>
+      <w:proofErr w:type="spellEnd"/>
+      <w:r>
+        <w:rPr>
+          <w:rFonts w:ascii="Consolas" w:eastAsia="Times New Roman" w:hAnsi="Consolas" w:cs="Times New Roman"/>
+          <w:color w:val="D4D4D4"/>
+          <w:sz w:val="21"/>
+          <w:szCs w:val="21"/>
+        </w:rPr>
+        <w:t xml:space="preserve"> </w:t>
+      </w:r>
+      <w:proofErr w:type="gramStart"/>
+      <w:r>
+        <w:rPr>
+          <w:rFonts w:ascii="Consolas" w:eastAsia="Times New Roman" w:hAnsi="Consolas" w:cs="Times New Roman"/>
+          <w:color w:val="D4D4D4"/>
+          <w:sz w:val="21"/>
+          <w:szCs w:val="21"/>
+        </w:rPr>
+        <w:t xml:space="preserve">{ </w:t>
+      </w:r>
+      <w:proofErr w:type="spellStart"/>
+      <w:r>
+        <w:rPr>
+          <w:rFonts w:ascii="Consolas" w:eastAsia="Times New Roman" w:hAnsi="Consolas" w:cs="Times New Roman"/>
+          <w:color w:val="9CDCFE"/>
+          <w:sz w:val="21"/>
+          <w:szCs w:val="21"/>
+        </w:rPr>
+        <w:t>CalculadoraModule</w:t>
+      </w:r>
+      <w:proofErr w:type="spellEnd"/>
+      <w:proofErr w:type="gramEnd"/>
+      <w:r>
+        <w:rPr>
+          <w:rFonts w:ascii="Consolas" w:eastAsia="Times New Roman" w:hAnsi="Consolas" w:cs="Times New Roman"/>
+          <w:color w:val="D4D4D4"/>
+          <w:sz w:val="21"/>
+          <w:szCs w:val="21"/>
+        </w:rPr>
+        <w:t xml:space="preserve"> } </w:t>
+      </w:r>
+      <w:proofErr w:type="spellStart"/>
+      <w:r>
+        <w:rPr>
+          <w:rFonts w:ascii="Consolas" w:eastAsia="Times New Roman" w:hAnsi="Consolas" w:cs="Times New Roman"/>
+          <w:color w:val="C586C0"/>
+          <w:sz w:val="21"/>
+          <w:szCs w:val="21"/>
+        </w:rPr>
+        <w:t>from</w:t>
+      </w:r>
+      <w:proofErr w:type="spellEnd"/>
+      <w:r>
+        <w:rPr>
+          <w:rFonts w:ascii="Consolas" w:eastAsia="Times New Roman" w:hAnsi="Consolas" w:cs="Times New Roman"/>
+          <w:color w:val="D4D4D4"/>
+          <w:sz w:val="21"/>
+          <w:szCs w:val="21"/>
+        </w:rPr>
+        <w:t xml:space="preserve"> </w:t>
+      </w:r>
+      <w:r>
+        <w:rPr>
+          <w:rFonts w:ascii="Consolas" w:eastAsia="Times New Roman" w:hAnsi="Consolas" w:cs="Times New Roman"/>
+          <w:color w:val="CE9178"/>
+          <w:sz w:val="21"/>
+          <w:szCs w:val="21"/>
+        </w:rPr>
+        <w:t>'./calculadora'</w:t>
+      </w:r>
+      <w:r>
+        <w:rPr>
+          <w:rFonts w:ascii="Consolas" w:eastAsia="Times New Roman" w:hAnsi="Consolas" w:cs="Times New Roman"/>
+          <w:color w:val="D4D4D4"/>
+          <w:sz w:val="21"/>
+          <w:szCs w:val="21"/>
+        </w:rPr>
+        <w:t>;</w:t>
+      </w:r>
+    </w:p>
+    <w:p>
+      <w:pPr>
+        <w:shd w:val="clear" w:color="auto" w:fill="1E1E1E"/>
+        <w:spacing w:after="0" w:line="285" w:lineRule="atLeast"/>
+        <w:rPr>
+          <w:rFonts w:ascii="Consolas" w:eastAsia="Times New Roman" w:hAnsi="Consolas" w:cs="Times New Roman"/>
+          <w:color w:val="D4D4D4"/>
+          <w:sz w:val="21"/>
+          <w:szCs w:val="21"/>
+        </w:rPr>
+      </w:pPr>
+    </w:p>
+    <w:p>
+      <w:pPr>
+        <w:rPr>
+          <w:rFonts w:ascii="Verdana" w:hAnsi="Verdana"/>
+          <w:sz w:val="24"/>
+          <w:szCs w:val="24"/>
+        </w:rPr>
+      </w:pPr>
+    </w:p>
+    <w:p>
+      <w:pPr>
+        <w:jc w:val="center"/>
+        <w:rPr>
+          <w:rFonts w:ascii="Verdana" w:hAnsi="Verdana"/>
+          <w:b/>
+          <w:sz w:val="24"/>
+          <w:szCs w:val="24"/>
+        </w:rPr>
+      </w:pPr>
+      <w:r>
+        <w:rPr>
+          <w:rFonts w:ascii="Verdana" w:hAnsi="Verdana"/>
+          <w:b/>
+          <w:sz w:val="24"/>
+          <w:szCs w:val="24"/>
+        </w:rPr>
+        <w:t xml:space="preserve">Criando o </w:t>
+      </w:r>
+      <w:r>
+        <w:rPr>
+          <w:rFonts w:ascii="Verdana" w:hAnsi="Verdana"/>
+          <w:b/>
+          <w:sz w:val="24"/>
+          <w:szCs w:val="24"/>
+        </w:rPr>
+        <w:t>componente</w:t>
+      </w:r>
+      <w:r>
+        <w:rPr>
+          <w:rFonts w:ascii="Verdana" w:hAnsi="Verdana"/>
+          <w:b/>
+          <w:sz w:val="24"/>
+          <w:szCs w:val="24"/>
+        </w:rPr>
+        <w:t xml:space="preserve"> Calculadora</w:t>
+      </w:r>
+    </w:p>
+    <w:p>
+      <w:pPr>
+        <w:jc w:val="both"/>
+        <w:rPr>
+          <w:rFonts w:ascii="Verdana" w:hAnsi="Verdana"/>
+          <w:sz w:val="24"/>
+          <w:szCs w:val="24"/>
+        </w:rPr>
+      </w:pPr>
+    </w:p>
+    <w:p>
+      <w:pPr>
+        <w:jc w:val="both"/>
+        <w:rPr>
+          <w:rFonts w:ascii="Verdana" w:hAnsi="Verdana"/>
+          <w:sz w:val="24"/>
+          <w:szCs w:val="24"/>
+        </w:rPr>
+      </w:pPr>
+      <w:r>
+        <w:rPr>
+          <w:rFonts w:ascii="Verdana" w:hAnsi="Verdana"/>
+          <w:sz w:val="24"/>
+          <w:szCs w:val="24"/>
+        </w:rPr>
+        <w:t xml:space="preserve">Assim como o módulo seria um domínio que nós estamos tratando de forma individual, o componente ele seria uma unidade desse domínio. Podemos ter vários componentes em um </w:t>
+      </w:r>
+      <w:r>
+        <w:rPr>
+          <w:rFonts w:ascii="Verdana" w:hAnsi="Verdana"/>
+          <w:sz w:val="24"/>
+          <w:szCs w:val="24"/>
+        </w:rPr>
+        <w:t>único</w:t>
+      </w:r>
+      <w:r>
+        <w:rPr>
+          <w:rFonts w:ascii="Verdana" w:hAnsi="Verdana"/>
+          <w:sz w:val="24"/>
+          <w:szCs w:val="24"/>
+        </w:rPr>
+        <w:t xml:space="preserve"> modulo. Então é importante que o componente ele faça uma coisa específica e que ele seja uma parte dentro desse módulo, uma parte específica de uma subdivisão desse módulo, aqui na calculadora que é um projeto simples, pois necessita apenas de um módulo e então não fica claro a importância dos componentes, pois teremos um </w:t>
+      </w:r>
+      <w:r>
+        <w:rPr>
+          <w:rFonts w:ascii="Verdana" w:hAnsi="Verdana"/>
+          <w:sz w:val="24"/>
+          <w:szCs w:val="24"/>
+        </w:rPr>
+        <w:t>único</w:t>
+      </w:r>
+      <w:r>
+        <w:rPr>
+          <w:rFonts w:ascii="Verdana" w:hAnsi="Verdana"/>
+          <w:sz w:val="24"/>
+          <w:szCs w:val="24"/>
+        </w:rPr>
+        <w:t xml:space="preserve"> componente.</w:t>
+      </w:r>
+    </w:p>
+    <w:p>
+      <w:pPr>
+        <w:jc w:val="both"/>
+        <w:rPr>
+          <w:rFonts w:ascii="Verdana" w:hAnsi="Verdana"/>
+          <w:sz w:val="24"/>
+          <w:szCs w:val="24"/>
+        </w:rPr>
+      </w:pPr>
+      <w:r>
+        <w:rPr>
+          <w:rFonts w:ascii="Verdana" w:hAnsi="Verdana"/>
+          <w:sz w:val="24"/>
+          <w:szCs w:val="24"/>
+        </w:rPr>
+        <w:t xml:space="preserve">Comando: </w:t>
+      </w:r>
+      <w:proofErr w:type="spellStart"/>
+      <w:r>
+        <w:rPr>
+          <w:rFonts w:ascii="Verdana" w:hAnsi="Verdana"/>
+          <w:sz w:val="24"/>
+          <w:szCs w:val="24"/>
+        </w:rPr>
+        <w:t>ng</w:t>
+      </w:r>
+      <w:proofErr w:type="spellEnd"/>
+      <w:r>
+        <w:rPr>
+          <w:rFonts w:ascii="Verdana" w:hAnsi="Verdana"/>
+          <w:sz w:val="24"/>
+          <w:szCs w:val="24"/>
+        </w:rPr>
+        <w:t xml:space="preserve"> g </w:t>
+      </w:r>
+      <w:proofErr w:type="spellStart"/>
+      <w:r>
+        <w:rPr>
+          <w:rFonts w:ascii="Verdana" w:hAnsi="Verdana"/>
+          <w:sz w:val="24"/>
+          <w:szCs w:val="24"/>
+        </w:rPr>
+        <w:t>component</w:t>
+      </w:r>
+      <w:proofErr w:type="spellEnd"/>
+      <w:r>
+        <w:rPr>
+          <w:rFonts w:ascii="Verdana" w:hAnsi="Verdana"/>
+          <w:sz w:val="24"/>
+          <w:szCs w:val="24"/>
+        </w:rPr>
+        <w:t xml:space="preserve"> calculadora/calculadora</w:t>
+      </w:r>
+    </w:p>
+    <w:p>
+      <w:pPr>
+        <w:jc w:val="both"/>
+        <w:rPr>
+          <w:rFonts w:ascii="Verdana" w:hAnsi="Verdana"/>
+          <w:sz w:val="24"/>
+          <w:szCs w:val="24"/>
+        </w:rPr>
+      </w:pPr>
+      <w:r>
+        <w:rPr>
+          <w:rFonts w:ascii="Verdana" w:hAnsi="Verdana"/>
+          <w:sz w:val="24"/>
+          <w:szCs w:val="24"/>
+        </w:rPr>
+        <w:t>Após criar o componente, será criada a pasta Calculadora, para organização do projeto vamos renomear para componentes</w:t>
+      </w:r>
+    </w:p>
+    <w:p>
+      <w:pPr>
+        <w:jc w:val="both"/>
+        <w:rPr>
+          <w:rFonts w:ascii="Verdana" w:hAnsi="Verdana"/>
+          <w:sz w:val="24"/>
+          <w:szCs w:val="24"/>
+        </w:rPr>
+      </w:pPr>
+      <w:r>
+        <w:rPr>
+          <w:noProof/>
+          <w:lang w:val="en-US"/>
+        </w:rPr>
+        <w:drawing>
+          <wp:inline distT="0" distB="0" distL="0" distR="0" wp14:anchorId="6CF6774A" wp14:editId="550E41A9">
+            <wp:extent cx="2943225" cy="1438275"/>
+            <wp:effectExtent l="0" t="0" r="9525" b="9525"/>
+            <wp:docPr id="1" name="Imagem 1"/>
+            <wp:cNvGraphicFramePr>
+              <a:graphicFrameLocks xmlns:a="http://schemas.openxmlformats.org/drawingml/2006/main" noChangeAspect="1"/>
+            </wp:cNvGraphicFramePr>
+            <a:graphic xmlns:a="http://schemas.openxmlformats.org/drawingml/2006/main">
+              <a:graphicData uri="http://schemas.openxmlformats.org/drawingml/2006/picture">
+                <pic:pic xmlns:pic="http://schemas.openxmlformats.org/drawingml/2006/picture">
+                  <pic:nvPicPr>
+                    <pic:cNvPr id="1" name=""/>
+                    <pic:cNvPicPr/>
+                  </pic:nvPicPr>
+                  <pic:blipFill>
+                    <a:blip r:embed="rId5"/>
+                    <a:stretch>
+                      <a:fillRect/>
+                    </a:stretch>
+                  </pic:blipFill>
+                  <pic:spPr>
+                    <a:xfrm>
+                      <a:off x="0" y="0"/>
+                      <a:ext cx="2943225" cy="1438275"/>
+                    </a:xfrm>
+                    <a:prstGeom prst="rect">
+                      <a:avLst/>
+                    </a:prstGeom>
+                  </pic:spPr>
+                </pic:pic>
+              </a:graphicData>
+            </a:graphic>
+          </wp:inline>
+        </w:drawing>
+      </w:r>
+    </w:p>
+    <w:p>
+      <w:pPr>
+        <w:jc w:val="both"/>
+        <w:rPr>
+          <w:rFonts w:ascii="Verdana" w:hAnsi="Verdana"/>
+          <w:sz w:val="24"/>
+          <w:szCs w:val="24"/>
+        </w:rPr>
+      </w:pPr>
+      <w:r>
+        <w:rPr>
+          <w:rFonts w:ascii="Verdana" w:hAnsi="Verdana"/>
+          <w:sz w:val="24"/>
+          <w:szCs w:val="24"/>
+        </w:rPr>
+        <w:t xml:space="preserve">Para </w:t>
+      </w:r>
+    </w:p>
+    <w:p>
+      <w:pPr>
+        <w:jc w:val="both"/>
+        <w:rPr>
+          <w:rFonts w:ascii="Verdana" w:hAnsi="Verdana"/>
+          <w:sz w:val="24"/>
+          <w:szCs w:val="24"/>
+        </w:rPr>
+      </w:pPr>
+      <w:r>
+        <w:rPr>
+          <w:noProof/>
+          <w:lang w:val="en-US"/>
+        </w:rPr>
+        <w:drawing>
+          <wp:inline distT="0" distB="0" distL="0" distR="0" wp14:anchorId="15409F09" wp14:editId="0AAE4C57">
+            <wp:extent cx="2924175" cy="1457325"/>
+            <wp:effectExtent l="0" t="0" r="9525" b="9525"/>
+            <wp:docPr id="2" name="Imagem 2"/>
+            <wp:cNvGraphicFramePr>
+              <a:graphicFrameLocks xmlns:a="http://schemas.openxmlformats.org/drawingml/2006/main" noChangeAspect="1"/>
+            </wp:cNvGraphicFramePr>
+            <a:graphic xmlns:a="http://schemas.openxmlformats.org/drawingml/2006/main">
+              <a:graphicData uri="http://schemas.openxmlformats.org/drawingml/2006/picture">
+                <pic:pic xmlns:pic="http://schemas.openxmlformats.org/drawingml/2006/picture">
+                  <pic:nvPicPr>
+                    <pic:cNvPr id="1" name=""/>
+                    <pic:cNvPicPr/>
+                  </pic:nvPicPr>
+                  <pic:blipFill>
+                    <a:blip r:embed="rId6"/>
+                    <a:stretch>
+                      <a:fillRect/>
+                    </a:stretch>
+                  </pic:blipFill>
+                  <pic:spPr>
+                    <a:xfrm>
+                      <a:off x="0" y="0"/>
+                      <a:ext cx="2924175" cy="1457325"/>
+                    </a:xfrm>
+                    <a:prstGeom prst="rect">
+                      <a:avLst/>
+                    </a:prstGeom>
+                  </pic:spPr>
+                </pic:pic>
+              </a:graphicData>
+            </a:graphic>
+          </wp:inline>
+        </w:drawing>
+      </w:r>
+    </w:p>
+    <w:p>
+      <w:pPr>
+        <w:jc w:val="both"/>
+        <w:rPr>
+          <w:rFonts w:ascii="Verdana" w:hAnsi="Verdana"/>
+          <w:sz w:val="24"/>
+          <w:szCs w:val="24"/>
+        </w:rPr>
+      </w:pPr>
+    </w:p>
+    <w:p>
+      <w:pPr>
+        <w:jc w:val="both"/>
+        <w:rPr>
+          <w:rFonts w:ascii="Verdana" w:hAnsi="Verdana"/>
+          <w:sz w:val="24"/>
+          <w:szCs w:val="24"/>
+        </w:rPr>
+      </w:pPr>
+      <w:r>
+        <w:rPr>
+          <w:rFonts w:ascii="Verdana" w:hAnsi="Verdana"/>
+          <w:sz w:val="24"/>
+          <w:szCs w:val="24"/>
+        </w:rPr>
+        <w:lastRenderedPageBreak/>
+        <w:t xml:space="preserve">Criamos um alias para os componentes através do arquivo </w:t>
+      </w:r>
+      <w:proofErr w:type="spellStart"/>
+      <w:r>
+        <w:rPr>
+          <w:rFonts w:ascii="Verdana" w:hAnsi="Verdana"/>
+          <w:sz w:val="24"/>
+          <w:szCs w:val="24"/>
+        </w:rPr>
+        <w:t>index.ts</w:t>
+      </w:r>
+      <w:proofErr w:type="spellEnd"/>
+      <w:r>
+        <w:rPr>
+          <w:rFonts w:ascii="Verdana" w:hAnsi="Verdana"/>
+          <w:sz w:val="24"/>
+          <w:szCs w:val="24"/>
+        </w:rPr>
+        <w:t xml:space="preserve"> no diretório /</w:t>
+      </w:r>
+      <w:proofErr w:type="spellStart"/>
+      <w:r>
+        <w:rPr>
+          <w:rFonts w:ascii="Verdana" w:hAnsi="Verdana"/>
+          <w:sz w:val="24"/>
+          <w:szCs w:val="24"/>
+        </w:rPr>
+        <w:t>src</w:t>
+      </w:r>
+      <w:proofErr w:type="spellEnd"/>
+      <w:r>
+        <w:rPr>
+          <w:rFonts w:ascii="Verdana" w:hAnsi="Verdana"/>
+          <w:sz w:val="24"/>
+          <w:szCs w:val="24"/>
+        </w:rPr>
+        <w:t>/calculadora/componentes com o conteúdo abaixo:</w:t>
+      </w:r>
+    </w:p>
+    <w:p>
+      <w:pPr>
+        <w:shd w:val="clear" w:color="auto" w:fill="1E1E1E"/>
+        <w:spacing w:after="0" w:line="285" w:lineRule="atLeast"/>
+        <w:rPr>
+          <w:rFonts w:ascii="Consolas" w:eastAsia="Times New Roman" w:hAnsi="Consolas" w:cs="Times New Roman"/>
+          <w:color w:val="D4D4D4"/>
+          <w:sz w:val="21"/>
+          <w:szCs w:val="21"/>
+        </w:rPr>
+      </w:pPr>
+      <w:proofErr w:type="spellStart"/>
+      <w:proofErr w:type="gramStart"/>
+      <w:r>
+        <w:rPr>
+          <w:rFonts w:ascii="Consolas" w:eastAsia="Times New Roman" w:hAnsi="Consolas" w:cs="Times New Roman"/>
+          <w:color w:val="C586C0"/>
+          <w:sz w:val="21"/>
+          <w:szCs w:val="21"/>
+        </w:rPr>
+        <w:t>export</w:t>
+      </w:r>
+      <w:proofErr w:type="spellEnd"/>
+      <w:proofErr w:type="gramEnd"/>
+      <w:r>
+        <w:rPr>
+          <w:rFonts w:ascii="Consolas" w:eastAsia="Times New Roman" w:hAnsi="Consolas" w:cs="Times New Roman"/>
+          <w:color w:val="D4D4D4"/>
+          <w:sz w:val="21"/>
+          <w:szCs w:val="21"/>
+        </w:rPr>
+        <w:t xml:space="preserve"> </w:t>
+      </w:r>
+      <w:r>
+        <w:rPr>
+          <w:rFonts w:ascii="Consolas" w:eastAsia="Times New Roman" w:hAnsi="Consolas" w:cs="Times New Roman"/>
+          <w:color w:val="569CD6"/>
+          <w:sz w:val="21"/>
+          <w:szCs w:val="21"/>
+        </w:rPr>
+        <w:t>*</w:t>
+      </w:r>
+      <w:r>
+        <w:rPr>
+          <w:rFonts w:ascii="Consolas" w:eastAsia="Times New Roman" w:hAnsi="Consolas" w:cs="Times New Roman"/>
+          <w:color w:val="D4D4D4"/>
+          <w:sz w:val="21"/>
+          <w:szCs w:val="21"/>
+        </w:rPr>
+        <w:t xml:space="preserve"> </w:t>
+      </w:r>
+      <w:proofErr w:type="spellStart"/>
+      <w:r>
+        <w:rPr>
+          <w:rFonts w:ascii="Consolas" w:eastAsia="Times New Roman" w:hAnsi="Consolas" w:cs="Times New Roman"/>
+          <w:color w:val="C586C0"/>
+          <w:sz w:val="21"/>
+          <w:szCs w:val="21"/>
+        </w:rPr>
+        <w:t>from</w:t>
+      </w:r>
+      <w:proofErr w:type="spellEnd"/>
+      <w:r>
+        <w:rPr>
+          <w:rFonts w:ascii="Consolas" w:eastAsia="Times New Roman" w:hAnsi="Consolas" w:cs="Times New Roman"/>
+          <w:color w:val="D4D4D4"/>
+          <w:sz w:val="21"/>
+          <w:szCs w:val="21"/>
+        </w:rPr>
+        <w:t xml:space="preserve"> </w:t>
+      </w:r>
+      <w:r>
+        <w:rPr>
+          <w:rFonts w:ascii="Consolas" w:eastAsia="Times New Roman" w:hAnsi="Consolas" w:cs="Times New Roman"/>
+          <w:color w:val="CE9178"/>
+          <w:sz w:val="21"/>
+          <w:szCs w:val="21"/>
+        </w:rPr>
+        <w:t>'./</w:t>
+      </w:r>
+      <w:proofErr w:type="spellStart"/>
+      <w:r>
+        <w:rPr>
+          <w:rFonts w:ascii="Consolas" w:eastAsia="Times New Roman" w:hAnsi="Consolas" w:cs="Times New Roman"/>
+          <w:color w:val="CE9178"/>
+          <w:sz w:val="21"/>
+          <w:szCs w:val="21"/>
+        </w:rPr>
+        <w:t>calculadora.component</w:t>
+      </w:r>
+      <w:proofErr w:type="spellEnd"/>
+      <w:r>
+        <w:rPr>
+          <w:rFonts w:ascii="Consolas" w:eastAsia="Times New Roman" w:hAnsi="Consolas" w:cs="Times New Roman"/>
+          <w:color w:val="CE9178"/>
+          <w:sz w:val="21"/>
+          <w:szCs w:val="21"/>
+        </w:rPr>
+        <w:t>'</w:t>
+      </w:r>
+      <w:r>
+        <w:rPr>
+          <w:rFonts w:ascii="Consolas" w:eastAsia="Times New Roman" w:hAnsi="Consolas" w:cs="Times New Roman"/>
+          <w:color w:val="D4D4D4"/>
+          <w:sz w:val="21"/>
+          <w:szCs w:val="21"/>
+        </w:rPr>
+        <w:t>;</w:t>
+      </w:r>
+    </w:p>
+    <w:p>
+      <w:pPr>
+        <w:jc w:val="both"/>
+        <w:rPr>
+          <w:rFonts w:ascii="Verdana" w:hAnsi="Verdana"/>
+          <w:sz w:val="24"/>
+          <w:szCs w:val="24"/>
+        </w:rPr>
+      </w:pPr>
+    </w:p>
+    <w:p>
+      <w:pPr>
+        <w:jc w:val="both"/>
+        <w:rPr>
+          <w:rFonts w:ascii="Verdana" w:hAnsi="Verdana"/>
+          <w:sz w:val="24"/>
+          <w:szCs w:val="24"/>
+        </w:rPr>
+      </w:pPr>
+      <w:r>
+        <w:rPr>
+          <w:rFonts w:ascii="Verdana" w:hAnsi="Verdana"/>
+          <w:sz w:val="24"/>
+          <w:szCs w:val="24"/>
+        </w:rPr>
+        <w:t>E aplicamos o alias no módulo calculadora /</w:t>
+      </w:r>
+      <w:proofErr w:type="spellStart"/>
+      <w:r>
+        <w:rPr>
+          <w:rFonts w:ascii="Verdana" w:hAnsi="Verdana"/>
+          <w:sz w:val="24"/>
+          <w:szCs w:val="24"/>
+        </w:rPr>
+        <w:t>src</w:t>
+      </w:r>
+      <w:proofErr w:type="spellEnd"/>
+      <w:r>
+        <w:rPr>
+          <w:rFonts w:ascii="Verdana" w:hAnsi="Verdana"/>
+          <w:sz w:val="24"/>
+          <w:szCs w:val="24"/>
+        </w:rPr>
+        <w:t>/calculadora/</w:t>
+      </w:r>
+      <w:r>
+        <w:t xml:space="preserve"> </w:t>
+      </w:r>
+      <w:proofErr w:type="spellStart"/>
+      <w:r>
+        <w:rPr>
+          <w:rFonts w:ascii="Verdana" w:hAnsi="Verdana"/>
+          <w:sz w:val="24"/>
+          <w:szCs w:val="24"/>
+        </w:rPr>
+        <w:t>calculadora.module.ts</w:t>
+      </w:r>
+      <w:proofErr w:type="spellEnd"/>
+    </w:p>
+    <w:p>
+      <w:pPr>
+        <w:shd w:val="clear" w:color="auto" w:fill="1E1E1E"/>
+        <w:spacing w:after="0" w:line="285" w:lineRule="atLeast"/>
+        <w:rPr>
+          <w:rFonts w:ascii="Consolas" w:eastAsia="Times New Roman" w:hAnsi="Consolas" w:cs="Times New Roman"/>
+          <w:color w:val="D4D4D4"/>
+          <w:sz w:val="21"/>
+          <w:szCs w:val="21"/>
+        </w:rPr>
+      </w:pPr>
+      <w:r>
+        <w:rPr>
+          <w:rFonts w:ascii="Consolas" w:eastAsia="Times New Roman" w:hAnsi="Consolas" w:cs="Times New Roman"/>
+          <w:color w:val="4FC1FF"/>
+          <w:sz w:val="21"/>
+          <w:szCs w:val="21"/>
+        </w:rPr>
+        <w:t>DE</w:t>
+      </w:r>
+      <w:r>
+        <w:rPr>
+          <w:rFonts w:ascii="Consolas" w:eastAsia="Times New Roman" w:hAnsi="Consolas" w:cs="Times New Roman"/>
+          <w:color w:val="D4D4D4"/>
+          <w:sz w:val="21"/>
+          <w:szCs w:val="21"/>
+        </w:rPr>
+        <w:t xml:space="preserve"> </w:t>
+      </w:r>
+      <w:proofErr w:type="spellStart"/>
+      <w:r>
+        <w:rPr>
+          <w:rFonts w:ascii="Consolas" w:eastAsia="Times New Roman" w:hAnsi="Consolas" w:cs="Times New Roman"/>
+          <w:color w:val="C586C0"/>
+          <w:sz w:val="21"/>
+          <w:szCs w:val="21"/>
+        </w:rPr>
+        <w:t>import</w:t>
+      </w:r>
+      <w:proofErr w:type="spellEnd"/>
+      <w:r>
+        <w:rPr>
+          <w:rFonts w:ascii="Consolas" w:eastAsia="Times New Roman" w:hAnsi="Consolas" w:cs="Times New Roman"/>
+          <w:color w:val="D4D4D4"/>
+          <w:sz w:val="21"/>
+          <w:szCs w:val="21"/>
+        </w:rPr>
+        <w:t xml:space="preserve"> </w:t>
+      </w:r>
+      <w:proofErr w:type="gramStart"/>
+      <w:r>
+        <w:rPr>
+          <w:rFonts w:ascii="Consolas" w:eastAsia="Times New Roman" w:hAnsi="Consolas" w:cs="Times New Roman"/>
+          <w:color w:val="D4D4D4"/>
+          <w:sz w:val="21"/>
+          <w:szCs w:val="21"/>
+        </w:rPr>
+        <w:t xml:space="preserve">{ </w:t>
+      </w:r>
+      <w:proofErr w:type="spellStart"/>
+      <w:r>
+        <w:rPr>
+          <w:rFonts w:ascii="Consolas" w:eastAsia="Times New Roman" w:hAnsi="Consolas" w:cs="Times New Roman"/>
+          <w:color w:val="9CDCFE"/>
+          <w:sz w:val="21"/>
+          <w:szCs w:val="21"/>
+        </w:rPr>
+        <w:t>CalculadoraComponent</w:t>
+      </w:r>
+      <w:proofErr w:type="spellEnd"/>
+      <w:proofErr w:type="gramEnd"/>
+      <w:r>
+        <w:rPr>
+          <w:rFonts w:ascii="Consolas" w:eastAsia="Times New Roman" w:hAnsi="Consolas" w:cs="Times New Roman"/>
+          <w:color w:val="D4D4D4"/>
+          <w:sz w:val="21"/>
+          <w:szCs w:val="21"/>
+        </w:rPr>
+        <w:t xml:space="preserve"> } </w:t>
+      </w:r>
+      <w:proofErr w:type="spellStart"/>
+      <w:r>
+        <w:rPr>
+          <w:rFonts w:ascii="Consolas" w:eastAsia="Times New Roman" w:hAnsi="Consolas" w:cs="Times New Roman"/>
+          <w:color w:val="C586C0"/>
+          <w:sz w:val="21"/>
+          <w:szCs w:val="21"/>
+        </w:rPr>
+        <w:t>from</w:t>
+      </w:r>
+      <w:proofErr w:type="spellEnd"/>
+      <w:r>
+        <w:rPr>
+          <w:rFonts w:ascii="Consolas" w:eastAsia="Times New Roman" w:hAnsi="Consolas" w:cs="Times New Roman"/>
+          <w:color w:val="D4D4D4"/>
+          <w:sz w:val="21"/>
+          <w:szCs w:val="21"/>
+        </w:rPr>
+        <w:t xml:space="preserve"> </w:t>
+      </w:r>
+      <w:r>
+        <w:rPr>
+          <w:rFonts w:ascii="Consolas" w:eastAsia="Times New Roman" w:hAnsi="Consolas" w:cs="Times New Roman"/>
+          <w:color w:val="CE9178"/>
+          <w:sz w:val="21"/>
+          <w:szCs w:val="21"/>
+        </w:rPr>
+        <w:t>'./</w:t>
+      </w:r>
+      <w:proofErr w:type="spellStart"/>
+      <w:r>
+        <w:rPr>
+          <w:rFonts w:ascii="Consolas" w:eastAsia="Times New Roman" w:hAnsi="Consolas" w:cs="Times New Roman"/>
+          <w:color w:val="CE9178"/>
+          <w:sz w:val="21"/>
+          <w:szCs w:val="21"/>
+        </w:rPr>
+        <w:t>components</w:t>
+      </w:r>
+      <w:proofErr w:type="spellEnd"/>
+      <w:r>
+        <w:rPr>
+          <w:rFonts w:ascii="Consolas" w:eastAsia="Times New Roman" w:hAnsi="Consolas" w:cs="Times New Roman"/>
+          <w:color w:val="CE9178"/>
+          <w:sz w:val="21"/>
+          <w:szCs w:val="21"/>
+        </w:rPr>
+        <w:t>/</w:t>
+      </w:r>
+      <w:proofErr w:type="spellStart"/>
+      <w:r>
+        <w:rPr>
+          <w:rFonts w:ascii="Consolas" w:eastAsia="Times New Roman" w:hAnsi="Consolas" w:cs="Times New Roman"/>
+          <w:color w:val="CE9178"/>
+          <w:sz w:val="21"/>
+          <w:szCs w:val="21"/>
+        </w:rPr>
+        <w:t>calculadora.component</w:t>
+      </w:r>
+      <w:proofErr w:type="spellEnd"/>
+      <w:r>
+        <w:rPr>
+          <w:rFonts w:ascii="Consolas" w:eastAsia="Times New Roman" w:hAnsi="Consolas" w:cs="Times New Roman"/>
+          <w:color w:val="CE9178"/>
+          <w:sz w:val="21"/>
+          <w:szCs w:val="21"/>
+        </w:rPr>
+        <w:t>'</w:t>
+      </w:r>
+      <w:r>
+        <w:rPr>
+          <w:rFonts w:ascii="Consolas" w:eastAsia="Times New Roman" w:hAnsi="Consolas" w:cs="Times New Roman"/>
+          <w:color w:val="D4D4D4"/>
+          <w:sz w:val="21"/>
+          <w:szCs w:val="21"/>
+        </w:rPr>
+        <w:t>;</w:t>
+      </w:r>
+    </w:p>
+    <w:p>
+      <w:pPr>
+        <w:shd w:val="clear" w:color="auto" w:fill="1E1E1E"/>
+        <w:spacing w:after="0" w:line="285" w:lineRule="atLeast"/>
+        <w:rPr>
+          <w:rFonts w:ascii="Consolas" w:eastAsia="Times New Roman" w:hAnsi="Consolas" w:cs="Times New Roman"/>
+          <w:color w:val="D4D4D4"/>
+          <w:sz w:val="21"/>
+          <w:szCs w:val="21"/>
+        </w:rPr>
+      </w:pPr>
+    </w:p>
+    <w:p>
+      <w:pPr>
+        <w:shd w:val="clear" w:color="auto" w:fill="1E1E1E"/>
+        <w:spacing w:after="0" w:line="285" w:lineRule="atLeast"/>
+        <w:rPr>
+          <w:rFonts w:ascii="Consolas" w:eastAsia="Times New Roman" w:hAnsi="Consolas" w:cs="Times New Roman"/>
+          <w:color w:val="D4D4D4"/>
+          <w:sz w:val="21"/>
+          <w:szCs w:val="21"/>
+        </w:rPr>
+      </w:pPr>
+      <w:r>
+        <w:rPr>
+          <w:rFonts w:ascii="Consolas" w:eastAsia="Times New Roman" w:hAnsi="Consolas" w:cs="Times New Roman"/>
+          <w:color w:val="4FC1FF"/>
+          <w:sz w:val="21"/>
+          <w:szCs w:val="21"/>
+        </w:rPr>
+        <w:t>PARA</w:t>
+      </w:r>
+      <w:r>
+        <w:rPr>
+          <w:rFonts w:ascii="Consolas" w:eastAsia="Times New Roman" w:hAnsi="Consolas" w:cs="Times New Roman"/>
+          <w:color w:val="D4D4D4"/>
+          <w:sz w:val="21"/>
+          <w:szCs w:val="21"/>
+        </w:rPr>
+        <w:t xml:space="preserve"> </w:t>
+      </w:r>
+      <w:proofErr w:type="spellStart"/>
+      <w:r>
+        <w:rPr>
+          <w:rFonts w:ascii="Consolas" w:eastAsia="Times New Roman" w:hAnsi="Consolas" w:cs="Times New Roman"/>
+          <w:color w:val="C586C0"/>
+          <w:sz w:val="21"/>
+          <w:szCs w:val="21"/>
+        </w:rPr>
+        <w:t>import</w:t>
+      </w:r>
+      <w:proofErr w:type="spellEnd"/>
+      <w:r>
+        <w:rPr>
+          <w:rFonts w:ascii="Consolas" w:eastAsia="Times New Roman" w:hAnsi="Consolas" w:cs="Times New Roman"/>
+          <w:color w:val="D4D4D4"/>
+          <w:sz w:val="21"/>
+          <w:szCs w:val="21"/>
+        </w:rPr>
+        <w:t xml:space="preserve"> </w:t>
+      </w:r>
+      <w:proofErr w:type="gramStart"/>
+      <w:r>
+        <w:rPr>
+          <w:rFonts w:ascii="Consolas" w:eastAsia="Times New Roman" w:hAnsi="Consolas" w:cs="Times New Roman"/>
+          <w:color w:val="D4D4D4"/>
+          <w:sz w:val="21"/>
+          <w:szCs w:val="21"/>
+        </w:rPr>
+        <w:t xml:space="preserve">{ </w:t>
+      </w:r>
+      <w:proofErr w:type="spellStart"/>
+      <w:r>
+        <w:rPr>
+          <w:rFonts w:ascii="Consolas" w:eastAsia="Times New Roman" w:hAnsi="Consolas" w:cs="Times New Roman"/>
+          <w:color w:val="9CDCFE"/>
+          <w:sz w:val="21"/>
+          <w:szCs w:val="21"/>
+        </w:rPr>
+        <w:t>CalculadoraComponent</w:t>
+      </w:r>
+      <w:proofErr w:type="spellEnd"/>
+      <w:proofErr w:type="gramEnd"/>
+      <w:r>
+        <w:rPr>
+          <w:rFonts w:ascii="Consolas" w:eastAsia="Times New Roman" w:hAnsi="Consolas" w:cs="Times New Roman"/>
+          <w:color w:val="D4D4D4"/>
+          <w:sz w:val="21"/>
+          <w:szCs w:val="21"/>
+        </w:rPr>
+        <w:t xml:space="preserve"> } </w:t>
+      </w:r>
+      <w:proofErr w:type="spellStart"/>
+      <w:r>
+        <w:rPr>
+          <w:rFonts w:ascii="Consolas" w:eastAsia="Times New Roman" w:hAnsi="Consolas" w:cs="Times New Roman"/>
+          <w:color w:val="C586C0"/>
+          <w:sz w:val="21"/>
+          <w:szCs w:val="21"/>
+        </w:rPr>
+        <w:t>from</w:t>
+      </w:r>
+      <w:proofErr w:type="spellEnd"/>
+      <w:r>
+        <w:rPr>
+          <w:rFonts w:ascii="Consolas" w:eastAsia="Times New Roman" w:hAnsi="Consolas" w:cs="Times New Roman"/>
+          <w:color w:val="D4D4D4"/>
+          <w:sz w:val="21"/>
+          <w:szCs w:val="21"/>
+        </w:rPr>
+        <w:t xml:space="preserve"> </w:t>
+      </w:r>
+      <w:r>
+        <w:rPr>
+          <w:rFonts w:ascii="Consolas" w:eastAsia="Times New Roman" w:hAnsi="Consolas" w:cs="Times New Roman"/>
+          <w:color w:val="CE9178"/>
+          <w:sz w:val="21"/>
+          <w:szCs w:val="21"/>
+        </w:rPr>
+        <w:t>'./</w:t>
+      </w:r>
+      <w:proofErr w:type="spellStart"/>
+      <w:r>
+        <w:rPr>
+          <w:rFonts w:ascii="Consolas" w:eastAsia="Times New Roman" w:hAnsi="Consolas" w:cs="Times New Roman"/>
+          <w:color w:val="CE9178"/>
+          <w:sz w:val="21"/>
+          <w:szCs w:val="21"/>
+        </w:rPr>
+        <w:t>components</w:t>
+      </w:r>
+      <w:proofErr w:type="spellEnd"/>
+      <w:r>
+        <w:rPr>
+          <w:rFonts w:ascii="Consolas" w:eastAsia="Times New Roman" w:hAnsi="Consolas" w:cs="Times New Roman"/>
+          <w:color w:val="CE9178"/>
+          <w:sz w:val="21"/>
+          <w:szCs w:val="21"/>
+        </w:rPr>
+        <w:t>'</w:t>
+      </w:r>
+      <w:r>
+        <w:rPr>
+          <w:rFonts w:ascii="Consolas" w:eastAsia="Times New Roman" w:hAnsi="Consolas" w:cs="Times New Roman"/>
+          <w:color w:val="D4D4D4"/>
+          <w:sz w:val="21"/>
+          <w:szCs w:val="21"/>
+        </w:rPr>
+        <w:t>;</w:t>
+      </w:r>
+    </w:p>
+    <w:p>
+      <w:pPr>
+        <w:shd w:val="clear" w:color="auto" w:fill="1E1E1E"/>
+        <w:spacing w:after="240" w:line="285" w:lineRule="atLeast"/>
+        <w:rPr>
+          <w:rFonts w:ascii="Consolas" w:eastAsia="Times New Roman" w:hAnsi="Consolas" w:cs="Times New Roman"/>
+          <w:color w:val="D4D4D4"/>
+          <w:sz w:val="21"/>
+          <w:szCs w:val="21"/>
+        </w:rPr>
+      </w:pPr>
+    </w:p>
+    <w:p>
+      <w:pPr>
+        <w:jc w:val="both"/>
+        <w:rPr>
+          <w:rFonts w:ascii="Verdana" w:hAnsi="Verdana"/>
+          <w:sz w:val="24"/>
+          <w:szCs w:val="24"/>
+        </w:rPr>
+      </w:pPr>
+    </w:p>
+    <w:p>
+      <w:pPr>
+        <w:jc w:val="both"/>
+        <w:rPr>
+          <w:rFonts w:ascii="Verdana" w:hAnsi="Verdana"/>
+          <w:sz w:val="24"/>
+          <w:szCs w:val="24"/>
+        </w:rPr>
+      </w:pPr>
+      <w:r>
+        <w:rPr>
+          <w:rFonts w:ascii="Verdana" w:hAnsi="Verdana"/>
+          <w:sz w:val="24"/>
+          <w:szCs w:val="24"/>
+        </w:rPr>
+        <w:t>O componente (</w:t>
+      </w:r>
+      <w:proofErr w:type="spellStart"/>
+      <w:r>
+        <w:rPr>
+          <w:rFonts w:ascii="Verdana" w:hAnsi="Verdana"/>
+          <w:sz w:val="24"/>
+          <w:szCs w:val="24"/>
+        </w:rPr>
+        <w:t>calculadora.component.ts</w:t>
+      </w:r>
+      <w:proofErr w:type="spellEnd"/>
+      <w:r>
+        <w:rPr>
+          <w:rFonts w:ascii="Verdana" w:hAnsi="Verdana"/>
+          <w:sz w:val="24"/>
+          <w:szCs w:val="24"/>
+        </w:rPr>
+        <w:t xml:space="preserve">) possui a </w:t>
+      </w:r>
+      <w:proofErr w:type="spellStart"/>
+      <w:r>
+        <w:rPr>
+          <w:rFonts w:ascii="Verdana" w:hAnsi="Verdana"/>
+          <w:sz w:val="24"/>
+          <w:szCs w:val="24"/>
+        </w:rPr>
+        <w:t>tag</w:t>
+      </w:r>
+      <w:proofErr w:type="spellEnd"/>
+      <w:r>
+        <w:rPr>
+          <w:rFonts w:ascii="Verdana" w:hAnsi="Verdana"/>
+          <w:sz w:val="24"/>
+          <w:szCs w:val="24"/>
+        </w:rPr>
+        <w:t xml:space="preserve"> @</w:t>
+      </w:r>
+      <w:proofErr w:type="spellStart"/>
+      <w:r>
+        <w:rPr>
+          <w:rFonts w:ascii="Verdana" w:hAnsi="Verdana"/>
+          <w:sz w:val="24"/>
+          <w:szCs w:val="24"/>
+        </w:rPr>
+        <w:t>Component</w:t>
+      </w:r>
+      <w:proofErr w:type="spellEnd"/>
+      <w:r>
+        <w:rPr>
+          <w:rFonts w:ascii="Verdana" w:hAnsi="Verdana"/>
+          <w:sz w:val="24"/>
+          <w:szCs w:val="24"/>
+        </w:rPr>
+        <w:t xml:space="preserve"> </w:t>
+      </w:r>
+      <w:r>
+        <w:rPr>
+          <w:rFonts w:ascii="Verdana" w:hAnsi="Verdana"/>
+          <w:sz w:val="24"/>
+          <w:szCs w:val="24"/>
+        </w:rPr>
+        <w:t xml:space="preserve">que gera uma </w:t>
+      </w:r>
+      <w:proofErr w:type="spellStart"/>
+      <w:r>
+        <w:rPr>
+          <w:rFonts w:ascii="Verdana" w:hAnsi="Verdana"/>
+          <w:sz w:val="24"/>
+          <w:szCs w:val="24"/>
+        </w:rPr>
+        <w:t>tag</w:t>
+      </w:r>
+      <w:proofErr w:type="spellEnd"/>
+      <w:r>
+        <w:rPr>
+          <w:rFonts w:ascii="Verdana" w:hAnsi="Verdana"/>
+          <w:sz w:val="24"/>
+          <w:szCs w:val="24"/>
+        </w:rPr>
+        <w:t xml:space="preserve"> HTML, através atributo "</w:t>
+      </w:r>
+      <w:proofErr w:type="spellStart"/>
+      <w:r>
+        <w:rPr>
+          <w:rFonts w:ascii="Verdana" w:hAnsi="Verdana"/>
+          <w:sz w:val="24"/>
+          <w:szCs w:val="24"/>
+        </w:rPr>
+        <w:t>selector</w:t>
+      </w:r>
+      <w:proofErr w:type="spellEnd"/>
+      <w:r>
+        <w:rPr>
+          <w:rFonts w:ascii="Verdana" w:hAnsi="Verdana"/>
+          <w:sz w:val="24"/>
+          <w:szCs w:val="24"/>
+        </w:rPr>
+        <w:t>".</w:t>
+      </w:r>
+    </w:p>
+    <w:p>
+      <w:pPr>
+        <w:jc w:val="both"/>
+        <w:rPr>
+          <w:rFonts w:ascii="Verdana" w:hAnsi="Verdana"/>
+          <w:sz w:val="24"/>
+          <w:szCs w:val="24"/>
+        </w:rPr>
+      </w:pPr>
+      <w:r>
+        <w:rPr>
+          <w:noProof/>
+          <w:lang w:val="en-US"/>
+        </w:rPr>
+        <w:drawing>
+          <wp:inline distT="0" distB="0" distL="0" distR="0" wp14:anchorId="61F54BF3" wp14:editId="69BBAC58">
+            <wp:extent cx="5181600" cy="2886075"/>
+            <wp:effectExtent l="0" t="0" r="0" b="9525"/>
+            <wp:docPr id="3" name="Imagem 3"/>
+            <wp:cNvGraphicFramePr>
+              <a:graphicFrameLocks xmlns:a="http://schemas.openxmlformats.org/drawingml/2006/main" noChangeAspect="1"/>
+            </wp:cNvGraphicFramePr>
+            <a:graphic xmlns:a="http://schemas.openxmlformats.org/drawingml/2006/main">
+              <a:graphicData uri="http://schemas.openxmlformats.org/drawingml/2006/picture">
+                <pic:pic xmlns:pic="http://schemas.openxmlformats.org/drawingml/2006/picture">
+                  <pic:nvPicPr>
+                    <pic:cNvPr id="1" name=""/>
+                    <pic:cNvPicPr/>
+                  </pic:nvPicPr>
+                  <pic:blipFill>
+                    <a:blip r:embed="rId7"/>
+                    <a:stretch>
+                      <a:fillRect/>
+                    </a:stretch>
+                  </pic:blipFill>
+                  <pic:spPr>
+                    <a:xfrm>
+                      <a:off x="0" y="0"/>
+                      <a:ext cx="5181600" cy="2886075"/>
+                    </a:xfrm>
+                    <a:prstGeom prst="rect">
+                      <a:avLst/>
+                    </a:prstGeom>
+                  </pic:spPr>
+                </pic:pic>
+              </a:graphicData>
+            </a:graphic>
+          </wp:inline>
+        </w:drawing>
+      </w:r>
+    </w:p>
+    <w:p>
+      <w:pPr>
+        <w:jc w:val="both"/>
+        <w:rPr>
+          <w:rFonts w:ascii="Verdana" w:hAnsi="Verdana"/>
+          <w:sz w:val="24"/>
+          <w:szCs w:val="24"/>
+        </w:rPr>
+      </w:pPr>
+      <w:r>
+        <w:rPr>
+          <w:rFonts w:ascii="Verdana" w:hAnsi="Verdana"/>
+          <w:sz w:val="24"/>
+          <w:szCs w:val="24"/>
+        </w:rPr>
+        <w:t xml:space="preserve">Então essa é uma nossa </w:t>
+      </w:r>
+      <w:proofErr w:type="spellStart"/>
+      <w:r>
+        <w:rPr>
+          <w:rFonts w:ascii="Verdana" w:hAnsi="Verdana"/>
+          <w:sz w:val="24"/>
+          <w:szCs w:val="24"/>
+        </w:rPr>
+        <w:t>tag</w:t>
+      </w:r>
+      <w:proofErr w:type="spellEnd"/>
+      <w:r>
+        <w:rPr>
+          <w:rFonts w:ascii="Verdana" w:hAnsi="Verdana"/>
+          <w:sz w:val="24"/>
+          <w:szCs w:val="24"/>
+        </w:rPr>
+        <w:t xml:space="preserve"> HTML e podemos acessar ela de outros arquivos HTML.</w:t>
+      </w:r>
+      <w:r>
+        <w:rPr>
+          <w:rFonts w:ascii="Verdana" w:hAnsi="Verdana"/>
+          <w:sz w:val="24"/>
+          <w:szCs w:val="24"/>
+        </w:rPr>
+        <w:t xml:space="preserve"> Nas propr</w:t>
+      </w:r>
+      <w:r>
+        <w:rPr>
+          <w:rFonts w:ascii="Verdana" w:hAnsi="Verdana"/>
+          <w:sz w:val="24"/>
+          <w:szCs w:val="24"/>
+        </w:rPr>
+        <w:t xml:space="preserve">iedades </w:t>
+      </w:r>
+      <w:proofErr w:type="spellStart"/>
+      <w:r>
+        <w:rPr>
+          <w:rFonts w:ascii="Verdana" w:hAnsi="Verdana"/>
+          <w:sz w:val="24"/>
+          <w:szCs w:val="24"/>
+        </w:rPr>
+        <w:t>templateUrl</w:t>
+      </w:r>
+      <w:proofErr w:type="spellEnd"/>
+      <w:r>
+        <w:rPr>
+          <w:rFonts w:ascii="Verdana" w:hAnsi="Verdana"/>
+          <w:sz w:val="24"/>
+          <w:szCs w:val="24"/>
+        </w:rPr>
+        <w:t xml:space="preserve"> e </w:t>
+      </w:r>
+      <w:proofErr w:type="spellStart"/>
+      <w:r>
+        <w:rPr>
+          <w:rFonts w:ascii="Verdana" w:hAnsi="Verdana"/>
+          <w:sz w:val="24"/>
+          <w:szCs w:val="24"/>
+        </w:rPr>
+        <w:t>styleUrl</w:t>
+      </w:r>
+      <w:proofErr w:type="spellEnd"/>
+      <w:r>
+        <w:rPr>
+          <w:rFonts w:ascii="Verdana" w:hAnsi="Verdana"/>
+          <w:sz w:val="24"/>
+          <w:szCs w:val="24"/>
+        </w:rPr>
+        <w:t xml:space="preserve"> temos a página do componente e seu estilo.</w:t>
+      </w:r>
+    </w:p>
+    <w:p>
+      <w:pPr>
+        <w:jc w:val="both"/>
+        <w:rPr>
+          <w:rFonts w:ascii="Verdana" w:hAnsi="Verdana"/>
+          <w:sz w:val="24"/>
+          <w:szCs w:val="24"/>
+        </w:rPr>
+      </w:pPr>
+      <w:r>
+        <w:rPr>
+          <w:rFonts w:ascii="Verdana" w:hAnsi="Verdana"/>
+          <w:sz w:val="24"/>
+          <w:szCs w:val="24"/>
+        </w:rPr>
+        <w:t xml:space="preserve">Agora vamos exibir esse componente na nossa aplicação e no arquivo </w:t>
+      </w:r>
+      <w:r>
+        <w:rPr>
+          <w:rFonts w:ascii="Verdana" w:hAnsi="Verdana"/>
+          <w:sz w:val="24"/>
+          <w:szCs w:val="24"/>
+        </w:rPr>
+        <w:t>calculadora.component.html</w:t>
+      </w:r>
+      <w:r>
+        <w:rPr>
+          <w:rFonts w:ascii="Verdana" w:hAnsi="Verdana"/>
+          <w:sz w:val="24"/>
+          <w:szCs w:val="24"/>
+        </w:rPr>
+        <w:t xml:space="preserve"> é que colocaremos o código da calculadora, o qual é o HTML dela</w:t>
+      </w:r>
+      <w:r>
+        <w:rPr>
+          <w:rFonts w:ascii="Verdana" w:hAnsi="Verdana"/>
+          <w:sz w:val="24"/>
+          <w:szCs w:val="24"/>
+        </w:rPr>
+        <w:t>.</w:t>
+      </w:r>
+    </w:p>
+    <w:p>
+      <w:pPr>
+        <w:jc w:val="both"/>
+        <w:rPr>
+          <w:rFonts w:ascii="Verdana" w:hAnsi="Verdana"/>
+          <w:sz w:val="24"/>
+          <w:szCs w:val="24"/>
+        </w:rPr>
+      </w:pPr>
+      <w:r>
+        <w:rPr>
+          <w:rFonts w:ascii="Verdana" w:hAnsi="Verdana"/>
+          <w:sz w:val="24"/>
+          <w:szCs w:val="24"/>
+        </w:rPr>
+        <w:t xml:space="preserve">Para isso nós devemos editar o componente HTML da aplicação (app.component.html) que está sendo responsável em exibir o HTML no </w:t>
+      </w:r>
+      <w:r>
+        <w:rPr>
+          <w:rFonts w:ascii="Verdana" w:hAnsi="Verdana"/>
+          <w:sz w:val="24"/>
+          <w:szCs w:val="24"/>
+        </w:rPr>
+        <w:lastRenderedPageBreak/>
+        <w:t>navegador. Iremos usar a marcação dada pela propriedade "</w:t>
+      </w:r>
+      <w:proofErr w:type="spellStart"/>
+      <w:r>
+        <w:rPr>
+          <w:rFonts w:ascii="Verdana" w:hAnsi="Verdana"/>
+          <w:sz w:val="24"/>
+          <w:szCs w:val="24"/>
+        </w:rPr>
+        <w:t>selector</w:t>
+      </w:r>
+      <w:proofErr w:type="spellEnd"/>
+      <w:r>
+        <w:rPr>
+          <w:rFonts w:ascii="Verdana" w:hAnsi="Verdana"/>
+          <w:sz w:val="24"/>
+          <w:szCs w:val="24"/>
+        </w:rPr>
+        <w:t>" do componente.</w:t>
+      </w:r>
+    </w:p>
+    <w:p>
+      <w:pPr>
+        <w:jc w:val="both"/>
+        <w:rPr>
+          <w:rFonts w:ascii="Verdana" w:hAnsi="Verdana"/>
+          <w:sz w:val="24"/>
+          <w:szCs w:val="24"/>
+        </w:rPr>
+      </w:pPr>
+      <w:r>
+        <w:rPr>
+          <w:noProof/>
+          <w:lang w:val="en-US"/>
+        </w:rPr>
+        <w:drawing>
+          <wp:inline distT="0" distB="0" distL="0" distR="0" wp14:anchorId="6DEBFA6B" wp14:editId="52450794">
+            <wp:extent cx="4286250" cy="1285875"/>
+            <wp:effectExtent l="0" t="0" r="0" b="9525"/>
+            <wp:docPr id="4" name="Imagem 4"/>
+            <wp:cNvGraphicFramePr>
+              <a:graphicFrameLocks xmlns:a="http://schemas.openxmlformats.org/drawingml/2006/main" noChangeAspect="1"/>
+            </wp:cNvGraphicFramePr>
+            <a:graphic xmlns:a="http://schemas.openxmlformats.org/drawingml/2006/main">
+              <a:graphicData uri="http://schemas.openxmlformats.org/drawingml/2006/picture">
+                <pic:pic xmlns:pic="http://schemas.openxmlformats.org/drawingml/2006/picture">
+                  <pic:nvPicPr>
+                    <pic:cNvPr id="1" name=""/>
+                    <pic:cNvPicPr/>
+                  </pic:nvPicPr>
+                  <pic:blipFill>
+                    <a:blip r:embed="rId8"/>
+                    <a:stretch>
+                      <a:fillRect/>
+                    </a:stretch>
+                  </pic:blipFill>
+                  <pic:spPr>
+                    <a:xfrm>
+                      <a:off x="0" y="0"/>
+                      <a:ext cx="4286250" cy="1285875"/>
+                    </a:xfrm>
+                    <a:prstGeom prst="rect">
+                      <a:avLst/>
+                    </a:prstGeom>
+                  </pic:spPr>
+                </pic:pic>
+              </a:graphicData>
+            </a:graphic>
+          </wp:inline>
+        </w:drawing>
+      </w:r>
+    </w:p>
+    <w:p>
+      <w:pPr>
+        <w:jc w:val="both"/>
+        <w:rPr>
+          <w:rFonts w:ascii="Verdana" w:hAnsi="Verdana"/>
+          <w:sz w:val="24"/>
+          <w:szCs w:val="24"/>
+        </w:rPr>
+      </w:pPr>
+      <w:r>
+        <w:rPr>
+          <w:rFonts w:ascii="Verdana" w:hAnsi="Verdana"/>
+          <w:sz w:val="24"/>
+          <w:szCs w:val="24"/>
+        </w:rPr>
+        <w:t xml:space="preserve">Basta adicionar a </w:t>
+      </w:r>
+      <w:proofErr w:type="spellStart"/>
+      <w:r>
+        <w:rPr>
+          <w:rFonts w:ascii="Verdana" w:hAnsi="Verdana"/>
+          <w:sz w:val="24"/>
+          <w:szCs w:val="24"/>
+        </w:rPr>
+        <w:t>tag</w:t>
+      </w:r>
+      <w:proofErr w:type="spellEnd"/>
+      <w:r>
+        <w:rPr>
+          <w:rFonts w:ascii="Verdana" w:hAnsi="Verdana"/>
+          <w:sz w:val="24"/>
+          <w:szCs w:val="24"/>
+        </w:rPr>
+        <w:t xml:space="preserve"> no arquivo </w:t>
+      </w:r>
+      <w:r>
+        <w:rPr>
+          <w:rFonts w:ascii="Verdana" w:hAnsi="Verdana"/>
+          <w:sz w:val="24"/>
+          <w:szCs w:val="24"/>
+        </w:rPr>
+        <w:t>app.component.html</w:t>
+      </w:r>
+      <w:r>
+        <w:rPr>
+          <w:rFonts w:ascii="Verdana" w:hAnsi="Verdana"/>
+          <w:sz w:val="24"/>
+          <w:szCs w:val="24"/>
+        </w:rPr>
+        <w:t xml:space="preserve"> conforme abaixo:</w:t>
+      </w:r>
+    </w:p>
+    <w:p>
+      <w:pPr>
+        <w:shd w:val="clear" w:color="auto" w:fill="1E1E1E"/>
+        <w:spacing w:after="0" w:line="285" w:lineRule="atLeast"/>
+        <w:rPr>
+          <w:rFonts w:ascii="Consolas" w:eastAsia="Times New Roman" w:hAnsi="Consolas" w:cs="Times New Roman"/>
+          <w:color w:val="D4D4D4"/>
+          <w:sz w:val="21"/>
+          <w:szCs w:val="21"/>
+          <w:lang w:val="en-US"/>
+        </w:rPr>
+      </w:pPr>
+      <w:r>
+        <w:rPr>
+          <w:rFonts w:ascii="Consolas" w:eastAsia="Times New Roman" w:hAnsi="Consolas" w:cs="Times New Roman"/>
+          <w:color w:val="808080"/>
+          <w:sz w:val="21"/>
+          <w:szCs w:val="21"/>
+          <w:lang w:val="en-US"/>
+        </w:rPr>
+        <w:t>&lt;</w:t>
+      </w:r>
+      <w:r>
+        <w:rPr>
+          <w:rFonts w:ascii="Consolas" w:eastAsia="Times New Roman" w:hAnsi="Consolas" w:cs="Times New Roman"/>
+          <w:color w:val="569CD6"/>
+          <w:sz w:val="21"/>
+          <w:szCs w:val="21"/>
+          <w:lang w:val="en-US"/>
+        </w:rPr>
+        <w:t>app-</w:t>
+      </w:r>
+      <w:proofErr w:type="spellStart"/>
+      <w:r>
+        <w:rPr>
+          <w:rFonts w:ascii="Consolas" w:eastAsia="Times New Roman" w:hAnsi="Consolas" w:cs="Times New Roman"/>
+          <w:color w:val="569CD6"/>
+          <w:sz w:val="21"/>
+          <w:szCs w:val="21"/>
+          <w:lang w:val="en-US"/>
+        </w:rPr>
+        <w:t>calculadora</w:t>
+      </w:r>
+      <w:proofErr w:type="spellEnd"/>
+      <w:r>
+        <w:rPr>
+          <w:rFonts w:ascii="Consolas" w:eastAsia="Times New Roman" w:hAnsi="Consolas" w:cs="Times New Roman"/>
+          <w:color w:val="808080"/>
+          <w:sz w:val="21"/>
+          <w:szCs w:val="21"/>
+          <w:lang w:val="en-US"/>
+        </w:rPr>
+        <w:t>&gt;&lt;/</w:t>
+      </w:r>
+      <w:r>
+        <w:rPr>
+          <w:rFonts w:ascii="Consolas" w:eastAsia="Times New Roman" w:hAnsi="Consolas" w:cs="Times New Roman"/>
+          <w:color w:val="569CD6"/>
+          <w:sz w:val="21"/>
+          <w:szCs w:val="21"/>
+          <w:lang w:val="en-US"/>
+        </w:rPr>
+        <w:t>app-</w:t>
+      </w:r>
+      <w:proofErr w:type="spellStart"/>
+      <w:r>
+        <w:rPr>
+          <w:rFonts w:ascii="Consolas" w:eastAsia="Times New Roman" w:hAnsi="Consolas" w:cs="Times New Roman"/>
+          <w:color w:val="569CD6"/>
+          <w:sz w:val="21"/>
+          <w:szCs w:val="21"/>
+          <w:lang w:val="en-US"/>
+        </w:rPr>
+        <w:t>calculadora</w:t>
+      </w:r>
+      <w:proofErr w:type="spellEnd"/>
+      <w:r>
+        <w:rPr>
+          <w:rFonts w:ascii="Consolas" w:eastAsia="Times New Roman" w:hAnsi="Consolas" w:cs="Times New Roman"/>
+          <w:color w:val="808080"/>
+          <w:sz w:val="21"/>
+          <w:szCs w:val="21"/>
+          <w:lang w:val="en-US"/>
+        </w:rPr>
+        <w:t>&gt;</w:t>
+      </w:r>
+    </w:p>
+    <w:p>
+      <w:pPr>
+        <w:shd w:val="clear" w:color="auto" w:fill="1E1E1E"/>
+        <w:spacing w:after="0" w:line="285" w:lineRule="atLeast"/>
+        <w:rPr>
+          <w:rFonts w:ascii="Consolas" w:eastAsia="Times New Roman" w:hAnsi="Consolas" w:cs="Times New Roman"/>
+          <w:color w:val="D4D4D4"/>
+          <w:sz w:val="21"/>
+          <w:szCs w:val="21"/>
+          <w:lang w:val="en-US"/>
+        </w:rPr>
+      </w:pPr>
+    </w:p>
+    <w:p>
+      <w:pPr>
+        <w:jc w:val="both"/>
+        <w:rPr>
+          <w:rFonts w:ascii="Verdana" w:hAnsi="Verdana"/>
+          <w:sz w:val="24"/>
+          <w:szCs w:val="24"/>
+        </w:rPr>
+      </w:pPr>
+    </w:p>
+    <w:p>
+      <w:pPr>
+        <w:jc w:val="both"/>
+        <w:rPr>
+          <w:rFonts w:ascii="Verdana" w:hAnsi="Verdana"/>
+          <w:sz w:val="24"/>
+          <w:szCs w:val="24"/>
+        </w:rPr>
+      </w:pPr>
+      <w:r>
+        <w:rPr>
+          <w:rFonts w:ascii="Verdana" w:hAnsi="Verdana"/>
+          <w:sz w:val="24"/>
+          <w:szCs w:val="24"/>
+        </w:rPr>
+        <w:t>Mas é necessário um ajuste para que o HTML do componente seja visualizado.</w:t>
+      </w:r>
+    </w:p>
+    <w:p>
+      <w:pPr>
+        <w:jc w:val="both"/>
+        <w:rPr>
+          <w:rFonts w:ascii="Verdana" w:hAnsi="Verdana"/>
+          <w:sz w:val="24"/>
+          <w:szCs w:val="24"/>
+        </w:rPr>
+      </w:pPr>
+      <w:r>
+        <w:rPr>
+          <w:rFonts w:ascii="Verdana" w:hAnsi="Verdana"/>
+          <w:sz w:val="24"/>
+          <w:szCs w:val="24"/>
+        </w:rPr>
+        <w:t>Como nós temos uma hierarquia de módulos então app.component.html está tentando exibir um componente desconhecido para ele.</w:t>
+      </w:r>
+    </w:p>
+    <w:p>
+      <w:pPr>
+        <w:jc w:val="both"/>
+        <w:rPr>
+          <w:rFonts w:ascii="Verdana" w:hAnsi="Verdana"/>
+          <w:sz w:val="24"/>
+          <w:szCs w:val="24"/>
+        </w:rPr>
+      </w:pPr>
+      <w:r>
+        <w:rPr>
+          <w:rFonts w:ascii="Verdana" w:hAnsi="Verdana"/>
+          <w:sz w:val="24"/>
+          <w:szCs w:val="24"/>
+        </w:rPr>
+        <w:t xml:space="preserve">Quem tem a responsabilidade de informar ou tornar esse módulo </w:t>
+      </w:r>
+      <w:proofErr w:type="spellStart"/>
+      <w:r>
+        <w:rPr>
+          <w:rFonts w:ascii="Verdana" w:hAnsi="Verdana"/>
+          <w:sz w:val="24"/>
+          <w:szCs w:val="24"/>
+        </w:rPr>
+        <w:t>visivel</w:t>
+      </w:r>
+      <w:proofErr w:type="spellEnd"/>
+      <w:r>
+        <w:rPr>
+          <w:rFonts w:ascii="Verdana" w:hAnsi="Verdana"/>
+          <w:sz w:val="24"/>
+          <w:szCs w:val="24"/>
+        </w:rPr>
+        <w:t xml:space="preserve"> é </w:t>
+      </w:r>
+      <w:proofErr w:type="gramStart"/>
+      <w:r>
+        <w:rPr>
+          <w:rFonts w:ascii="Verdana" w:hAnsi="Verdana"/>
+          <w:sz w:val="24"/>
+          <w:szCs w:val="24"/>
+        </w:rPr>
+        <w:t xml:space="preserve">o </w:t>
+      </w:r>
+      <w:proofErr w:type="spellStart"/>
+      <w:r>
+        <w:rPr>
+          <w:rFonts w:ascii="Verdana" w:hAnsi="Verdana"/>
+          <w:sz w:val="24"/>
+          <w:szCs w:val="24"/>
+        </w:rPr>
+        <w:t>calculadora</w:t>
+      </w:r>
+      <w:proofErr w:type="gramEnd"/>
+      <w:r>
+        <w:rPr>
+          <w:rFonts w:ascii="Verdana" w:hAnsi="Verdana"/>
+          <w:sz w:val="24"/>
+          <w:szCs w:val="24"/>
+        </w:rPr>
+        <w:t>.module</w:t>
+      </w:r>
+      <w:proofErr w:type="spellEnd"/>
+      <w:r>
+        <w:rPr>
+          <w:rFonts w:ascii="Verdana" w:hAnsi="Verdana"/>
+          <w:sz w:val="24"/>
+          <w:szCs w:val="24"/>
+        </w:rPr>
+        <w:t xml:space="preserve"> e ele não está pronto para fazer isso.</w:t>
+      </w:r>
+    </w:p>
+    <w:p>
+      <w:pPr>
+        <w:jc w:val="both"/>
+        <w:rPr>
+          <w:rFonts w:ascii="Verdana" w:hAnsi="Verdana"/>
+          <w:sz w:val="24"/>
+          <w:szCs w:val="24"/>
+        </w:rPr>
+      </w:pPr>
+      <w:r>
+        <w:rPr>
+          <w:rFonts w:ascii="Verdana" w:hAnsi="Verdana"/>
+          <w:sz w:val="24"/>
+          <w:szCs w:val="24"/>
+        </w:rPr>
+        <w:t xml:space="preserve">A </w:t>
+      </w:r>
+      <w:proofErr w:type="spellStart"/>
+      <w:r>
+        <w:rPr>
+          <w:rFonts w:ascii="Verdana" w:hAnsi="Verdana"/>
+          <w:sz w:val="24"/>
+          <w:szCs w:val="24"/>
+        </w:rPr>
+        <w:t>tag</w:t>
+      </w:r>
+      <w:proofErr w:type="spellEnd"/>
+      <w:r>
+        <w:rPr>
+          <w:rFonts w:ascii="Verdana" w:hAnsi="Verdana"/>
+          <w:sz w:val="24"/>
+          <w:szCs w:val="24"/>
+        </w:rPr>
+        <w:t xml:space="preserve"> &lt;</w:t>
+      </w:r>
+      <w:proofErr w:type="spellStart"/>
+      <w:r>
+        <w:rPr>
+          <w:rFonts w:ascii="Verdana" w:hAnsi="Verdana"/>
+          <w:sz w:val="24"/>
+          <w:szCs w:val="24"/>
+        </w:rPr>
+        <w:t>app</w:t>
+      </w:r>
+      <w:proofErr w:type="spellEnd"/>
+      <w:r>
+        <w:rPr>
+          <w:rFonts w:ascii="Verdana" w:hAnsi="Verdana"/>
+          <w:sz w:val="24"/>
+          <w:szCs w:val="24"/>
+        </w:rPr>
+        <w:t xml:space="preserve">-calculadora&gt; é desconhecido pelo módulo da </w:t>
+      </w:r>
+      <w:proofErr w:type="spellStart"/>
+      <w:r>
+        <w:rPr>
+          <w:rFonts w:ascii="Verdana" w:hAnsi="Verdana"/>
+          <w:sz w:val="24"/>
+          <w:szCs w:val="24"/>
+        </w:rPr>
+        <w:t>app</w:t>
+      </w:r>
+      <w:proofErr w:type="spellEnd"/>
+      <w:r>
+        <w:rPr>
+          <w:rFonts w:ascii="Verdana" w:hAnsi="Verdana"/>
+          <w:sz w:val="24"/>
+          <w:szCs w:val="24"/>
+        </w:rPr>
+        <w:t>.</w:t>
+      </w:r>
+    </w:p>
+    <w:p>
+      <w:pPr>
+        <w:jc w:val="both"/>
+        <w:rPr>
+          <w:rFonts w:ascii="Verdana" w:hAnsi="Verdana"/>
+          <w:sz w:val="24"/>
+          <w:szCs w:val="24"/>
+        </w:rPr>
+      </w:pPr>
+      <w:r>
+        <w:rPr>
+          <w:rFonts w:ascii="Verdana" w:hAnsi="Verdana"/>
+          <w:sz w:val="24"/>
+          <w:szCs w:val="24"/>
+        </w:rPr>
+        <w:t>Editamos o arquivo (</w:t>
+      </w:r>
+      <w:proofErr w:type="spellStart"/>
+      <w:r>
+        <w:rPr>
+          <w:rFonts w:ascii="Verdana" w:hAnsi="Verdana"/>
+          <w:sz w:val="24"/>
+          <w:szCs w:val="24"/>
+        </w:rPr>
+        <w:t>calculadora.module.ts</w:t>
+      </w:r>
+      <w:proofErr w:type="spellEnd"/>
+      <w:r>
+        <w:rPr>
+          <w:rFonts w:ascii="Verdana" w:hAnsi="Verdana"/>
+          <w:sz w:val="24"/>
+          <w:szCs w:val="24"/>
+        </w:rPr>
+        <w:t xml:space="preserve">) e adicionamos o </w:t>
+      </w:r>
+      <w:proofErr w:type="spellStart"/>
+      <w:r>
+        <w:rPr>
+          <w:rFonts w:ascii="Verdana" w:hAnsi="Verdana"/>
+          <w:sz w:val="24"/>
+          <w:szCs w:val="24"/>
+        </w:rPr>
+        <w:t>exports</w:t>
+      </w:r>
+      <w:proofErr w:type="spellEnd"/>
+      <w:r>
+        <w:rPr>
+          <w:rFonts w:ascii="Verdana" w:hAnsi="Verdana"/>
+          <w:sz w:val="24"/>
+          <w:szCs w:val="24"/>
+        </w:rPr>
+        <w:t xml:space="preserve"> para exportar </w:t>
+      </w:r>
+      <w:proofErr w:type="gramStart"/>
+      <w:r>
+        <w:rPr>
+          <w:rFonts w:ascii="Verdana" w:hAnsi="Verdana"/>
+          <w:sz w:val="24"/>
+          <w:szCs w:val="24"/>
+        </w:rPr>
+        <w:t>o componente calculadora</w:t>
+      </w:r>
+      <w:proofErr w:type="gramEnd"/>
+      <w:r>
+        <w:rPr>
+          <w:rFonts w:ascii="Verdana" w:hAnsi="Verdana"/>
+          <w:sz w:val="24"/>
+          <w:szCs w:val="24"/>
+        </w:rPr>
+        <w:t>:</w:t>
+      </w:r>
+    </w:p>
+    <w:p>
+      <w:pPr>
+        <w:jc w:val="both"/>
+        <w:rPr>
+          <w:rFonts w:ascii="Verdana" w:hAnsi="Verdana"/>
+          <w:sz w:val="24"/>
+          <w:szCs w:val="24"/>
+        </w:rPr>
+      </w:pPr>
+      <w:r>
+        <w:rPr>
+          <w:noProof/>
+          <w:lang w:val="en-US"/>
+        </w:rPr>
+        <w:drawing>
+          <wp:inline distT="0" distB="0" distL="0" distR="0" wp14:anchorId="6A779CDA" wp14:editId="676A4599">
+            <wp:extent cx="3038475" cy="2324100"/>
+            <wp:effectExtent l="0" t="0" r="9525" b="0"/>
+            <wp:docPr id="6" name="Imagem 6"/>
+            <wp:cNvGraphicFramePr>
+              <a:graphicFrameLocks xmlns:a="http://schemas.openxmlformats.org/drawingml/2006/main" noChangeAspect="1"/>
+            </wp:cNvGraphicFramePr>
+            <a:graphic xmlns:a="http://schemas.openxmlformats.org/drawingml/2006/main">
+              <a:graphicData uri="http://schemas.openxmlformats.org/drawingml/2006/picture">
+                <pic:pic xmlns:pic="http://schemas.openxmlformats.org/drawingml/2006/picture">
+                  <pic:nvPicPr>
+                    <pic:cNvPr id="1" name=""/>
+                    <pic:cNvPicPr/>
+                  </pic:nvPicPr>
+                  <pic:blipFill>
+                    <a:blip r:embed="rId9"/>
+                    <a:stretch>
+                      <a:fillRect/>
+                    </a:stretch>
+                  </pic:blipFill>
+                  <pic:spPr>
+                    <a:xfrm>
+                      <a:off x="0" y="0"/>
+                      <a:ext cx="3038475" cy="2324100"/>
+                    </a:xfrm>
+                    <a:prstGeom prst="rect">
+                      <a:avLst/>
+                    </a:prstGeom>
+                  </pic:spPr>
+                </pic:pic>
+              </a:graphicData>
+            </a:graphic>
+          </wp:inline>
+        </w:drawing>
+      </w:r>
+    </w:p>
+    <w:p>
+      <w:pPr>
+        <w:jc w:val="both"/>
+        <w:rPr>
+          <w:rFonts w:ascii="Verdana" w:hAnsi="Verdana"/>
+          <w:sz w:val="24"/>
+          <w:szCs w:val="24"/>
+        </w:rPr>
+      </w:pPr>
+    </w:p>
+    <w:p>
+      <w:pPr>
+        <w:jc w:val="both"/>
+        <w:rPr>
+          <w:rFonts w:ascii="Verdana" w:hAnsi="Verdana"/>
+          <w:sz w:val="24"/>
+          <w:szCs w:val="24"/>
+        </w:rPr>
+      </w:pPr>
+    </w:p>
+    <w:p>
+      <w:pPr>
+        <w:jc w:val="both"/>
+        <w:rPr>
+          <w:rFonts w:ascii="Verdana" w:hAnsi="Verdana"/>
+          <w:sz w:val="24"/>
+          <w:szCs w:val="24"/>
+        </w:rPr>
+      </w:pPr>
+    </w:p>
+    <w:p>
+      <w:pPr>
+        <w:jc w:val="both"/>
+        <w:rPr>
+          <w:rFonts w:ascii="Verdana" w:hAnsi="Verdana"/>
+          <w:sz w:val="24"/>
+          <w:szCs w:val="24"/>
+        </w:rPr>
+      </w:pPr>
+      <w:r>
+        <w:rPr>
+          <w:rFonts w:ascii="Verdana" w:hAnsi="Verdana"/>
+          <w:sz w:val="24"/>
+          <w:szCs w:val="24"/>
+        </w:rPr>
+        <w:lastRenderedPageBreak/>
+        <w:t xml:space="preserve">Quando o </w:t>
+      </w:r>
+      <w:proofErr w:type="spellStart"/>
+      <w:r>
+        <w:rPr>
+          <w:rFonts w:ascii="Verdana" w:hAnsi="Verdana"/>
+          <w:sz w:val="24"/>
+          <w:szCs w:val="24"/>
+        </w:rPr>
+        <w:t>app.module.ts</w:t>
+      </w:r>
+      <w:proofErr w:type="spellEnd"/>
+      <w:r>
+        <w:rPr>
+          <w:rFonts w:ascii="Verdana" w:hAnsi="Verdana"/>
+          <w:sz w:val="24"/>
+          <w:szCs w:val="24"/>
+        </w:rPr>
+        <w:t xml:space="preserve"> faz o </w:t>
+      </w:r>
+      <w:proofErr w:type="spellStart"/>
+      <w:r>
+        <w:rPr>
+          <w:rFonts w:ascii="Verdana" w:hAnsi="Verdana"/>
+          <w:sz w:val="24"/>
+          <w:szCs w:val="24"/>
+        </w:rPr>
+        <w:t>import</w:t>
+      </w:r>
+      <w:proofErr w:type="spellEnd"/>
+      <w:r>
+        <w:rPr>
+          <w:rFonts w:ascii="Verdana" w:hAnsi="Verdana"/>
+          <w:sz w:val="24"/>
+          <w:szCs w:val="24"/>
+        </w:rPr>
+        <w:t xml:space="preserve"> do module calculadora</w:t>
+      </w:r>
+    </w:p>
+    <w:p>
+      <w:pPr>
+        <w:jc w:val="both"/>
+        <w:rPr>
+          <w:rFonts w:ascii="Verdana" w:hAnsi="Verdana"/>
+          <w:sz w:val="24"/>
+          <w:szCs w:val="24"/>
+        </w:rPr>
+      </w:pPr>
+      <w:r>
+        <w:rPr>
+          <w:noProof/>
+          <w:lang w:val="en-US"/>
+        </w:rPr>
+        <w:drawing>
+          <wp:inline distT="0" distB="0" distL="0" distR="0" wp14:anchorId="075F75D3" wp14:editId="3C27234F">
+            <wp:extent cx="3190875" cy="2667000"/>
+            <wp:effectExtent l="0" t="0" r="9525" b="0"/>
+            <wp:docPr id="7" name="Imagem 7"/>
+            <wp:cNvGraphicFramePr>
+              <a:graphicFrameLocks xmlns:a="http://schemas.openxmlformats.org/drawingml/2006/main" noChangeAspect="1"/>
+            </wp:cNvGraphicFramePr>
+            <a:graphic xmlns:a="http://schemas.openxmlformats.org/drawingml/2006/main">
+              <a:graphicData uri="http://schemas.openxmlformats.org/drawingml/2006/picture">
+                <pic:pic xmlns:pic="http://schemas.openxmlformats.org/drawingml/2006/picture">
+                  <pic:nvPicPr>
+                    <pic:cNvPr id="1" name=""/>
+                    <pic:cNvPicPr/>
+                  </pic:nvPicPr>
+                  <pic:blipFill>
+                    <a:blip r:embed="rId10"/>
+                    <a:stretch>
+                      <a:fillRect/>
+                    </a:stretch>
+                  </pic:blipFill>
+                  <pic:spPr>
+                    <a:xfrm>
+                      <a:off x="0" y="0"/>
+                      <a:ext cx="3190875" cy="2667000"/>
+                    </a:xfrm>
+                    <a:prstGeom prst="rect">
+                      <a:avLst/>
+                    </a:prstGeom>
+                  </pic:spPr>
+                </pic:pic>
+              </a:graphicData>
+            </a:graphic>
+          </wp:inline>
+        </w:drawing>
+      </w:r>
+    </w:p>
+    <w:p>
+      <w:pPr>
+        <w:jc w:val="both"/>
+        <w:rPr>
+          <w:rFonts w:ascii="Verdana" w:hAnsi="Verdana"/>
+          <w:sz w:val="24"/>
+          <w:szCs w:val="24"/>
+        </w:rPr>
+      </w:pPr>
+      <w:r>
+        <w:rPr>
+          <w:rFonts w:ascii="Verdana" w:hAnsi="Verdana"/>
+          <w:sz w:val="24"/>
+          <w:szCs w:val="24"/>
+        </w:rPr>
+        <w:t xml:space="preserve">E o modulo calculadora informa a existência </w:t>
+      </w:r>
+      <w:proofErr w:type="gramStart"/>
+      <w:r>
+        <w:rPr>
+          <w:rFonts w:ascii="Verdana" w:hAnsi="Verdana"/>
+          <w:sz w:val="24"/>
+          <w:szCs w:val="24"/>
+        </w:rPr>
+        <w:t>do componente calculadora</w:t>
+      </w:r>
+      <w:proofErr w:type="gramEnd"/>
+      <w:r>
+        <w:rPr>
+          <w:rFonts w:ascii="Verdana" w:hAnsi="Verdana"/>
+          <w:sz w:val="24"/>
+          <w:szCs w:val="24"/>
+        </w:rPr>
+        <w:t xml:space="preserve"> e a </w:t>
+      </w:r>
+      <w:proofErr w:type="spellStart"/>
+      <w:r>
+        <w:rPr>
+          <w:rFonts w:ascii="Verdana" w:hAnsi="Verdana"/>
+          <w:sz w:val="24"/>
+          <w:szCs w:val="24"/>
+        </w:rPr>
+        <w:t>tag</w:t>
+      </w:r>
+      <w:proofErr w:type="spellEnd"/>
+      <w:r>
+        <w:rPr>
+          <w:rFonts w:ascii="Verdana" w:hAnsi="Verdana"/>
+          <w:sz w:val="24"/>
+          <w:szCs w:val="24"/>
+        </w:rPr>
+        <w:t xml:space="preserve"> </w:t>
+      </w:r>
+      <w:r>
+        <w:rPr>
+          <w:rFonts w:ascii="Verdana" w:hAnsi="Verdana"/>
+          <w:sz w:val="24"/>
+          <w:szCs w:val="24"/>
+        </w:rPr>
+        <w:t>&lt;</w:t>
+      </w:r>
+      <w:proofErr w:type="spellStart"/>
+      <w:r>
+        <w:rPr>
+          <w:rFonts w:ascii="Verdana" w:hAnsi="Verdana"/>
+          <w:sz w:val="24"/>
+          <w:szCs w:val="24"/>
+        </w:rPr>
+        <w:t>app</w:t>
+      </w:r>
+      <w:proofErr w:type="spellEnd"/>
+      <w:r>
+        <w:rPr>
+          <w:rFonts w:ascii="Verdana" w:hAnsi="Verdana"/>
+          <w:sz w:val="24"/>
+          <w:szCs w:val="24"/>
+        </w:rPr>
+        <w:t>-calculadora&gt;</w:t>
+      </w:r>
+      <w:r>
+        <w:rPr>
+          <w:rFonts w:ascii="Verdana" w:hAnsi="Verdana"/>
+          <w:sz w:val="24"/>
+          <w:szCs w:val="24"/>
+        </w:rPr>
+        <w:t xml:space="preserve"> será utilizada para </w:t>
+      </w:r>
+      <w:proofErr w:type="spellStart"/>
+      <w:r>
+        <w:rPr>
+          <w:rFonts w:ascii="Verdana" w:hAnsi="Verdana"/>
+          <w:sz w:val="24"/>
+          <w:szCs w:val="24"/>
+        </w:rPr>
+        <w:t>renderizar</w:t>
+      </w:r>
+      <w:proofErr w:type="spellEnd"/>
+      <w:r>
+        <w:rPr>
+          <w:rFonts w:ascii="Verdana" w:hAnsi="Verdana"/>
+          <w:sz w:val="24"/>
+          <w:szCs w:val="24"/>
+        </w:rPr>
+        <w:t xml:space="preserve"> a tela. Como o modulo da </w:t>
+      </w:r>
+      <w:proofErr w:type="spellStart"/>
+      <w:r>
+        <w:rPr>
+          <w:rFonts w:ascii="Verdana" w:hAnsi="Verdana"/>
+          <w:sz w:val="24"/>
+          <w:szCs w:val="24"/>
+        </w:rPr>
+        <w:t>app</w:t>
+      </w:r>
+      <w:proofErr w:type="spellEnd"/>
+      <w:r>
+        <w:rPr>
+          <w:rFonts w:ascii="Verdana" w:hAnsi="Verdana"/>
+          <w:sz w:val="24"/>
+          <w:szCs w:val="24"/>
+        </w:rPr>
+        <w:t xml:space="preserve"> está associado ao componente padrão e neles que definimos a </w:t>
+      </w:r>
+      <w:proofErr w:type="spellStart"/>
+      <w:r>
+        <w:rPr>
+          <w:rFonts w:ascii="Verdana" w:hAnsi="Verdana"/>
+          <w:sz w:val="24"/>
+          <w:szCs w:val="24"/>
+        </w:rPr>
+        <w:t>tag</w:t>
+      </w:r>
+      <w:proofErr w:type="spellEnd"/>
+      <w:r>
+        <w:rPr>
+          <w:rFonts w:ascii="Verdana" w:hAnsi="Verdana"/>
+          <w:sz w:val="24"/>
+          <w:szCs w:val="24"/>
+        </w:rPr>
+        <w:t xml:space="preserve"> &lt;</w:t>
+      </w:r>
+      <w:proofErr w:type="spellStart"/>
+      <w:r>
+        <w:rPr>
+          <w:rFonts w:ascii="Verdana" w:hAnsi="Verdana"/>
+          <w:sz w:val="24"/>
+          <w:szCs w:val="24"/>
+        </w:rPr>
+        <w:t>app</w:t>
+      </w:r>
+      <w:proofErr w:type="spellEnd"/>
+      <w:r>
+        <w:rPr>
+          <w:rFonts w:ascii="Verdana" w:hAnsi="Verdana"/>
+          <w:sz w:val="24"/>
+          <w:szCs w:val="24"/>
+        </w:rPr>
+        <w:t>-calculadora&gt; então a aplicação consegue acessar este componente</w:t>
+      </w:r>
+    </w:p>
+    <w:p>
+      <w:pPr>
+        <w:jc w:val="both"/>
+        <w:rPr>
+          <w:rFonts w:ascii="Verdana" w:hAnsi="Verdana"/>
+          <w:sz w:val="24"/>
+          <w:szCs w:val="24"/>
+        </w:rPr>
+      </w:pPr>
+      <w:r>
+        <w:rPr>
+          <w:noProof/>
+          <w:lang w:val="en-US"/>
+        </w:rPr>
+        <w:drawing>
+          <wp:inline distT="0" distB="0" distL="0" distR="0" wp14:anchorId="2C68FC93" wp14:editId="2B109E62">
+            <wp:extent cx="2619375" cy="2514600"/>
+            <wp:effectExtent l="0" t="0" r="9525" b="0"/>
+            <wp:docPr id="8" name="Imagem 8"/>
+            <wp:cNvGraphicFramePr>
+              <a:graphicFrameLocks xmlns:a="http://schemas.openxmlformats.org/drawingml/2006/main" noChangeAspect="1"/>
+            </wp:cNvGraphicFramePr>
+            <a:graphic xmlns:a="http://schemas.openxmlformats.org/drawingml/2006/main">
+              <a:graphicData uri="http://schemas.openxmlformats.org/drawingml/2006/picture">
+                <pic:pic xmlns:pic="http://schemas.openxmlformats.org/drawingml/2006/picture">
+                  <pic:nvPicPr>
+                    <pic:cNvPr id="1" name=""/>
+                    <pic:cNvPicPr/>
+                  </pic:nvPicPr>
+                  <pic:blipFill>
+                    <a:blip r:embed="rId11"/>
+                    <a:stretch>
+                      <a:fillRect/>
+                    </a:stretch>
+                  </pic:blipFill>
+                  <pic:spPr>
+                    <a:xfrm>
+                      <a:off x="0" y="0"/>
+                      <a:ext cx="2619375" cy="2514600"/>
+                    </a:xfrm>
+                    <a:prstGeom prst="rect">
+                      <a:avLst/>
+                    </a:prstGeom>
+                  </pic:spPr>
+                </pic:pic>
+              </a:graphicData>
+            </a:graphic>
+          </wp:inline>
+        </w:drawing>
       </w:r>
       <w:bookmarkStart w:id="0" w:name="_GoBack"/>
       <w:bookmarkEnd w:id="0"/>
-    </w:p>
-    <w:p>
-      <w:pPr>
-        <w:shd w:val="clear" w:color="auto" w:fill="1E1E1E"/>
-        <w:spacing w:after="0" w:line="285" w:lineRule="atLeast"/>
-        <w:rPr>
-          <w:rFonts w:ascii="Consolas" w:eastAsia="Times New Roman" w:hAnsi="Consolas" w:cs="Times New Roman"/>
-          <w:color w:val="D4D4D4"/>
-          <w:sz w:val="21"/>
-          <w:szCs w:val="21"/>
-        </w:rPr>
-      </w:pPr>
-      <w:r>
-        <w:rPr>
-          <w:rFonts w:ascii="Consolas" w:eastAsia="Times New Roman" w:hAnsi="Consolas" w:cs="Times New Roman"/>
-          <w:color w:val="4FC1FF"/>
-          <w:sz w:val="21"/>
-          <w:szCs w:val="21"/>
-        </w:rPr>
-        <w:t>DE</w:t>
-      </w:r>
-      <w:r>
-        <w:rPr>
-          <w:rFonts w:ascii="Consolas" w:eastAsia="Times New Roman" w:hAnsi="Consolas" w:cs="Times New Roman"/>
-          <w:color w:val="D4D4D4"/>
-          <w:sz w:val="21"/>
-          <w:szCs w:val="21"/>
-        </w:rPr>
-        <w:t xml:space="preserve"> </w:t>
-      </w:r>
-      <w:proofErr w:type="spellStart"/>
-      <w:r>
-        <w:rPr>
-          <w:rFonts w:ascii="Consolas" w:eastAsia="Times New Roman" w:hAnsi="Consolas" w:cs="Times New Roman"/>
-          <w:color w:val="C586C0"/>
-          <w:sz w:val="21"/>
-          <w:szCs w:val="21"/>
-        </w:rPr>
-        <w:t>import</w:t>
-      </w:r>
-      <w:proofErr w:type="spellEnd"/>
-      <w:r>
-        <w:rPr>
-          <w:rFonts w:ascii="Consolas" w:eastAsia="Times New Roman" w:hAnsi="Consolas" w:cs="Times New Roman"/>
-          <w:color w:val="D4D4D4"/>
-          <w:sz w:val="21"/>
-          <w:szCs w:val="21"/>
-        </w:rPr>
-        <w:t xml:space="preserve"> </w:t>
-      </w:r>
-      <w:proofErr w:type="gramStart"/>
-      <w:r>
-        <w:rPr>
-          <w:rFonts w:ascii="Consolas" w:eastAsia="Times New Roman" w:hAnsi="Consolas" w:cs="Times New Roman"/>
-          <w:color w:val="D4D4D4"/>
-          <w:sz w:val="21"/>
-          <w:szCs w:val="21"/>
-        </w:rPr>
-        <w:t xml:space="preserve">{ </w:t>
-      </w:r>
-      <w:proofErr w:type="spellStart"/>
-      <w:r>
-        <w:rPr>
-          <w:rFonts w:ascii="Consolas" w:eastAsia="Times New Roman" w:hAnsi="Consolas" w:cs="Times New Roman"/>
-          <w:color w:val="9CDCFE"/>
-          <w:sz w:val="21"/>
-          <w:szCs w:val="21"/>
-        </w:rPr>
-        <w:t>CalculadoraModule</w:t>
-      </w:r>
-      <w:proofErr w:type="spellEnd"/>
-      <w:proofErr w:type="gramEnd"/>
-      <w:r>
-        <w:rPr>
-          <w:rFonts w:ascii="Consolas" w:eastAsia="Times New Roman" w:hAnsi="Consolas" w:cs="Times New Roman"/>
-          <w:color w:val="D4D4D4"/>
-          <w:sz w:val="21"/>
-          <w:szCs w:val="21"/>
-        </w:rPr>
-        <w:t xml:space="preserve"> } </w:t>
-      </w:r>
-      <w:proofErr w:type="spellStart"/>
-      <w:r>
-        <w:rPr>
-          <w:rFonts w:ascii="Consolas" w:eastAsia="Times New Roman" w:hAnsi="Consolas" w:cs="Times New Roman"/>
-          <w:color w:val="C586C0"/>
-          <w:sz w:val="21"/>
-          <w:szCs w:val="21"/>
-        </w:rPr>
-        <w:t>from</w:t>
-      </w:r>
-      <w:proofErr w:type="spellEnd"/>
-      <w:r>
-        <w:rPr>
-          <w:rFonts w:ascii="Consolas" w:eastAsia="Times New Roman" w:hAnsi="Consolas" w:cs="Times New Roman"/>
-          <w:color w:val="D4D4D4"/>
-          <w:sz w:val="21"/>
-          <w:szCs w:val="21"/>
-        </w:rPr>
-        <w:t xml:space="preserve"> </w:t>
-      </w:r>
-      <w:r>
-        <w:rPr>
-          <w:rFonts w:ascii="Consolas" w:eastAsia="Times New Roman" w:hAnsi="Consolas" w:cs="Times New Roman"/>
-          <w:color w:val="CE9178"/>
-          <w:sz w:val="21"/>
-          <w:szCs w:val="21"/>
-        </w:rPr>
-        <w:t>'./calculadora/</w:t>
-      </w:r>
-      <w:proofErr w:type="spellStart"/>
-      <w:r>
-        <w:rPr>
-          <w:rFonts w:ascii="Consolas" w:eastAsia="Times New Roman" w:hAnsi="Consolas" w:cs="Times New Roman"/>
-          <w:color w:val="CE9178"/>
-          <w:sz w:val="21"/>
-          <w:szCs w:val="21"/>
-        </w:rPr>
-        <w:t>calculadora.module</w:t>
-      </w:r>
-      <w:proofErr w:type="spellEnd"/>
-      <w:r>
-        <w:rPr>
-          <w:rFonts w:ascii="Consolas" w:eastAsia="Times New Roman" w:hAnsi="Consolas" w:cs="Times New Roman"/>
-          <w:color w:val="CE9178"/>
-          <w:sz w:val="21"/>
-          <w:szCs w:val="21"/>
-        </w:rPr>
-        <w:t>'</w:t>
-      </w:r>
-      <w:r>
-        <w:rPr>
-          <w:rFonts w:ascii="Consolas" w:eastAsia="Times New Roman" w:hAnsi="Consolas" w:cs="Times New Roman"/>
-          <w:color w:val="D4D4D4"/>
-          <w:sz w:val="21"/>
-          <w:szCs w:val="21"/>
-        </w:rPr>
-        <w:t>;</w:t>
-      </w:r>
-    </w:p>
-    <w:p>
-      <w:pPr>
-        <w:shd w:val="clear" w:color="auto" w:fill="1E1E1E"/>
-        <w:spacing w:after="0" w:line="285" w:lineRule="atLeast"/>
-        <w:rPr>
-          <w:rFonts w:ascii="Consolas" w:eastAsia="Times New Roman" w:hAnsi="Consolas" w:cs="Times New Roman"/>
-          <w:color w:val="D4D4D4"/>
-          <w:sz w:val="21"/>
-          <w:szCs w:val="21"/>
-        </w:rPr>
-      </w:pPr>
-    </w:p>
-    <w:p>
-      <w:pPr>
-        <w:shd w:val="clear" w:color="auto" w:fill="1E1E1E"/>
-        <w:spacing w:after="0" w:line="285" w:lineRule="atLeast"/>
-        <w:rPr>
-          <w:rFonts w:ascii="Consolas" w:eastAsia="Times New Roman" w:hAnsi="Consolas" w:cs="Times New Roman"/>
-          <w:color w:val="D4D4D4"/>
-          <w:sz w:val="21"/>
-          <w:szCs w:val="21"/>
-        </w:rPr>
-      </w:pPr>
-      <w:r>
-        <w:rPr>
-          <w:rFonts w:ascii="Consolas" w:eastAsia="Times New Roman" w:hAnsi="Consolas" w:cs="Times New Roman"/>
-          <w:color w:val="4FC1FF"/>
-          <w:sz w:val="21"/>
-          <w:szCs w:val="21"/>
-        </w:rPr>
-        <w:t>PARA</w:t>
-      </w:r>
-      <w:r>
-        <w:rPr>
-          <w:rFonts w:ascii="Consolas" w:eastAsia="Times New Roman" w:hAnsi="Consolas" w:cs="Times New Roman"/>
-          <w:color w:val="D4D4D4"/>
-          <w:sz w:val="21"/>
-          <w:szCs w:val="21"/>
-        </w:rPr>
-        <w:t xml:space="preserve"> </w:t>
-      </w:r>
-      <w:proofErr w:type="spellStart"/>
-      <w:r>
-        <w:rPr>
-          <w:rFonts w:ascii="Consolas" w:eastAsia="Times New Roman" w:hAnsi="Consolas" w:cs="Times New Roman"/>
-          <w:color w:val="C586C0"/>
-          <w:sz w:val="21"/>
-          <w:szCs w:val="21"/>
-        </w:rPr>
-        <w:t>import</w:t>
-      </w:r>
-      <w:proofErr w:type="spellEnd"/>
-      <w:r>
-        <w:rPr>
-          <w:rFonts w:ascii="Consolas" w:eastAsia="Times New Roman" w:hAnsi="Consolas" w:cs="Times New Roman"/>
-          <w:color w:val="D4D4D4"/>
-          <w:sz w:val="21"/>
-          <w:szCs w:val="21"/>
-        </w:rPr>
-        <w:t xml:space="preserve"> </w:t>
-      </w:r>
-      <w:proofErr w:type="gramStart"/>
-      <w:r>
-        <w:rPr>
-          <w:rFonts w:ascii="Consolas" w:eastAsia="Times New Roman" w:hAnsi="Consolas" w:cs="Times New Roman"/>
-          <w:color w:val="D4D4D4"/>
-          <w:sz w:val="21"/>
-          <w:szCs w:val="21"/>
-        </w:rPr>
-        <w:t xml:space="preserve">{ </w:t>
-      </w:r>
-      <w:proofErr w:type="spellStart"/>
-      <w:r>
-        <w:rPr>
-          <w:rFonts w:ascii="Consolas" w:eastAsia="Times New Roman" w:hAnsi="Consolas" w:cs="Times New Roman"/>
-          <w:color w:val="9CDCFE"/>
-          <w:sz w:val="21"/>
-          <w:szCs w:val="21"/>
-        </w:rPr>
-        <w:t>CalculadoraModule</w:t>
-      </w:r>
-      <w:proofErr w:type="spellEnd"/>
-      <w:proofErr w:type="gramEnd"/>
-      <w:r>
-        <w:rPr>
-          <w:rFonts w:ascii="Consolas" w:eastAsia="Times New Roman" w:hAnsi="Consolas" w:cs="Times New Roman"/>
-          <w:color w:val="D4D4D4"/>
-          <w:sz w:val="21"/>
-          <w:szCs w:val="21"/>
-        </w:rPr>
-        <w:t xml:space="preserve"> } </w:t>
-      </w:r>
-      <w:proofErr w:type="spellStart"/>
-      <w:r>
-        <w:rPr>
-          <w:rFonts w:ascii="Consolas" w:eastAsia="Times New Roman" w:hAnsi="Consolas" w:cs="Times New Roman"/>
-          <w:color w:val="C586C0"/>
-          <w:sz w:val="21"/>
-          <w:szCs w:val="21"/>
-        </w:rPr>
-        <w:t>from</w:t>
-      </w:r>
-      <w:proofErr w:type="spellEnd"/>
-      <w:r>
-        <w:rPr>
-          <w:rFonts w:ascii="Consolas" w:eastAsia="Times New Roman" w:hAnsi="Consolas" w:cs="Times New Roman"/>
-          <w:color w:val="D4D4D4"/>
-          <w:sz w:val="21"/>
-          <w:szCs w:val="21"/>
-        </w:rPr>
-        <w:t xml:space="preserve"> </w:t>
-      </w:r>
-      <w:r>
-        <w:rPr>
-          <w:rFonts w:ascii="Consolas" w:eastAsia="Times New Roman" w:hAnsi="Consolas" w:cs="Times New Roman"/>
-          <w:color w:val="CE9178"/>
-          <w:sz w:val="21"/>
-          <w:szCs w:val="21"/>
-        </w:rPr>
-        <w:t>'./calculadora'</w:t>
-      </w:r>
-      <w:r>
-        <w:rPr>
-          <w:rFonts w:ascii="Consolas" w:eastAsia="Times New Roman" w:hAnsi="Consolas" w:cs="Times New Roman"/>
-          <w:color w:val="D4D4D4"/>
-          <w:sz w:val="21"/>
-          <w:szCs w:val="21"/>
-        </w:rPr>
-        <w:t>;</w:t>
-      </w:r>
-    </w:p>
-    <w:p>
-      <w:pPr>
-        <w:shd w:val="clear" w:color="auto" w:fill="1E1E1E"/>
-        <w:spacing w:after="0" w:line="285" w:lineRule="atLeast"/>
-        <w:rPr>
-          <w:rFonts w:ascii="Consolas" w:eastAsia="Times New Roman" w:hAnsi="Consolas" w:cs="Times New Roman"/>
-          <w:color w:val="D4D4D4"/>
-          <w:sz w:val="21"/>
-          <w:szCs w:val="21"/>
-        </w:rPr>
-      </w:pPr>
-    </w:p>
-    <w:p>
-      <w:pPr>
-        <w:rPr>
-          <w:rFonts w:ascii="Verdana" w:hAnsi="Verdana"/>
-          <w:sz w:val="24"/>
-          <w:szCs w:val="24"/>
-        </w:rPr>
-      </w:pPr>
     </w:p>
     <w:sectPr>
       <w:pgSz w:w="12240" w:h="15840"/>

</xml_diff>

<commit_message>
Seção 3 item 30 - Criando o serviço Calculadora
</commit_message>
<xml_diff>
--- a/calculadora/Calculadora.docx
+++ b/calculadora/Calculadora.docx
@@ -3374,18 +3374,26 @@
           <w:color w:val="D4D4D4"/>
           <w:sz w:val="21"/>
           <w:szCs w:val="21"/>
-          <w:lang w:val="en-US"/>
-        </w:rPr>
-      </w:pPr>
-      <w:r>
-        <w:rPr>
-          <w:rFonts w:ascii="Consolas" w:eastAsia="Times New Roman" w:hAnsi="Consolas" w:cs="Times New Roman"/>
-          <w:color w:val="D4D4D4"/>
-          <w:sz w:val="21"/>
-          <w:szCs w:val="21"/>
-          <w:lang w:val="en-US"/>
-        </w:rPr>
-        <w:t>  ]</w:t>
+        </w:rPr>
+      </w:pPr>
+      <w:r>
+        <w:rPr>
+          <w:rFonts w:ascii="Consolas" w:eastAsia="Times New Roman" w:hAnsi="Consolas" w:cs="Times New Roman"/>
+          <w:color w:val="D4D4D4"/>
+          <w:sz w:val="21"/>
+          <w:szCs w:val="21"/>
+          <w:lang w:val="en-US"/>
+        </w:rPr>
+        <w:t xml:space="preserve">  </w:t>
+      </w:r>
+      <w:r>
+        <w:rPr>
+          <w:rFonts w:ascii="Consolas" w:eastAsia="Times New Roman" w:hAnsi="Consolas" w:cs="Times New Roman"/>
+          <w:color w:val="D4D4D4"/>
+          <w:sz w:val="21"/>
+          <w:szCs w:val="21"/>
+        </w:rPr>
+        <w:t>]</w:t>
       </w:r>
     </w:p>
     <w:p>
@@ -4277,9 +4285,9 @@
           <w:color w:val="D4D4D4"/>
           <w:sz w:val="21"/>
           <w:szCs w:val="21"/>
-          <w:lang w:val="en-US"/>
-        </w:rPr>
-      </w:pPr>
+        </w:rPr>
+      </w:pPr>
+      <w:proofErr w:type="spellStart"/>
       <w:proofErr w:type="gramStart"/>
       <w:r>
         <w:rPr>
@@ -4287,10 +4295,10 @@
           <w:color w:val="C586C0"/>
           <w:sz w:val="21"/>
           <w:szCs w:val="21"/>
-          <w:lang w:val="en-US"/>
         </w:rPr>
         <w:t>export</w:t>
       </w:r>
+      <w:proofErr w:type="spellEnd"/>
       <w:proofErr w:type="gramEnd"/>
       <w:r>
         <w:rPr>
@@ -4298,7 +4306,6 @@
           <w:color w:val="D4D4D4"/>
           <w:sz w:val="21"/>
           <w:szCs w:val="21"/>
-          <w:lang w:val="en-US"/>
         </w:rPr>
         <w:t xml:space="preserve"> </w:t>
       </w:r>
@@ -4308,7 +4315,6 @@
           <w:color w:val="569CD6"/>
           <w:sz w:val="21"/>
           <w:szCs w:val="21"/>
-          <w:lang w:val="en-US"/>
         </w:rPr>
         <w:t>*</w:t>
       </w:r>
@@ -4318,27 +4324,26 @@
           <w:color w:val="D4D4D4"/>
           <w:sz w:val="21"/>
           <w:szCs w:val="21"/>
-          <w:lang w:val="en-US"/>
         </w:rPr>
         <w:t xml:space="preserve"> </w:t>
       </w:r>
+      <w:proofErr w:type="spellStart"/>
       <w:r>
         <w:rPr>
           <w:rFonts w:ascii="Consolas" w:eastAsia="Times New Roman" w:hAnsi="Consolas" w:cs="Times New Roman"/>
           <w:color w:val="C586C0"/>
           <w:sz w:val="21"/>
           <w:szCs w:val="21"/>
-          <w:lang w:val="en-US"/>
         </w:rPr>
         <w:t>from</w:t>
       </w:r>
-      <w:r>
-        <w:rPr>
-          <w:rFonts w:ascii="Consolas" w:eastAsia="Times New Roman" w:hAnsi="Consolas" w:cs="Times New Roman"/>
-          <w:color w:val="D4D4D4"/>
-          <w:sz w:val="21"/>
-          <w:szCs w:val="21"/>
-          <w:lang w:val="en-US"/>
+      <w:proofErr w:type="spellEnd"/>
+      <w:r>
+        <w:rPr>
+          <w:rFonts w:ascii="Consolas" w:eastAsia="Times New Roman" w:hAnsi="Consolas" w:cs="Times New Roman"/>
+          <w:color w:val="D4D4D4"/>
+          <w:sz w:val="21"/>
+          <w:szCs w:val="21"/>
         </w:rPr>
         <w:t xml:space="preserve"> </w:t>
       </w:r>
@@ -4348,7 +4353,6 @@
           <w:color w:val="CE9178"/>
           <w:sz w:val="21"/>
           <w:szCs w:val="21"/>
-          <w:lang w:val="en-US"/>
         </w:rPr>
         <w:t>'./</w:t>
       </w:r>
@@ -4359,7 +4363,6 @@
           <w:color w:val="CE9178"/>
           <w:sz w:val="21"/>
           <w:szCs w:val="21"/>
-          <w:lang w:val="en-US"/>
         </w:rPr>
         <w:t>calculadora.module</w:t>
       </w:r>
@@ -4370,7 +4373,6 @@
           <w:color w:val="CE9178"/>
           <w:sz w:val="21"/>
           <w:szCs w:val="21"/>
-          <w:lang w:val="en-US"/>
         </w:rPr>
         <w:t>'</w:t>
       </w:r>
@@ -4380,7 +4382,6 @@
           <w:color w:val="D4D4D4"/>
           <w:sz w:val="21"/>
           <w:szCs w:val="21"/>
-          <w:lang w:val="en-US"/>
         </w:rPr>
         <w:t>;</w:t>
       </w:r>
@@ -5163,7 +5164,25 @@
           <w:sz w:val="24"/>
           <w:szCs w:val="24"/>
         </w:rPr>
-        <w:t>/calculadora/componentes com o conteúdo abaixo:</w:t>
+        <w:t>/calculadora/</w:t>
+      </w:r>
+      <w:proofErr w:type="spellStart"/>
+      <w:r>
+        <w:rPr>
+          <w:rFonts w:ascii="Verdana" w:hAnsi="Verdana"/>
+          <w:sz w:val="24"/>
+          <w:szCs w:val="24"/>
+        </w:rPr>
+        <w:t>components</w:t>
+      </w:r>
+      <w:proofErr w:type="spellEnd"/>
+      <w:r>
+        <w:rPr>
+          <w:rFonts w:ascii="Verdana" w:hAnsi="Verdana"/>
+          <w:sz w:val="24"/>
+          <w:szCs w:val="24"/>
+        </w:rPr>
+        <w:t xml:space="preserve"> com o conteúdo abaixo:</w:t>
       </w:r>
     </w:p>
     <w:p>
@@ -5644,18 +5663,6 @@
         </w:rPr>
         <w:t>;</w:t>
       </w:r>
-    </w:p>
-    <w:p>
-      <w:pPr>
-        <w:shd w:val="clear" w:color="auto" w:fill="1E1E1E"/>
-        <w:spacing w:after="240" w:line="285" w:lineRule="atLeast"/>
-        <w:rPr>
-          <w:rFonts w:ascii="Consolas" w:eastAsia="Times New Roman" w:hAnsi="Consolas" w:cs="Times New Roman"/>
-          <w:color w:val="D4D4D4"/>
-          <w:sz w:val="21"/>
-          <w:szCs w:val="21"/>
-        </w:rPr>
-      </w:pPr>
     </w:p>
     <w:p>
       <w:pPr>
@@ -5979,50 +5986,42 @@
           <w:sz w:val="24"/>
           <w:szCs w:val="24"/>
         </w:rPr>
-        <w:t xml:space="preserve">Para isso nós devemos editar o componente HTML da aplicação (app.component.html) que está sendo responsável em exibir o HTML no </w:t>
-      </w:r>
-      <w:r>
-        <w:rPr>
-          <w:rFonts w:ascii="Verdana" w:hAnsi="Verdana"/>
-          <w:sz w:val="24"/>
-          <w:szCs w:val="24"/>
+        <w:t>Para isso nós devemos editar o componente HTML da aplicação (app.component.html) que está sendo responsável em exibir o HTML no navegador. Iremos usar a marcação dada pela propriedade "</w:t>
+      </w:r>
+      <w:proofErr w:type="spellStart"/>
+      <w:r>
+        <w:rPr>
+          <w:rFonts w:ascii="Verdana" w:hAnsi="Verdana"/>
+          <w:sz w:val="24"/>
+          <w:szCs w:val="24"/>
+        </w:rPr>
+        <w:t>selector</w:t>
+      </w:r>
+      <w:proofErr w:type="spellEnd"/>
+      <w:r>
+        <w:rPr>
+          <w:rFonts w:ascii="Verdana" w:hAnsi="Verdana"/>
+          <w:sz w:val="24"/>
+          <w:szCs w:val="24"/>
+        </w:rPr>
+        <w:t>" do componente.</w:t>
+      </w:r>
+    </w:p>
+    <w:p>
+      <w:pPr>
+        <w:jc w:val="both"/>
+        <w:rPr>
+          <w:rFonts w:ascii="Verdana" w:hAnsi="Verdana"/>
+          <w:sz w:val="24"/>
+          <w:szCs w:val="24"/>
+        </w:rPr>
+      </w:pPr>
+      <w:r>
+        <w:rPr>
+          <w:noProof/>
+          <w:lang w:val="en-US"/>
         </w:rPr>
         <w:lastRenderedPageBreak/>
-        <w:t>navegador. Iremos usar a marcação dada pela propriedade "</w:t>
-      </w:r>
-      <w:proofErr w:type="spellStart"/>
-      <w:r>
-        <w:rPr>
-          <w:rFonts w:ascii="Verdana" w:hAnsi="Verdana"/>
-          <w:sz w:val="24"/>
-          <w:szCs w:val="24"/>
-        </w:rPr>
-        <w:t>selector</w:t>
-      </w:r>
-      <w:proofErr w:type="spellEnd"/>
-      <w:r>
-        <w:rPr>
-          <w:rFonts w:ascii="Verdana" w:hAnsi="Verdana"/>
-          <w:sz w:val="24"/>
-          <w:szCs w:val="24"/>
-        </w:rPr>
-        <w:t>" do componente.</w:t>
-      </w:r>
-    </w:p>
-    <w:p>
-      <w:pPr>
-        <w:jc w:val="both"/>
-        <w:rPr>
-          <w:rFonts w:ascii="Verdana" w:hAnsi="Verdana"/>
-          <w:sz w:val="24"/>
-          <w:szCs w:val="24"/>
-        </w:rPr>
-      </w:pPr>
-      <w:r>
-        <w:rPr>
-          <w:noProof/>
-          <w:lang w:val="en-US"/>
-        </w:rPr>
         <w:drawing>
           <wp:inline distT="0" distB="0" distL="0" distR="0" wp14:anchorId="6DEBFA6B" wp14:editId="52450794">
             <wp:extent cx="4286250" cy="1285875"/>
@@ -6121,7 +6120,6 @@
           <w:color w:val="D4D4D4"/>
           <w:sz w:val="21"/>
           <w:szCs w:val="21"/>
-          <w:lang w:val="en-US"/>
         </w:rPr>
       </w:pPr>
       <w:r>
@@ -6130,87 +6128,69 @@
           <w:color w:val="808080"/>
           <w:sz w:val="21"/>
           <w:szCs w:val="21"/>
-          <w:lang w:val="en-US"/>
         </w:rPr>
         <w:t>&lt;</w:t>
       </w:r>
+      <w:proofErr w:type="spellStart"/>
+      <w:proofErr w:type="gramStart"/>
       <w:r>
         <w:rPr>
           <w:rFonts w:ascii="Consolas" w:eastAsia="Times New Roman" w:hAnsi="Consolas" w:cs="Times New Roman"/>
           <w:color w:val="569CD6"/>
           <w:sz w:val="21"/>
           <w:szCs w:val="21"/>
-          <w:lang w:val="en-US"/>
-        </w:rPr>
-        <w:t>app-</w:t>
-      </w:r>
-      <w:proofErr w:type="spellStart"/>
+        </w:rPr>
+        <w:t>app</w:t>
+      </w:r>
+      <w:proofErr w:type="spellEnd"/>
+      <w:proofErr w:type="gramEnd"/>
       <w:r>
         <w:rPr>
           <w:rFonts w:ascii="Consolas" w:eastAsia="Times New Roman" w:hAnsi="Consolas" w:cs="Times New Roman"/>
           <w:color w:val="569CD6"/>
           <w:sz w:val="21"/>
           <w:szCs w:val="21"/>
-          <w:lang w:val="en-US"/>
-        </w:rPr>
-        <w:t>calculadora</w:t>
-      </w:r>
-      <w:proofErr w:type="spellEnd"/>
+        </w:rPr>
+        <w:t>-calculadora</w:t>
+      </w:r>
       <w:r>
         <w:rPr>
           <w:rFonts w:ascii="Consolas" w:eastAsia="Times New Roman" w:hAnsi="Consolas" w:cs="Times New Roman"/>
           <w:color w:val="808080"/>
           <w:sz w:val="21"/>
           <w:szCs w:val="21"/>
-          <w:lang w:val="en-US"/>
         </w:rPr>
         <w:t>&gt;&lt;/</w:t>
       </w:r>
+      <w:proofErr w:type="spellStart"/>
       <w:r>
         <w:rPr>
           <w:rFonts w:ascii="Consolas" w:eastAsia="Times New Roman" w:hAnsi="Consolas" w:cs="Times New Roman"/>
           <w:color w:val="569CD6"/>
           <w:sz w:val="21"/>
           <w:szCs w:val="21"/>
-          <w:lang w:val="en-US"/>
-        </w:rPr>
-        <w:t>app-</w:t>
-      </w:r>
-      <w:proofErr w:type="spellStart"/>
+        </w:rPr>
+        <w:t>app</w:t>
+      </w:r>
+      <w:proofErr w:type="spellEnd"/>
       <w:r>
         <w:rPr>
           <w:rFonts w:ascii="Consolas" w:eastAsia="Times New Roman" w:hAnsi="Consolas" w:cs="Times New Roman"/>
           <w:color w:val="569CD6"/>
           <w:sz w:val="21"/>
           <w:szCs w:val="21"/>
-          <w:lang w:val="en-US"/>
-        </w:rPr>
-        <w:t>calculadora</w:t>
-      </w:r>
-      <w:proofErr w:type="spellEnd"/>
+        </w:rPr>
+        <w:t>-calculadora</w:t>
+      </w:r>
       <w:r>
         <w:rPr>
           <w:rFonts w:ascii="Consolas" w:eastAsia="Times New Roman" w:hAnsi="Consolas" w:cs="Times New Roman"/>
           <w:color w:val="808080"/>
           <w:sz w:val="21"/>
           <w:szCs w:val="21"/>
-          <w:lang w:val="en-US"/>
         </w:rPr>
         <w:t>&gt;</w:t>
       </w:r>
-    </w:p>
-    <w:p>
-      <w:pPr>
-        <w:shd w:val="clear" w:color="auto" w:fill="1E1E1E"/>
-        <w:spacing w:after="0" w:line="285" w:lineRule="atLeast"/>
-        <w:rPr>
-          <w:rFonts w:ascii="Consolas" w:eastAsia="Times New Roman" w:hAnsi="Consolas" w:cs="Times New Roman"/>
-          <w:color w:val="D4D4D4"/>
-          <w:sz w:val="21"/>
-          <w:szCs w:val="21"/>
-          <w:lang w:val="en-US"/>
-        </w:rPr>
-      </w:pPr>
     </w:p>
     <w:p>
       <w:pPr>
@@ -6570,60 +6550,60 @@
           <w:sz w:val="24"/>
           <w:szCs w:val="24"/>
         </w:rPr>
+        <w:t xml:space="preserve">Quando o </w:t>
+      </w:r>
+      <w:proofErr w:type="spellStart"/>
+      <w:r>
+        <w:rPr>
+          <w:rFonts w:ascii="Verdana" w:hAnsi="Verdana"/>
+          <w:sz w:val="24"/>
+          <w:szCs w:val="24"/>
+        </w:rPr>
+        <w:t>app.module.ts</w:t>
+      </w:r>
+      <w:proofErr w:type="spellEnd"/>
+      <w:r>
+        <w:rPr>
+          <w:rFonts w:ascii="Verdana" w:hAnsi="Verdana"/>
+          <w:sz w:val="24"/>
+          <w:szCs w:val="24"/>
+        </w:rPr>
+        <w:t xml:space="preserve"> faz o </w:t>
+      </w:r>
+      <w:proofErr w:type="spellStart"/>
+      <w:r>
+        <w:rPr>
+          <w:rFonts w:ascii="Verdana" w:hAnsi="Verdana"/>
+          <w:sz w:val="24"/>
+          <w:szCs w:val="24"/>
+        </w:rPr>
+        <w:t>import</w:t>
+      </w:r>
+      <w:proofErr w:type="spellEnd"/>
+      <w:r>
+        <w:rPr>
+          <w:rFonts w:ascii="Verdana" w:hAnsi="Verdana"/>
+          <w:sz w:val="24"/>
+          <w:szCs w:val="24"/>
+        </w:rPr>
+        <w:t xml:space="preserve"> do module calculadora</w:t>
+      </w:r>
+    </w:p>
+    <w:p>
+      <w:pPr>
+        <w:jc w:val="both"/>
+        <w:rPr>
+          <w:rFonts w:ascii="Verdana" w:hAnsi="Verdana"/>
+          <w:sz w:val="24"/>
+          <w:szCs w:val="24"/>
+        </w:rPr>
+      </w:pPr>
+      <w:r>
+        <w:rPr>
+          <w:noProof/>
+          <w:lang w:val="en-US"/>
+        </w:rPr>
         <w:lastRenderedPageBreak/>
-        <w:t xml:space="preserve">Quando o </w:t>
-      </w:r>
-      <w:proofErr w:type="spellStart"/>
-      <w:r>
-        <w:rPr>
-          <w:rFonts w:ascii="Verdana" w:hAnsi="Verdana"/>
-          <w:sz w:val="24"/>
-          <w:szCs w:val="24"/>
-        </w:rPr>
-        <w:t>app.module.ts</w:t>
-      </w:r>
-      <w:proofErr w:type="spellEnd"/>
-      <w:r>
-        <w:rPr>
-          <w:rFonts w:ascii="Verdana" w:hAnsi="Verdana"/>
-          <w:sz w:val="24"/>
-          <w:szCs w:val="24"/>
-        </w:rPr>
-        <w:t xml:space="preserve"> faz o </w:t>
-      </w:r>
-      <w:proofErr w:type="spellStart"/>
-      <w:r>
-        <w:rPr>
-          <w:rFonts w:ascii="Verdana" w:hAnsi="Verdana"/>
-          <w:sz w:val="24"/>
-          <w:szCs w:val="24"/>
-        </w:rPr>
-        <w:t>import</w:t>
-      </w:r>
-      <w:proofErr w:type="spellEnd"/>
-      <w:r>
-        <w:rPr>
-          <w:rFonts w:ascii="Verdana" w:hAnsi="Verdana"/>
-          <w:sz w:val="24"/>
-          <w:szCs w:val="24"/>
-        </w:rPr>
-        <w:t xml:space="preserve"> do module calculadora</w:t>
-      </w:r>
-    </w:p>
-    <w:p>
-      <w:pPr>
-        <w:jc w:val="both"/>
-        <w:rPr>
-          <w:rFonts w:ascii="Verdana" w:hAnsi="Verdana"/>
-          <w:sz w:val="24"/>
-          <w:szCs w:val="24"/>
-        </w:rPr>
-      </w:pPr>
-      <w:r>
-        <w:rPr>
-          <w:noProof/>
-          <w:lang w:val="en-US"/>
-        </w:rPr>
         <w:drawing>
           <wp:inline distT="0" distB="0" distL="0" distR="0" wp14:anchorId="075F75D3" wp14:editId="3C27234F">
             <wp:extent cx="3190875" cy="2667000"/>
@@ -6871,8 +6851,2326 @@
           </wp:inline>
         </w:drawing>
       </w:r>
+    </w:p>
+    <w:p>
+      <w:pPr>
+        <w:jc w:val="both"/>
+        <w:rPr>
+          <w:rFonts w:ascii="Verdana" w:hAnsi="Verdana"/>
+          <w:sz w:val="24"/>
+          <w:szCs w:val="24"/>
+        </w:rPr>
+      </w:pPr>
+    </w:p>
+    <w:p>
+      <w:pPr>
+        <w:jc w:val="center"/>
+        <w:rPr>
+          <w:rFonts w:ascii="Verdana" w:hAnsi="Verdana"/>
+          <w:b/>
+          <w:sz w:val="24"/>
+          <w:szCs w:val="24"/>
+        </w:rPr>
+      </w:pPr>
+      <w:r>
+        <w:rPr>
+          <w:rFonts w:ascii="Verdana" w:hAnsi="Verdana"/>
+          <w:b/>
+          <w:sz w:val="24"/>
+          <w:szCs w:val="24"/>
+        </w:rPr>
+        <w:t xml:space="preserve">Criando o </w:t>
+      </w:r>
+      <w:r>
+        <w:rPr>
+          <w:rFonts w:ascii="Verdana" w:hAnsi="Verdana"/>
+          <w:b/>
+          <w:sz w:val="24"/>
+          <w:szCs w:val="24"/>
+        </w:rPr>
+        <w:t>serviço</w:t>
+      </w:r>
+      <w:r>
+        <w:rPr>
+          <w:rFonts w:ascii="Verdana" w:hAnsi="Verdana"/>
+          <w:b/>
+          <w:sz w:val="24"/>
+          <w:szCs w:val="24"/>
+        </w:rPr>
+        <w:t xml:space="preserve"> Calculadora</w:t>
+      </w:r>
+    </w:p>
+    <w:p>
+      <w:pPr>
+        <w:jc w:val="both"/>
+        <w:rPr>
+          <w:rFonts w:ascii="Verdana" w:hAnsi="Verdana"/>
+          <w:sz w:val="24"/>
+          <w:szCs w:val="24"/>
+        </w:rPr>
+      </w:pPr>
+      <w:r>
+        <w:rPr>
+          <w:rFonts w:ascii="Verdana" w:hAnsi="Verdana"/>
+          <w:sz w:val="24"/>
+          <w:szCs w:val="24"/>
+        </w:rPr>
+        <w:t>O serviço ele é uma classe normal e a ideia do serviço é que ele mantenha a lógica de negócio na nossa aplicação</w:t>
+      </w:r>
+      <w:r>
+        <w:rPr>
+          <w:rFonts w:ascii="Verdana" w:hAnsi="Verdana"/>
+          <w:sz w:val="24"/>
+          <w:szCs w:val="24"/>
+        </w:rPr>
+        <w:t>.</w:t>
+      </w:r>
+      <w:r>
+        <w:rPr>
+          <w:rFonts w:ascii="Verdana" w:hAnsi="Verdana"/>
+          <w:sz w:val="24"/>
+          <w:szCs w:val="24"/>
+        </w:rPr>
+        <w:t xml:space="preserve"> </w:t>
+      </w:r>
+      <w:r>
+        <w:rPr>
+          <w:rFonts w:ascii="Verdana" w:hAnsi="Verdana"/>
+          <w:sz w:val="24"/>
+          <w:szCs w:val="24"/>
+        </w:rPr>
+        <w:t xml:space="preserve">Então é importante você fazer uma diferenciação como essa é uma diferença básica em questão de navegação ou regras de negócio entre o componente e serviço. No componente a ideia é que ele tenha o acesso a </w:t>
+      </w:r>
+      <w:proofErr w:type="spellStart"/>
+      <w:r>
+        <w:rPr>
+          <w:rFonts w:ascii="Verdana" w:hAnsi="Verdana"/>
+          <w:sz w:val="24"/>
+          <w:szCs w:val="24"/>
+        </w:rPr>
+        <w:t>view</w:t>
+      </w:r>
+      <w:proofErr w:type="spellEnd"/>
+      <w:r>
+        <w:rPr>
+          <w:rFonts w:ascii="Verdana" w:hAnsi="Verdana"/>
+          <w:sz w:val="24"/>
+          <w:szCs w:val="24"/>
+        </w:rPr>
+        <w:t xml:space="preserve"> e ele faça a intermediação ou cuide da navegação, da comunicação entre </w:t>
+      </w:r>
+      <w:proofErr w:type="spellStart"/>
+      <w:r>
+        <w:rPr>
+          <w:rFonts w:ascii="Verdana" w:hAnsi="Verdana"/>
+          <w:sz w:val="24"/>
+          <w:szCs w:val="24"/>
+        </w:rPr>
+        <w:t>view</w:t>
+      </w:r>
+      <w:proofErr w:type="spellEnd"/>
+      <w:r>
+        <w:rPr>
+          <w:rFonts w:ascii="Verdana" w:hAnsi="Verdana"/>
+          <w:sz w:val="24"/>
+          <w:szCs w:val="24"/>
+        </w:rPr>
+        <w:t xml:space="preserve"> e a regra de negócio. Ele seria muito parecido com </w:t>
+      </w:r>
+      <w:r>
+        <w:rPr>
+          <w:rFonts w:ascii="Verdana" w:hAnsi="Verdana"/>
+          <w:sz w:val="24"/>
+          <w:szCs w:val="24"/>
+        </w:rPr>
+        <w:lastRenderedPageBreak/>
+        <w:t xml:space="preserve">um controle. No angular a nossa classe de negócio que vai conter todos os códigos, as regras de negócio, chamadas </w:t>
+      </w:r>
+      <w:proofErr w:type="spellStart"/>
+      <w:r>
+        <w:rPr>
+          <w:rFonts w:ascii="Verdana" w:hAnsi="Verdana"/>
+          <w:sz w:val="24"/>
+          <w:szCs w:val="24"/>
+        </w:rPr>
+        <w:t>a</w:t>
+      </w:r>
+      <w:proofErr w:type="spellEnd"/>
+      <w:r>
+        <w:rPr>
+          <w:rFonts w:ascii="Verdana" w:hAnsi="Verdana"/>
+          <w:sz w:val="24"/>
+          <w:szCs w:val="24"/>
+        </w:rPr>
+        <w:t xml:space="preserve"> </w:t>
+      </w:r>
+      <w:proofErr w:type="spellStart"/>
+      <w:r>
+        <w:rPr>
+          <w:rFonts w:ascii="Verdana" w:hAnsi="Verdana"/>
+          <w:sz w:val="24"/>
+          <w:szCs w:val="24"/>
+        </w:rPr>
+        <w:t>api's</w:t>
+      </w:r>
+      <w:proofErr w:type="spellEnd"/>
+      <w:r>
+        <w:rPr>
+          <w:rFonts w:ascii="Verdana" w:hAnsi="Verdana"/>
+          <w:sz w:val="24"/>
+          <w:szCs w:val="24"/>
+        </w:rPr>
+        <w:t xml:space="preserve"> é um serviço. Vamos criar um serviço de calculadora quem será o responsável por executar as operações no nosso modelo de calculadora o </w:t>
+      </w:r>
+      <w:proofErr w:type="spellStart"/>
+      <w:r>
+        <w:rPr>
+          <w:rFonts w:ascii="Verdana" w:hAnsi="Verdana"/>
+          <w:sz w:val="24"/>
+          <w:szCs w:val="24"/>
+        </w:rPr>
+        <w:t>control</w:t>
+      </w:r>
+      <w:r>
+        <w:rPr>
+          <w:rFonts w:ascii="Verdana" w:hAnsi="Verdana"/>
+          <w:sz w:val="24"/>
+          <w:szCs w:val="24"/>
+        </w:rPr>
+        <w:t>l</w:t>
+      </w:r>
+      <w:r>
+        <w:rPr>
+          <w:rFonts w:ascii="Verdana" w:hAnsi="Verdana"/>
+          <w:sz w:val="24"/>
+          <w:szCs w:val="24"/>
+        </w:rPr>
+        <w:t>er</w:t>
+      </w:r>
+      <w:proofErr w:type="spellEnd"/>
+      <w:r>
+        <w:rPr>
+          <w:rFonts w:ascii="Verdana" w:hAnsi="Verdana"/>
+          <w:sz w:val="24"/>
+          <w:szCs w:val="24"/>
+        </w:rPr>
+        <w:t xml:space="preserve"> saberá fazer a navegação e ele vai estar associado com a </w:t>
+      </w:r>
+      <w:proofErr w:type="spellStart"/>
+      <w:r>
+        <w:rPr>
+          <w:rFonts w:ascii="Verdana" w:hAnsi="Verdana"/>
+          <w:sz w:val="24"/>
+          <w:szCs w:val="24"/>
+        </w:rPr>
+        <w:t>view</w:t>
+      </w:r>
+      <w:proofErr w:type="spellEnd"/>
+      <w:r>
+        <w:rPr>
+          <w:rFonts w:ascii="Verdana" w:hAnsi="Verdana"/>
+          <w:sz w:val="24"/>
+          <w:szCs w:val="24"/>
+        </w:rPr>
+        <w:t xml:space="preserve"> e a medida que as operações forem sendo executadas como soma, subtração ele irá transferir para o serviço para efetuar o cálculo da operação solicitada.</w:t>
+      </w:r>
+    </w:p>
+    <w:p>
+      <w:pPr>
+        <w:jc w:val="both"/>
+        <w:rPr>
+          <w:rFonts w:ascii="Verdana" w:hAnsi="Verdana"/>
+          <w:sz w:val="24"/>
+          <w:szCs w:val="24"/>
+        </w:rPr>
+      </w:pPr>
+      <w:r>
+        <w:rPr>
+          <w:rFonts w:ascii="Verdana" w:hAnsi="Verdana"/>
+          <w:sz w:val="24"/>
+          <w:szCs w:val="24"/>
+        </w:rPr>
+        <w:t xml:space="preserve">Comando: </w:t>
+      </w:r>
+      <w:proofErr w:type="spellStart"/>
+      <w:r>
+        <w:rPr>
+          <w:rFonts w:ascii="Verdana" w:hAnsi="Verdana"/>
+          <w:sz w:val="24"/>
+          <w:szCs w:val="24"/>
+        </w:rPr>
+        <w:t>ng</w:t>
+      </w:r>
+      <w:proofErr w:type="spellEnd"/>
+      <w:r>
+        <w:rPr>
+          <w:rFonts w:ascii="Verdana" w:hAnsi="Verdana"/>
+          <w:sz w:val="24"/>
+          <w:szCs w:val="24"/>
+        </w:rPr>
+        <w:t xml:space="preserve"> g </w:t>
+      </w:r>
+      <w:proofErr w:type="spellStart"/>
+      <w:r>
+        <w:rPr>
+          <w:rFonts w:ascii="Verdana" w:hAnsi="Verdana"/>
+          <w:sz w:val="24"/>
+          <w:szCs w:val="24"/>
+        </w:rPr>
+        <w:t>service</w:t>
+      </w:r>
+      <w:proofErr w:type="spellEnd"/>
+      <w:r>
+        <w:rPr>
+          <w:rFonts w:ascii="Verdana" w:hAnsi="Verdana"/>
+          <w:sz w:val="24"/>
+          <w:szCs w:val="24"/>
+        </w:rPr>
+        <w:t xml:space="preserve"> calculadora/</w:t>
+      </w:r>
+      <w:proofErr w:type="spellStart"/>
+      <w:r>
+        <w:rPr>
+          <w:rFonts w:ascii="Verdana" w:hAnsi="Verdana"/>
+          <w:sz w:val="24"/>
+          <w:szCs w:val="24"/>
+        </w:rPr>
+        <w:t>services</w:t>
+      </w:r>
+      <w:proofErr w:type="spellEnd"/>
+      <w:r>
+        <w:rPr>
+          <w:rFonts w:ascii="Verdana" w:hAnsi="Verdana"/>
+          <w:sz w:val="24"/>
+          <w:szCs w:val="24"/>
+        </w:rPr>
+        <w:t>/calculadora</w:t>
+      </w:r>
+    </w:p>
+    <w:p>
+      <w:pPr>
+        <w:jc w:val="both"/>
+        <w:rPr>
+          <w:rFonts w:ascii="Verdana" w:hAnsi="Verdana"/>
+          <w:sz w:val="24"/>
+          <w:szCs w:val="24"/>
+        </w:rPr>
+      </w:pPr>
+      <w:r>
+        <w:rPr>
+          <w:rFonts w:ascii="Verdana" w:hAnsi="Verdana"/>
+          <w:sz w:val="24"/>
+          <w:szCs w:val="24"/>
+        </w:rPr>
+        <w:t xml:space="preserve">O serviço também é uma classe chamada </w:t>
+      </w:r>
+      <w:proofErr w:type="spellStart"/>
+      <w:r>
+        <w:rPr>
+          <w:rFonts w:ascii="Verdana" w:hAnsi="Verdana"/>
+          <w:sz w:val="24"/>
+          <w:szCs w:val="24"/>
+        </w:rPr>
+        <w:t>CalculadoraService</w:t>
+      </w:r>
+      <w:proofErr w:type="spellEnd"/>
+      <w:r>
+        <w:rPr>
+          <w:rFonts w:ascii="Verdana" w:hAnsi="Verdana"/>
+          <w:sz w:val="24"/>
+          <w:szCs w:val="24"/>
+        </w:rPr>
+        <w:t xml:space="preserve"> e o que torna ele um serviço é a notação @</w:t>
+      </w:r>
+      <w:proofErr w:type="spellStart"/>
+      <w:r>
+        <w:rPr>
+          <w:rFonts w:ascii="Verdana" w:hAnsi="Verdana"/>
+          <w:sz w:val="24"/>
+          <w:szCs w:val="24"/>
+        </w:rPr>
+        <w:t>Injectable</w:t>
+      </w:r>
+      <w:proofErr w:type="spellEnd"/>
+    </w:p>
+    <w:p>
+      <w:pPr>
+        <w:jc w:val="both"/>
+        <w:rPr>
+          <w:rFonts w:ascii="Verdana" w:hAnsi="Verdana"/>
+          <w:sz w:val="24"/>
+          <w:szCs w:val="24"/>
+        </w:rPr>
+      </w:pPr>
+      <w:r>
+        <w:rPr>
+          <w:noProof/>
+          <w:lang w:val="en-US"/>
+        </w:rPr>
+        <w:drawing>
+          <wp:inline distT="0" distB="0" distL="0" distR="0" wp14:anchorId="2A3A7FD8" wp14:editId="281FCB89">
+            <wp:extent cx="5943600" cy="1960880"/>
+            <wp:effectExtent l="0" t="0" r="0" b="1270"/>
+            <wp:docPr id="9" name="Imagem 9"/>
+            <wp:cNvGraphicFramePr>
+              <a:graphicFrameLocks xmlns:a="http://schemas.openxmlformats.org/drawingml/2006/main" noChangeAspect="1"/>
+            </wp:cNvGraphicFramePr>
+            <a:graphic xmlns:a="http://schemas.openxmlformats.org/drawingml/2006/main">
+              <a:graphicData uri="http://schemas.openxmlformats.org/drawingml/2006/picture">
+                <pic:pic xmlns:pic="http://schemas.openxmlformats.org/drawingml/2006/picture">
+                  <pic:nvPicPr>
+                    <pic:cNvPr id="1" name=""/>
+                    <pic:cNvPicPr/>
+                  </pic:nvPicPr>
+                  <pic:blipFill>
+                    <a:blip r:embed="rId12"/>
+                    <a:stretch>
+                      <a:fillRect/>
+                    </a:stretch>
+                  </pic:blipFill>
+                  <pic:spPr>
+                    <a:xfrm>
+                      <a:off x="0" y="0"/>
+                      <a:ext cx="5943600" cy="1960880"/>
+                    </a:xfrm>
+                    <a:prstGeom prst="rect">
+                      <a:avLst/>
+                    </a:prstGeom>
+                  </pic:spPr>
+                </pic:pic>
+              </a:graphicData>
+            </a:graphic>
+          </wp:inline>
+        </w:drawing>
+      </w:r>
+    </w:p>
+    <w:p>
+      <w:pPr>
+        <w:jc w:val="both"/>
+        <w:rPr>
+          <w:rFonts w:ascii="Verdana" w:hAnsi="Verdana"/>
+          <w:sz w:val="24"/>
+          <w:szCs w:val="24"/>
+        </w:rPr>
+      </w:pPr>
+      <w:r>
+        <w:rPr>
+          <w:rFonts w:ascii="Verdana" w:hAnsi="Verdana"/>
+          <w:sz w:val="24"/>
+          <w:szCs w:val="24"/>
+        </w:rPr>
+        <w:t xml:space="preserve">Isso significa que ele consegue prover esta classe para outras classes de forma automática que é o que nós chamamos de injeção de dependências. Basicamente quem irá consumir esse serviço é o nosso componente da calculadora. Então vamos informar ao angular que o componente calculador necessita utilizar um serviço através dessa anotação </w:t>
+      </w:r>
+      <w:proofErr w:type="spellStart"/>
+      <w:r>
+        <w:rPr>
+          <w:rFonts w:ascii="Verdana" w:hAnsi="Verdana"/>
+          <w:sz w:val="24"/>
+          <w:szCs w:val="24"/>
+        </w:rPr>
+        <w:t>injectable</w:t>
+      </w:r>
+      <w:proofErr w:type="spellEnd"/>
+      <w:r>
+        <w:rPr>
+          <w:rFonts w:ascii="Verdana" w:hAnsi="Verdana"/>
+          <w:sz w:val="24"/>
+          <w:szCs w:val="24"/>
+        </w:rPr>
+        <w:t>, ele é capaz de prover o serviço automaticamente sem a necessidade de criar manualmente a instância do serviço.</w:t>
+      </w:r>
+    </w:p>
+    <w:p>
+      <w:pPr>
+        <w:jc w:val="both"/>
+        <w:rPr>
+          <w:rFonts w:ascii="Verdana" w:hAnsi="Verdana"/>
+          <w:sz w:val="24"/>
+          <w:szCs w:val="24"/>
+        </w:rPr>
+      </w:pPr>
+      <w:r>
+        <w:rPr>
+          <w:rFonts w:ascii="Verdana" w:hAnsi="Verdana"/>
+          <w:sz w:val="24"/>
+          <w:szCs w:val="24"/>
+        </w:rPr>
+        <w:t xml:space="preserve">Criamos um alias para o </w:t>
+      </w:r>
+      <w:proofErr w:type="spellStart"/>
+      <w:r>
+        <w:rPr>
+          <w:rFonts w:ascii="Verdana" w:hAnsi="Verdana"/>
+          <w:sz w:val="24"/>
+          <w:szCs w:val="24"/>
+        </w:rPr>
+        <w:t>service</w:t>
+      </w:r>
+      <w:proofErr w:type="spellEnd"/>
+      <w:r>
+        <w:rPr>
+          <w:rFonts w:ascii="Verdana" w:hAnsi="Verdana"/>
+          <w:sz w:val="24"/>
+          <w:szCs w:val="24"/>
+        </w:rPr>
+        <w:t xml:space="preserve"> através do arquivo </w:t>
+      </w:r>
+      <w:proofErr w:type="spellStart"/>
+      <w:r>
+        <w:rPr>
+          <w:rFonts w:ascii="Verdana" w:hAnsi="Verdana"/>
+          <w:sz w:val="24"/>
+          <w:szCs w:val="24"/>
+        </w:rPr>
+        <w:t>index.ts</w:t>
+      </w:r>
+      <w:proofErr w:type="spellEnd"/>
+      <w:r>
+        <w:rPr>
+          <w:rFonts w:ascii="Verdana" w:hAnsi="Verdana"/>
+          <w:sz w:val="24"/>
+          <w:szCs w:val="24"/>
+        </w:rPr>
+        <w:t xml:space="preserve"> no diretório /</w:t>
+      </w:r>
+      <w:proofErr w:type="spellStart"/>
+      <w:r>
+        <w:rPr>
+          <w:rFonts w:ascii="Verdana" w:hAnsi="Verdana"/>
+          <w:sz w:val="24"/>
+          <w:szCs w:val="24"/>
+        </w:rPr>
+        <w:t>src</w:t>
+      </w:r>
+      <w:proofErr w:type="spellEnd"/>
+      <w:r>
+        <w:rPr>
+          <w:rFonts w:ascii="Verdana" w:hAnsi="Verdana"/>
+          <w:sz w:val="24"/>
+          <w:szCs w:val="24"/>
+        </w:rPr>
+        <w:t>/calculadora/</w:t>
+      </w:r>
+      <w:proofErr w:type="spellStart"/>
+      <w:r>
+        <w:rPr>
+          <w:rFonts w:ascii="Verdana" w:hAnsi="Verdana"/>
+          <w:sz w:val="24"/>
+          <w:szCs w:val="24"/>
+        </w:rPr>
+        <w:t>services</w:t>
+      </w:r>
+      <w:proofErr w:type="spellEnd"/>
+      <w:r>
+        <w:rPr>
+          <w:rFonts w:ascii="Verdana" w:hAnsi="Verdana"/>
+          <w:sz w:val="24"/>
+          <w:szCs w:val="24"/>
+        </w:rPr>
+        <w:t xml:space="preserve"> com o conteúdo abaixo:</w:t>
+      </w:r>
+    </w:p>
+    <w:p>
+      <w:pPr>
+        <w:shd w:val="clear" w:color="auto" w:fill="1E1E1E"/>
+        <w:spacing w:after="0" w:line="285" w:lineRule="atLeast"/>
+        <w:rPr>
+          <w:rFonts w:ascii="Consolas" w:eastAsia="Times New Roman" w:hAnsi="Consolas" w:cs="Times New Roman"/>
+          <w:color w:val="D4D4D4"/>
+          <w:sz w:val="21"/>
+          <w:szCs w:val="21"/>
+          <w:lang w:val="en-US"/>
+        </w:rPr>
+      </w:pPr>
+      <w:proofErr w:type="gramStart"/>
+      <w:r>
+        <w:rPr>
+          <w:rFonts w:ascii="Consolas" w:eastAsia="Times New Roman" w:hAnsi="Consolas" w:cs="Times New Roman"/>
+          <w:color w:val="C586C0"/>
+          <w:sz w:val="21"/>
+          <w:szCs w:val="21"/>
+          <w:lang w:val="en-US"/>
+        </w:rPr>
+        <w:t>export</w:t>
+      </w:r>
+      <w:proofErr w:type="gramEnd"/>
+      <w:r>
+        <w:rPr>
+          <w:rFonts w:ascii="Consolas" w:eastAsia="Times New Roman" w:hAnsi="Consolas" w:cs="Times New Roman"/>
+          <w:color w:val="D4D4D4"/>
+          <w:sz w:val="21"/>
+          <w:szCs w:val="21"/>
+          <w:lang w:val="en-US"/>
+        </w:rPr>
+        <w:t xml:space="preserve"> </w:t>
+      </w:r>
+      <w:r>
+        <w:rPr>
+          <w:rFonts w:ascii="Consolas" w:eastAsia="Times New Roman" w:hAnsi="Consolas" w:cs="Times New Roman"/>
+          <w:color w:val="569CD6"/>
+          <w:sz w:val="21"/>
+          <w:szCs w:val="21"/>
+          <w:lang w:val="en-US"/>
+        </w:rPr>
+        <w:t>*</w:t>
+      </w:r>
+      <w:r>
+        <w:rPr>
+          <w:rFonts w:ascii="Consolas" w:eastAsia="Times New Roman" w:hAnsi="Consolas" w:cs="Times New Roman"/>
+          <w:color w:val="D4D4D4"/>
+          <w:sz w:val="21"/>
+          <w:szCs w:val="21"/>
+          <w:lang w:val="en-US"/>
+        </w:rPr>
+        <w:t xml:space="preserve"> </w:t>
+      </w:r>
+      <w:r>
+        <w:rPr>
+          <w:rFonts w:ascii="Consolas" w:eastAsia="Times New Roman" w:hAnsi="Consolas" w:cs="Times New Roman"/>
+          <w:color w:val="C586C0"/>
+          <w:sz w:val="21"/>
+          <w:szCs w:val="21"/>
+          <w:lang w:val="en-US"/>
+        </w:rPr>
+        <w:t>from</w:t>
+      </w:r>
+      <w:r>
+        <w:rPr>
+          <w:rFonts w:ascii="Consolas" w:eastAsia="Times New Roman" w:hAnsi="Consolas" w:cs="Times New Roman"/>
+          <w:color w:val="D4D4D4"/>
+          <w:sz w:val="21"/>
+          <w:szCs w:val="21"/>
+          <w:lang w:val="en-US"/>
+        </w:rPr>
+        <w:t xml:space="preserve"> </w:t>
+      </w:r>
+      <w:r>
+        <w:rPr>
+          <w:rFonts w:ascii="Consolas" w:eastAsia="Times New Roman" w:hAnsi="Consolas" w:cs="Times New Roman"/>
+          <w:color w:val="CE9178"/>
+          <w:sz w:val="21"/>
+          <w:szCs w:val="21"/>
+          <w:lang w:val="en-US"/>
+        </w:rPr>
+        <w:t>'./</w:t>
+      </w:r>
+      <w:proofErr w:type="spellStart"/>
+      <w:r>
+        <w:rPr>
+          <w:rFonts w:ascii="Consolas" w:eastAsia="Times New Roman" w:hAnsi="Consolas" w:cs="Times New Roman"/>
+          <w:color w:val="CE9178"/>
+          <w:sz w:val="21"/>
+          <w:szCs w:val="21"/>
+          <w:lang w:val="en-US"/>
+        </w:rPr>
+        <w:t>calculadora.service</w:t>
+      </w:r>
+      <w:proofErr w:type="spellEnd"/>
+      <w:r>
+        <w:rPr>
+          <w:rFonts w:ascii="Consolas" w:eastAsia="Times New Roman" w:hAnsi="Consolas" w:cs="Times New Roman"/>
+          <w:color w:val="CE9178"/>
+          <w:sz w:val="21"/>
+          <w:szCs w:val="21"/>
+          <w:lang w:val="en-US"/>
+        </w:rPr>
+        <w:t>'</w:t>
+      </w:r>
+      <w:r>
+        <w:rPr>
+          <w:rFonts w:ascii="Consolas" w:eastAsia="Times New Roman" w:hAnsi="Consolas" w:cs="Times New Roman"/>
+          <w:color w:val="D4D4D4"/>
+          <w:sz w:val="21"/>
+          <w:szCs w:val="21"/>
+          <w:lang w:val="en-US"/>
+        </w:rPr>
+        <w:t>;</w:t>
+      </w:r>
+    </w:p>
+    <w:p>
+      <w:pPr>
+        <w:jc w:val="both"/>
+        <w:rPr>
+          <w:rFonts w:ascii="Verdana" w:hAnsi="Verdana"/>
+          <w:sz w:val="24"/>
+          <w:szCs w:val="24"/>
+        </w:rPr>
+      </w:pPr>
+    </w:p>
+    <w:p>
+      <w:pPr>
+        <w:jc w:val="both"/>
+        <w:rPr>
+          <w:rFonts w:ascii="Verdana" w:hAnsi="Verdana"/>
+          <w:sz w:val="24"/>
+          <w:szCs w:val="24"/>
+        </w:rPr>
+      </w:pPr>
+      <w:r>
+        <w:rPr>
+          <w:rFonts w:ascii="Verdana" w:hAnsi="Verdana"/>
+          <w:sz w:val="24"/>
+          <w:szCs w:val="24"/>
+        </w:rPr>
+        <w:t xml:space="preserve">Também podemos exportar os </w:t>
+      </w:r>
+      <w:proofErr w:type="spellStart"/>
+      <w:r>
+        <w:rPr>
+          <w:rFonts w:ascii="Verdana" w:hAnsi="Verdana"/>
+          <w:sz w:val="24"/>
+          <w:szCs w:val="24"/>
+        </w:rPr>
+        <w:t>components</w:t>
+      </w:r>
+      <w:proofErr w:type="spellEnd"/>
+      <w:r>
+        <w:rPr>
+          <w:rFonts w:ascii="Verdana" w:hAnsi="Verdana"/>
+          <w:sz w:val="24"/>
+          <w:szCs w:val="24"/>
+        </w:rPr>
+        <w:t xml:space="preserve"> e </w:t>
+      </w:r>
+      <w:proofErr w:type="spellStart"/>
+      <w:r>
+        <w:rPr>
+          <w:rFonts w:ascii="Verdana" w:hAnsi="Verdana"/>
+          <w:sz w:val="24"/>
+          <w:szCs w:val="24"/>
+        </w:rPr>
+        <w:t>services</w:t>
+      </w:r>
+      <w:proofErr w:type="spellEnd"/>
+      <w:r>
+        <w:rPr>
+          <w:rFonts w:ascii="Verdana" w:hAnsi="Verdana"/>
+          <w:sz w:val="24"/>
+          <w:szCs w:val="24"/>
+        </w:rPr>
+        <w:t xml:space="preserve"> no arquivo </w:t>
+      </w:r>
+      <w:proofErr w:type="spellStart"/>
+      <w:r>
+        <w:rPr>
+          <w:rFonts w:ascii="Verdana" w:hAnsi="Verdana"/>
+          <w:sz w:val="24"/>
+          <w:szCs w:val="24"/>
+        </w:rPr>
+        <w:t>index.ts</w:t>
+      </w:r>
+      <w:proofErr w:type="spellEnd"/>
+      <w:r>
+        <w:rPr>
+          <w:rFonts w:ascii="Verdana" w:hAnsi="Verdana"/>
+          <w:sz w:val="24"/>
+          <w:szCs w:val="24"/>
+        </w:rPr>
+        <w:t xml:space="preserve"> no diretório </w:t>
+      </w:r>
+      <w:r>
+        <w:rPr>
+          <w:rFonts w:ascii="Verdana" w:hAnsi="Verdana"/>
+          <w:sz w:val="24"/>
+          <w:szCs w:val="24"/>
+        </w:rPr>
+        <w:t>/</w:t>
+      </w:r>
+      <w:proofErr w:type="spellStart"/>
+      <w:r>
+        <w:rPr>
+          <w:rFonts w:ascii="Verdana" w:hAnsi="Verdana"/>
+          <w:sz w:val="24"/>
+          <w:szCs w:val="24"/>
+        </w:rPr>
+        <w:t>src</w:t>
+      </w:r>
+      <w:proofErr w:type="spellEnd"/>
+      <w:r>
+        <w:rPr>
+          <w:rFonts w:ascii="Verdana" w:hAnsi="Verdana"/>
+          <w:sz w:val="24"/>
+          <w:szCs w:val="24"/>
+        </w:rPr>
+        <w:t>/calculadora</w:t>
+      </w:r>
+      <w:r>
+        <w:rPr>
+          <w:rFonts w:ascii="Verdana" w:hAnsi="Verdana"/>
+          <w:sz w:val="24"/>
+          <w:szCs w:val="24"/>
+        </w:rPr>
+        <w:t xml:space="preserve"> conforme abaixo:</w:t>
+      </w:r>
+    </w:p>
+    <w:p>
+      <w:pPr>
+        <w:shd w:val="clear" w:color="auto" w:fill="1E1E1E"/>
+        <w:spacing w:after="0" w:line="285" w:lineRule="atLeast"/>
+        <w:rPr>
+          <w:rFonts w:ascii="Consolas" w:eastAsia="Times New Roman" w:hAnsi="Consolas" w:cs="Times New Roman"/>
+          <w:color w:val="D4D4D4"/>
+          <w:sz w:val="21"/>
+          <w:szCs w:val="21"/>
+          <w:lang w:val="en-US"/>
+        </w:rPr>
+      </w:pPr>
+      <w:proofErr w:type="gramStart"/>
+      <w:r>
+        <w:rPr>
+          <w:rFonts w:ascii="Consolas" w:eastAsia="Times New Roman" w:hAnsi="Consolas" w:cs="Times New Roman"/>
+          <w:color w:val="C586C0"/>
+          <w:sz w:val="21"/>
+          <w:szCs w:val="21"/>
+          <w:lang w:val="en-US"/>
+        </w:rPr>
+        <w:t>export</w:t>
+      </w:r>
+      <w:proofErr w:type="gramEnd"/>
+      <w:r>
+        <w:rPr>
+          <w:rFonts w:ascii="Consolas" w:eastAsia="Times New Roman" w:hAnsi="Consolas" w:cs="Times New Roman"/>
+          <w:color w:val="D4D4D4"/>
+          <w:sz w:val="21"/>
+          <w:szCs w:val="21"/>
+          <w:lang w:val="en-US"/>
+        </w:rPr>
+        <w:t xml:space="preserve"> </w:t>
+      </w:r>
+      <w:r>
+        <w:rPr>
+          <w:rFonts w:ascii="Consolas" w:eastAsia="Times New Roman" w:hAnsi="Consolas" w:cs="Times New Roman"/>
+          <w:color w:val="569CD6"/>
+          <w:sz w:val="21"/>
+          <w:szCs w:val="21"/>
+          <w:lang w:val="en-US"/>
+        </w:rPr>
+        <w:t>*</w:t>
+      </w:r>
+      <w:r>
+        <w:rPr>
+          <w:rFonts w:ascii="Consolas" w:eastAsia="Times New Roman" w:hAnsi="Consolas" w:cs="Times New Roman"/>
+          <w:color w:val="D4D4D4"/>
+          <w:sz w:val="21"/>
+          <w:szCs w:val="21"/>
+          <w:lang w:val="en-US"/>
+        </w:rPr>
+        <w:t xml:space="preserve"> </w:t>
+      </w:r>
+      <w:r>
+        <w:rPr>
+          <w:rFonts w:ascii="Consolas" w:eastAsia="Times New Roman" w:hAnsi="Consolas" w:cs="Times New Roman"/>
+          <w:color w:val="C586C0"/>
+          <w:sz w:val="21"/>
+          <w:szCs w:val="21"/>
+          <w:lang w:val="en-US"/>
+        </w:rPr>
+        <w:t>from</w:t>
+      </w:r>
+      <w:r>
+        <w:rPr>
+          <w:rFonts w:ascii="Consolas" w:eastAsia="Times New Roman" w:hAnsi="Consolas" w:cs="Times New Roman"/>
+          <w:color w:val="D4D4D4"/>
+          <w:sz w:val="21"/>
+          <w:szCs w:val="21"/>
+          <w:lang w:val="en-US"/>
+        </w:rPr>
+        <w:t xml:space="preserve"> </w:t>
+      </w:r>
+      <w:r>
+        <w:rPr>
+          <w:rFonts w:ascii="Consolas" w:eastAsia="Times New Roman" w:hAnsi="Consolas" w:cs="Times New Roman"/>
+          <w:color w:val="CE9178"/>
+          <w:sz w:val="21"/>
+          <w:szCs w:val="21"/>
+          <w:lang w:val="en-US"/>
+        </w:rPr>
+        <w:t>'./</w:t>
+      </w:r>
+      <w:proofErr w:type="spellStart"/>
+      <w:r>
+        <w:rPr>
+          <w:rFonts w:ascii="Consolas" w:eastAsia="Times New Roman" w:hAnsi="Consolas" w:cs="Times New Roman"/>
+          <w:color w:val="CE9178"/>
+          <w:sz w:val="21"/>
+          <w:szCs w:val="21"/>
+          <w:lang w:val="en-US"/>
+        </w:rPr>
+        <w:t>calculadora.module</w:t>
+      </w:r>
+      <w:proofErr w:type="spellEnd"/>
+      <w:r>
+        <w:rPr>
+          <w:rFonts w:ascii="Consolas" w:eastAsia="Times New Roman" w:hAnsi="Consolas" w:cs="Times New Roman"/>
+          <w:color w:val="CE9178"/>
+          <w:sz w:val="21"/>
+          <w:szCs w:val="21"/>
+          <w:lang w:val="en-US"/>
+        </w:rPr>
+        <w:t>'</w:t>
+      </w:r>
+      <w:r>
+        <w:rPr>
+          <w:rFonts w:ascii="Consolas" w:eastAsia="Times New Roman" w:hAnsi="Consolas" w:cs="Times New Roman"/>
+          <w:color w:val="D4D4D4"/>
+          <w:sz w:val="21"/>
+          <w:szCs w:val="21"/>
+          <w:lang w:val="en-US"/>
+        </w:rPr>
+        <w:t>;</w:t>
+      </w:r>
+    </w:p>
+    <w:p>
+      <w:pPr>
+        <w:shd w:val="clear" w:color="auto" w:fill="1E1E1E"/>
+        <w:spacing w:after="0" w:line="285" w:lineRule="atLeast"/>
+        <w:rPr>
+          <w:rFonts w:ascii="Consolas" w:eastAsia="Times New Roman" w:hAnsi="Consolas" w:cs="Times New Roman"/>
+          <w:color w:val="D4D4D4"/>
+          <w:sz w:val="21"/>
+          <w:szCs w:val="21"/>
+          <w:lang w:val="en-US"/>
+        </w:rPr>
+      </w:pPr>
+      <w:proofErr w:type="gramStart"/>
+      <w:r>
+        <w:rPr>
+          <w:rFonts w:ascii="Consolas" w:eastAsia="Times New Roman" w:hAnsi="Consolas" w:cs="Times New Roman"/>
+          <w:color w:val="C586C0"/>
+          <w:sz w:val="21"/>
+          <w:szCs w:val="21"/>
+          <w:lang w:val="en-US"/>
+        </w:rPr>
+        <w:t>export</w:t>
+      </w:r>
+      <w:proofErr w:type="gramEnd"/>
+      <w:r>
+        <w:rPr>
+          <w:rFonts w:ascii="Consolas" w:eastAsia="Times New Roman" w:hAnsi="Consolas" w:cs="Times New Roman"/>
+          <w:color w:val="D4D4D4"/>
+          <w:sz w:val="21"/>
+          <w:szCs w:val="21"/>
+          <w:lang w:val="en-US"/>
+        </w:rPr>
+        <w:t xml:space="preserve"> </w:t>
+      </w:r>
+      <w:r>
+        <w:rPr>
+          <w:rFonts w:ascii="Consolas" w:eastAsia="Times New Roman" w:hAnsi="Consolas" w:cs="Times New Roman"/>
+          <w:color w:val="569CD6"/>
+          <w:sz w:val="21"/>
+          <w:szCs w:val="21"/>
+          <w:lang w:val="en-US"/>
+        </w:rPr>
+        <w:t>*</w:t>
+      </w:r>
+      <w:r>
+        <w:rPr>
+          <w:rFonts w:ascii="Consolas" w:eastAsia="Times New Roman" w:hAnsi="Consolas" w:cs="Times New Roman"/>
+          <w:color w:val="D4D4D4"/>
+          <w:sz w:val="21"/>
+          <w:szCs w:val="21"/>
+          <w:lang w:val="en-US"/>
+        </w:rPr>
+        <w:t xml:space="preserve"> </w:t>
+      </w:r>
+      <w:r>
+        <w:rPr>
+          <w:rFonts w:ascii="Consolas" w:eastAsia="Times New Roman" w:hAnsi="Consolas" w:cs="Times New Roman"/>
+          <w:color w:val="C586C0"/>
+          <w:sz w:val="21"/>
+          <w:szCs w:val="21"/>
+          <w:lang w:val="en-US"/>
+        </w:rPr>
+        <w:t>from</w:t>
+      </w:r>
+      <w:r>
+        <w:rPr>
+          <w:rFonts w:ascii="Consolas" w:eastAsia="Times New Roman" w:hAnsi="Consolas" w:cs="Times New Roman"/>
+          <w:color w:val="D4D4D4"/>
+          <w:sz w:val="21"/>
+          <w:szCs w:val="21"/>
+          <w:lang w:val="en-US"/>
+        </w:rPr>
+        <w:t xml:space="preserve"> </w:t>
+      </w:r>
+      <w:r>
+        <w:rPr>
+          <w:rFonts w:ascii="Consolas" w:eastAsia="Times New Roman" w:hAnsi="Consolas" w:cs="Times New Roman"/>
+          <w:color w:val="CE9178"/>
+          <w:sz w:val="21"/>
+          <w:szCs w:val="21"/>
+          <w:lang w:val="en-US"/>
+        </w:rPr>
+        <w:t>'./components'</w:t>
+      </w:r>
+      <w:r>
+        <w:rPr>
+          <w:rFonts w:ascii="Consolas" w:eastAsia="Times New Roman" w:hAnsi="Consolas" w:cs="Times New Roman"/>
+          <w:color w:val="D4D4D4"/>
+          <w:sz w:val="21"/>
+          <w:szCs w:val="21"/>
+          <w:lang w:val="en-US"/>
+        </w:rPr>
+        <w:t>;</w:t>
+      </w:r>
+    </w:p>
+    <w:p>
+      <w:pPr>
+        <w:shd w:val="clear" w:color="auto" w:fill="1E1E1E"/>
+        <w:spacing w:after="0" w:line="285" w:lineRule="atLeast"/>
+        <w:rPr>
+          <w:rFonts w:ascii="Consolas" w:eastAsia="Times New Roman" w:hAnsi="Consolas" w:cs="Times New Roman"/>
+          <w:color w:val="D4D4D4"/>
+          <w:sz w:val="21"/>
+          <w:szCs w:val="21"/>
+        </w:rPr>
+      </w:pPr>
+      <w:proofErr w:type="spellStart"/>
+      <w:proofErr w:type="gramStart"/>
+      <w:r>
+        <w:rPr>
+          <w:rFonts w:ascii="Consolas" w:eastAsia="Times New Roman" w:hAnsi="Consolas" w:cs="Times New Roman"/>
+          <w:color w:val="C586C0"/>
+          <w:sz w:val="21"/>
+          <w:szCs w:val="21"/>
+        </w:rPr>
+        <w:t>export</w:t>
+      </w:r>
+      <w:proofErr w:type="spellEnd"/>
+      <w:proofErr w:type="gramEnd"/>
+      <w:r>
+        <w:rPr>
+          <w:rFonts w:ascii="Consolas" w:eastAsia="Times New Roman" w:hAnsi="Consolas" w:cs="Times New Roman"/>
+          <w:color w:val="D4D4D4"/>
+          <w:sz w:val="21"/>
+          <w:szCs w:val="21"/>
+        </w:rPr>
+        <w:t xml:space="preserve"> </w:t>
+      </w:r>
+      <w:r>
+        <w:rPr>
+          <w:rFonts w:ascii="Consolas" w:eastAsia="Times New Roman" w:hAnsi="Consolas" w:cs="Times New Roman"/>
+          <w:color w:val="569CD6"/>
+          <w:sz w:val="21"/>
+          <w:szCs w:val="21"/>
+        </w:rPr>
+        <w:t>*</w:t>
+      </w:r>
+      <w:r>
+        <w:rPr>
+          <w:rFonts w:ascii="Consolas" w:eastAsia="Times New Roman" w:hAnsi="Consolas" w:cs="Times New Roman"/>
+          <w:color w:val="D4D4D4"/>
+          <w:sz w:val="21"/>
+          <w:szCs w:val="21"/>
+        </w:rPr>
+        <w:t xml:space="preserve"> </w:t>
+      </w:r>
+      <w:proofErr w:type="spellStart"/>
+      <w:r>
+        <w:rPr>
+          <w:rFonts w:ascii="Consolas" w:eastAsia="Times New Roman" w:hAnsi="Consolas" w:cs="Times New Roman"/>
+          <w:color w:val="C586C0"/>
+          <w:sz w:val="21"/>
+          <w:szCs w:val="21"/>
+        </w:rPr>
+        <w:t>from</w:t>
+      </w:r>
+      <w:proofErr w:type="spellEnd"/>
+      <w:r>
+        <w:rPr>
+          <w:rFonts w:ascii="Consolas" w:eastAsia="Times New Roman" w:hAnsi="Consolas" w:cs="Times New Roman"/>
+          <w:color w:val="D4D4D4"/>
+          <w:sz w:val="21"/>
+          <w:szCs w:val="21"/>
+        </w:rPr>
+        <w:t xml:space="preserve"> </w:t>
+      </w:r>
+      <w:r>
+        <w:rPr>
+          <w:rFonts w:ascii="Consolas" w:eastAsia="Times New Roman" w:hAnsi="Consolas" w:cs="Times New Roman"/>
+          <w:color w:val="CE9178"/>
+          <w:sz w:val="21"/>
+          <w:szCs w:val="21"/>
+        </w:rPr>
+        <w:t>'./</w:t>
+      </w:r>
+      <w:proofErr w:type="spellStart"/>
+      <w:r>
+        <w:rPr>
+          <w:rFonts w:ascii="Consolas" w:eastAsia="Times New Roman" w:hAnsi="Consolas" w:cs="Times New Roman"/>
+          <w:color w:val="CE9178"/>
+          <w:sz w:val="21"/>
+          <w:szCs w:val="21"/>
+        </w:rPr>
+        <w:t>services</w:t>
+      </w:r>
+      <w:proofErr w:type="spellEnd"/>
+      <w:r>
+        <w:rPr>
+          <w:rFonts w:ascii="Consolas" w:eastAsia="Times New Roman" w:hAnsi="Consolas" w:cs="Times New Roman"/>
+          <w:color w:val="CE9178"/>
+          <w:sz w:val="21"/>
+          <w:szCs w:val="21"/>
+        </w:rPr>
+        <w:t>'</w:t>
+      </w:r>
+      <w:r>
+        <w:rPr>
+          <w:rFonts w:ascii="Consolas" w:eastAsia="Times New Roman" w:hAnsi="Consolas" w:cs="Times New Roman"/>
+          <w:color w:val="D4D4D4"/>
+          <w:sz w:val="21"/>
+          <w:szCs w:val="21"/>
+        </w:rPr>
+        <w:t>;</w:t>
+      </w:r>
+    </w:p>
+    <w:p>
+      <w:pPr>
+        <w:jc w:val="both"/>
+        <w:rPr>
+          <w:rFonts w:ascii="Verdana" w:hAnsi="Verdana"/>
+          <w:sz w:val="24"/>
+          <w:szCs w:val="24"/>
+        </w:rPr>
+      </w:pPr>
+    </w:p>
+    <w:p>
+      <w:pPr>
+        <w:jc w:val="both"/>
+        <w:rPr>
+          <w:rFonts w:ascii="Verdana" w:hAnsi="Verdana"/>
+          <w:sz w:val="24"/>
+          <w:szCs w:val="24"/>
+        </w:rPr>
+      </w:pPr>
+      <w:r>
+        <w:rPr>
+          <w:rFonts w:ascii="Verdana" w:hAnsi="Verdana"/>
+          <w:sz w:val="24"/>
+          <w:szCs w:val="24"/>
+        </w:rPr>
+        <w:lastRenderedPageBreak/>
+        <w:t xml:space="preserve">Para registra o serviço, devemos editar o arquivo </w:t>
+      </w:r>
+      <w:proofErr w:type="spellStart"/>
+      <w:r>
+        <w:rPr>
+          <w:rFonts w:ascii="Verdana" w:hAnsi="Verdana"/>
+          <w:sz w:val="24"/>
+          <w:szCs w:val="24"/>
+        </w:rPr>
+        <w:t>src</w:t>
+      </w:r>
+      <w:proofErr w:type="spellEnd"/>
+      <w:r>
+        <w:rPr>
+          <w:rFonts w:ascii="Verdana" w:hAnsi="Verdana"/>
+          <w:sz w:val="24"/>
+          <w:szCs w:val="24"/>
+        </w:rPr>
+        <w:t>/calculadora/</w:t>
+      </w:r>
+      <w:proofErr w:type="spellStart"/>
+      <w:r>
+        <w:rPr>
+          <w:rFonts w:ascii="Verdana" w:hAnsi="Verdana"/>
+          <w:sz w:val="24"/>
+          <w:szCs w:val="24"/>
+        </w:rPr>
+        <w:t>calculadora.module.ts</w:t>
+      </w:r>
+      <w:proofErr w:type="spellEnd"/>
+      <w:r>
+        <w:rPr>
+          <w:rFonts w:ascii="Verdana" w:hAnsi="Verdana"/>
+          <w:sz w:val="24"/>
+          <w:szCs w:val="24"/>
+        </w:rPr>
+        <w:t xml:space="preserve"> conforme abaixo:</w:t>
+      </w:r>
+    </w:p>
+    <w:p>
+      <w:pPr>
+        <w:shd w:val="clear" w:color="auto" w:fill="1E1E1E"/>
+        <w:spacing w:after="0" w:line="285" w:lineRule="atLeast"/>
+        <w:rPr>
+          <w:rFonts w:ascii="Consolas" w:eastAsia="Times New Roman" w:hAnsi="Consolas" w:cs="Times New Roman"/>
+          <w:color w:val="D4D4D4"/>
+          <w:sz w:val="21"/>
+          <w:szCs w:val="21"/>
+          <w:lang w:val="en-US"/>
+        </w:rPr>
+      </w:pPr>
+      <w:proofErr w:type="gramStart"/>
+      <w:r>
+        <w:rPr>
+          <w:rFonts w:ascii="Consolas" w:eastAsia="Times New Roman" w:hAnsi="Consolas" w:cs="Times New Roman"/>
+          <w:color w:val="C586C0"/>
+          <w:sz w:val="21"/>
+          <w:szCs w:val="21"/>
+          <w:lang w:val="en-US"/>
+        </w:rPr>
+        <w:t>import</w:t>
+      </w:r>
+      <w:proofErr w:type="gramEnd"/>
+      <w:r>
+        <w:rPr>
+          <w:rFonts w:ascii="Consolas" w:eastAsia="Times New Roman" w:hAnsi="Consolas" w:cs="Times New Roman"/>
+          <w:color w:val="D4D4D4"/>
+          <w:sz w:val="21"/>
+          <w:szCs w:val="21"/>
+          <w:lang w:val="en-US"/>
+        </w:rPr>
+        <w:t xml:space="preserve"> { </w:t>
+      </w:r>
+      <w:proofErr w:type="spellStart"/>
+      <w:r>
+        <w:rPr>
+          <w:rFonts w:ascii="Consolas" w:eastAsia="Times New Roman" w:hAnsi="Consolas" w:cs="Times New Roman"/>
+          <w:color w:val="9CDCFE"/>
+          <w:sz w:val="21"/>
+          <w:szCs w:val="21"/>
+          <w:lang w:val="en-US"/>
+        </w:rPr>
+        <w:t>CalculadoraService</w:t>
+      </w:r>
+      <w:proofErr w:type="spellEnd"/>
+      <w:r>
+        <w:rPr>
+          <w:rFonts w:ascii="Consolas" w:eastAsia="Times New Roman" w:hAnsi="Consolas" w:cs="Times New Roman"/>
+          <w:color w:val="D4D4D4"/>
+          <w:sz w:val="21"/>
+          <w:szCs w:val="21"/>
+          <w:lang w:val="en-US"/>
+        </w:rPr>
+        <w:t xml:space="preserve"> } </w:t>
+      </w:r>
+      <w:r>
+        <w:rPr>
+          <w:rFonts w:ascii="Consolas" w:eastAsia="Times New Roman" w:hAnsi="Consolas" w:cs="Times New Roman"/>
+          <w:color w:val="C586C0"/>
+          <w:sz w:val="21"/>
+          <w:szCs w:val="21"/>
+          <w:lang w:val="en-US"/>
+        </w:rPr>
+        <w:t>from</w:t>
+      </w:r>
+      <w:r>
+        <w:rPr>
+          <w:rFonts w:ascii="Consolas" w:eastAsia="Times New Roman" w:hAnsi="Consolas" w:cs="Times New Roman"/>
+          <w:color w:val="D4D4D4"/>
+          <w:sz w:val="21"/>
+          <w:szCs w:val="21"/>
+          <w:lang w:val="en-US"/>
+        </w:rPr>
+        <w:t xml:space="preserve"> </w:t>
+      </w:r>
+      <w:r>
+        <w:rPr>
+          <w:rFonts w:ascii="Consolas" w:eastAsia="Times New Roman" w:hAnsi="Consolas" w:cs="Times New Roman"/>
+          <w:color w:val="CE9178"/>
+          <w:sz w:val="21"/>
+          <w:szCs w:val="21"/>
+          <w:lang w:val="en-US"/>
+        </w:rPr>
+        <w:t>'./services'</w:t>
+      </w:r>
+      <w:r>
+        <w:rPr>
+          <w:rFonts w:ascii="Consolas" w:eastAsia="Times New Roman" w:hAnsi="Consolas" w:cs="Times New Roman"/>
+          <w:color w:val="D4D4D4"/>
+          <w:sz w:val="21"/>
+          <w:szCs w:val="21"/>
+          <w:lang w:val="en-US"/>
+        </w:rPr>
+        <w:t>;</w:t>
+      </w:r>
+    </w:p>
+    <w:p>
+      <w:pPr>
+        <w:jc w:val="both"/>
+        <w:rPr>
+          <w:rFonts w:ascii="Verdana" w:hAnsi="Verdana"/>
+          <w:sz w:val="24"/>
+          <w:szCs w:val="24"/>
+        </w:rPr>
+      </w:pPr>
+    </w:p>
+    <w:p>
+      <w:pPr>
+        <w:jc w:val="both"/>
+        <w:rPr>
+          <w:rFonts w:ascii="Verdana" w:hAnsi="Verdana"/>
+          <w:sz w:val="24"/>
+          <w:szCs w:val="24"/>
+        </w:rPr>
+      </w:pPr>
+      <w:proofErr w:type="gramStart"/>
+      <w:r>
+        <w:rPr>
+          <w:rFonts w:ascii="Verdana" w:hAnsi="Verdana"/>
+          <w:sz w:val="24"/>
+          <w:szCs w:val="24"/>
+        </w:rPr>
+        <w:t>e</w:t>
+      </w:r>
+      <w:proofErr w:type="gramEnd"/>
+      <w:r>
+        <w:rPr>
+          <w:rFonts w:ascii="Verdana" w:hAnsi="Verdana"/>
+          <w:sz w:val="24"/>
+          <w:szCs w:val="24"/>
+        </w:rPr>
+        <w:t xml:space="preserve"> adicionar a propriedade “</w:t>
+      </w:r>
+      <w:proofErr w:type="spellStart"/>
+      <w:r>
+        <w:rPr>
+          <w:rFonts w:ascii="Verdana" w:hAnsi="Verdana"/>
+          <w:sz w:val="24"/>
+          <w:szCs w:val="24"/>
+        </w:rPr>
+        <w:t>providers</w:t>
+      </w:r>
+      <w:proofErr w:type="spellEnd"/>
+      <w:r>
+        <w:rPr>
+          <w:rFonts w:ascii="Verdana" w:hAnsi="Verdana"/>
+          <w:sz w:val="24"/>
+          <w:szCs w:val="24"/>
+        </w:rPr>
+        <w:t>”</w:t>
+      </w:r>
+    </w:p>
+    <w:p>
+      <w:pPr>
+        <w:jc w:val="both"/>
+        <w:rPr>
+          <w:rFonts w:ascii="Verdana" w:hAnsi="Verdana"/>
+          <w:sz w:val="24"/>
+          <w:szCs w:val="24"/>
+        </w:rPr>
+      </w:pPr>
+      <w:r>
+        <w:rPr>
+          <w:noProof/>
+          <w:lang w:val="en-US"/>
+        </w:rPr>
+        <w:drawing>
+          <wp:inline distT="0" distB="0" distL="0" distR="0" wp14:anchorId="50FC347A" wp14:editId="4AFC2CB9">
+            <wp:extent cx="5800725" cy="4095750"/>
+            <wp:effectExtent l="0" t="0" r="9525" b="0"/>
+            <wp:docPr id="10" name="Imagem 10"/>
+            <wp:cNvGraphicFramePr>
+              <a:graphicFrameLocks xmlns:a="http://schemas.openxmlformats.org/drawingml/2006/main" noChangeAspect="1"/>
+            </wp:cNvGraphicFramePr>
+            <a:graphic xmlns:a="http://schemas.openxmlformats.org/drawingml/2006/main">
+              <a:graphicData uri="http://schemas.openxmlformats.org/drawingml/2006/picture">
+                <pic:pic xmlns:pic="http://schemas.openxmlformats.org/drawingml/2006/picture">
+                  <pic:nvPicPr>
+                    <pic:cNvPr id="1" name=""/>
+                    <pic:cNvPicPr/>
+                  </pic:nvPicPr>
+                  <pic:blipFill>
+                    <a:blip r:embed="rId13"/>
+                    <a:stretch>
+                      <a:fillRect/>
+                    </a:stretch>
+                  </pic:blipFill>
+                  <pic:spPr>
+                    <a:xfrm>
+                      <a:off x="0" y="0"/>
+                      <a:ext cx="5800725" cy="4095750"/>
+                    </a:xfrm>
+                    <a:prstGeom prst="rect">
+                      <a:avLst/>
+                    </a:prstGeom>
+                  </pic:spPr>
+                </pic:pic>
+              </a:graphicData>
+            </a:graphic>
+          </wp:inline>
+        </w:drawing>
+      </w:r>
+    </w:p>
+    <w:p>
+      <w:pPr>
+        <w:jc w:val="both"/>
+        <w:rPr>
+          <w:rFonts w:ascii="Verdana" w:hAnsi="Verdana"/>
+          <w:sz w:val="24"/>
+          <w:szCs w:val="24"/>
+        </w:rPr>
+      </w:pPr>
+      <w:r>
+        <w:rPr>
+          <w:rFonts w:ascii="Verdana" w:hAnsi="Verdana"/>
+          <w:sz w:val="24"/>
+          <w:szCs w:val="24"/>
+        </w:rPr>
+        <w:t xml:space="preserve">E no componente iremos fazer a injeção de dependência, basta editar o arquivo </w:t>
+      </w:r>
+      <w:proofErr w:type="spellStart"/>
+      <w:r>
+        <w:rPr>
+          <w:rFonts w:ascii="Verdana" w:hAnsi="Verdana"/>
+          <w:sz w:val="24"/>
+          <w:szCs w:val="24"/>
+        </w:rPr>
+        <w:t>src</w:t>
+      </w:r>
+      <w:proofErr w:type="spellEnd"/>
+      <w:r>
+        <w:rPr>
+          <w:rFonts w:ascii="Verdana" w:hAnsi="Verdana"/>
+          <w:sz w:val="24"/>
+          <w:szCs w:val="24"/>
+        </w:rPr>
+        <w:t>/calculadora/</w:t>
+      </w:r>
+      <w:proofErr w:type="spellStart"/>
+      <w:r>
+        <w:rPr>
+          <w:rFonts w:ascii="Verdana" w:hAnsi="Verdana"/>
+          <w:sz w:val="24"/>
+          <w:szCs w:val="24"/>
+        </w:rPr>
+        <w:t>components</w:t>
+      </w:r>
+      <w:proofErr w:type="spellEnd"/>
+      <w:r>
+        <w:rPr>
+          <w:rFonts w:ascii="Verdana" w:hAnsi="Verdana"/>
+          <w:sz w:val="24"/>
+          <w:szCs w:val="24"/>
+        </w:rPr>
+        <w:t>/</w:t>
+      </w:r>
+      <w:proofErr w:type="spellStart"/>
+      <w:r>
+        <w:rPr>
+          <w:rFonts w:ascii="Verdana" w:hAnsi="Verdana"/>
+          <w:sz w:val="24"/>
+          <w:szCs w:val="24"/>
+        </w:rPr>
+        <w:t>calculadora.components.ts</w:t>
+      </w:r>
+      <w:proofErr w:type="spellEnd"/>
+      <w:r>
+        <w:rPr>
+          <w:rFonts w:ascii="Verdana" w:hAnsi="Verdana"/>
+          <w:sz w:val="24"/>
+          <w:szCs w:val="24"/>
+        </w:rPr>
+        <w:t xml:space="preserve"> e importar o </w:t>
+      </w:r>
+      <w:proofErr w:type="spellStart"/>
+      <w:r>
+        <w:rPr>
+          <w:rFonts w:ascii="Verdana" w:hAnsi="Verdana"/>
+          <w:sz w:val="24"/>
+          <w:szCs w:val="24"/>
+        </w:rPr>
+        <w:t>service</w:t>
+      </w:r>
+      <w:proofErr w:type="spellEnd"/>
+      <w:r>
+        <w:rPr>
+          <w:rFonts w:ascii="Verdana" w:hAnsi="Verdana"/>
+          <w:sz w:val="24"/>
+          <w:szCs w:val="24"/>
+        </w:rPr>
+        <w:t xml:space="preserve"> com o comando abaixo:</w:t>
+      </w:r>
+    </w:p>
+    <w:p>
+      <w:pPr>
+        <w:shd w:val="clear" w:color="auto" w:fill="1E1E1E"/>
+        <w:spacing w:after="0" w:line="285" w:lineRule="atLeast"/>
+        <w:rPr>
+          <w:rFonts w:ascii="Consolas" w:eastAsia="Times New Roman" w:hAnsi="Consolas" w:cs="Times New Roman"/>
+          <w:color w:val="D4D4D4"/>
+          <w:sz w:val="21"/>
+          <w:szCs w:val="21"/>
+          <w:lang w:val="en-US"/>
+        </w:rPr>
+      </w:pPr>
+      <w:proofErr w:type="gramStart"/>
+      <w:r>
+        <w:rPr>
+          <w:rFonts w:ascii="Consolas" w:eastAsia="Times New Roman" w:hAnsi="Consolas" w:cs="Times New Roman"/>
+          <w:color w:val="C586C0"/>
+          <w:sz w:val="21"/>
+          <w:szCs w:val="21"/>
+          <w:lang w:val="en-US"/>
+        </w:rPr>
+        <w:t>import</w:t>
+      </w:r>
+      <w:proofErr w:type="gramEnd"/>
+      <w:r>
+        <w:rPr>
+          <w:rFonts w:ascii="Consolas" w:eastAsia="Times New Roman" w:hAnsi="Consolas" w:cs="Times New Roman"/>
+          <w:color w:val="D4D4D4"/>
+          <w:sz w:val="21"/>
+          <w:szCs w:val="21"/>
+          <w:lang w:val="en-US"/>
+        </w:rPr>
+        <w:t xml:space="preserve"> { </w:t>
+      </w:r>
+      <w:proofErr w:type="spellStart"/>
+      <w:r>
+        <w:rPr>
+          <w:rFonts w:ascii="Consolas" w:eastAsia="Times New Roman" w:hAnsi="Consolas" w:cs="Times New Roman"/>
+          <w:color w:val="9CDCFE"/>
+          <w:sz w:val="21"/>
+          <w:szCs w:val="21"/>
+          <w:lang w:val="en-US"/>
+        </w:rPr>
+        <w:t>CalculadoraService</w:t>
+      </w:r>
+      <w:proofErr w:type="spellEnd"/>
+      <w:r>
+        <w:rPr>
+          <w:rFonts w:ascii="Consolas" w:eastAsia="Times New Roman" w:hAnsi="Consolas" w:cs="Times New Roman"/>
+          <w:color w:val="D4D4D4"/>
+          <w:sz w:val="21"/>
+          <w:szCs w:val="21"/>
+          <w:lang w:val="en-US"/>
+        </w:rPr>
+        <w:t xml:space="preserve"> } </w:t>
+      </w:r>
+      <w:r>
+        <w:rPr>
+          <w:rFonts w:ascii="Consolas" w:eastAsia="Times New Roman" w:hAnsi="Consolas" w:cs="Times New Roman"/>
+          <w:color w:val="C586C0"/>
+          <w:sz w:val="21"/>
+          <w:szCs w:val="21"/>
+          <w:lang w:val="en-US"/>
+        </w:rPr>
+        <w:t>from</w:t>
+      </w:r>
+      <w:r>
+        <w:rPr>
+          <w:rFonts w:ascii="Consolas" w:eastAsia="Times New Roman" w:hAnsi="Consolas" w:cs="Times New Roman"/>
+          <w:color w:val="D4D4D4"/>
+          <w:sz w:val="21"/>
+          <w:szCs w:val="21"/>
+          <w:lang w:val="en-US"/>
+        </w:rPr>
+        <w:t xml:space="preserve"> </w:t>
+      </w:r>
+      <w:r>
+        <w:rPr>
+          <w:rFonts w:ascii="Consolas" w:eastAsia="Times New Roman" w:hAnsi="Consolas" w:cs="Times New Roman"/>
+          <w:color w:val="CE9178"/>
+          <w:sz w:val="21"/>
+          <w:szCs w:val="21"/>
+          <w:lang w:val="en-US"/>
+        </w:rPr>
+        <w:t>'../services'</w:t>
+      </w:r>
+      <w:r>
+        <w:rPr>
+          <w:rFonts w:ascii="Consolas" w:eastAsia="Times New Roman" w:hAnsi="Consolas" w:cs="Times New Roman"/>
+          <w:color w:val="D4D4D4"/>
+          <w:sz w:val="21"/>
+          <w:szCs w:val="21"/>
+          <w:lang w:val="en-US"/>
+        </w:rPr>
+        <w:t>;</w:t>
+      </w:r>
+    </w:p>
+    <w:p>
+      <w:pPr>
+        <w:jc w:val="both"/>
+        <w:rPr>
+          <w:rFonts w:ascii="Verdana" w:hAnsi="Verdana"/>
+          <w:sz w:val="24"/>
+          <w:szCs w:val="24"/>
+        </w:rPr>
+      </w:pPr>
+    </w:p>
+    <w:p>
+      <w:pPr>
+        <w:jc w:val="both"/>
+        <w:rPr>
+          <w:rFonts w:ascii="Verdana" w:hAnsi="Verdana"/>
+          <w:sz w:val="24"/>
+          <w:szCs w:val="24"/>
+        </w:rPr>
+      </w:pPr>
+      <w:r>
+        <w:rPr>
+          <w:rFonts w:ascii="Verdana" w:hAnsi="Verdana"/>
+          <w:sz w:val="24"/>
+          <w:szCs w:val="24"/>
+        </w:rPr>
+        <w:t xml:space="preserve">E a injeção de dependência ocorre no construtor do </w:t>
+      </w:r>
+      <w:proofErr w:type="spellStart"/>
+      <w:r>
+        <w:rPr>
+          <w:rFonts w:ascii="Verdana" w:hAnsi="Verdana"/>
+          <w:sz w:val="24"/>
+          <w:szCs w:val="24"/>
+        </w:rPr>
+        <w:t>component</w:t>
+      </w:r>
+      <w:proofErr w:type="spellEnd"/>
+      <w:r>
+        <w:rPr>
+          <w:rFonts w:ascii="Verdana" w:hAnsi="Verdana"/>
+          <w:sz w:val="24"/>
+          <w:szCs w:val="24"/>
+        </w:rPr>
+        <w:t xml:space="preserve">, ao declarar uma variável no construtor, o </w:t>
+      </w:r>
+      <w:proofErr w:type="spellStart"/>
+      <w:r>
+        <w:rPr>
+          <w:rFonts w:ascii="Verdana" w:hAnsi="Verdana"/>
+          <w:sz w:val="24"/>
+          <w:szCs w:val="24"/>
+        </w:rPr>
+        <w:t>typescript</w:t>
+      </w:r>
+      <w:proofErr w:type="spellEnd"/>
+      <w:r>
+        <w:rPr>
+          <w:rFonts w:ascii="Verdana" w:hAnsi="Verdana"/>
+          <w:sz w:val="24"/>
+          <w:szCs w:val="24"/>
+        </w:rPr>
+        <w:t xml:space="preserve"> irá criar esta variável como uma propriedade de nossa classe. </w:t>
+      </w:r>
+      <w:proofErr w:type="spellStart"/>
+      <w:proofErr w:type="gramStart"/>
+      <w:r>
+        <w:rPr>
+          <w:rFonts w:ascii="Verdana" w:hAnsi="Verdana"/>
+          <w:sz w:val="24"/>
+          <w:szCs w:val="24"/>
+        </w:rPr>
+        <w:t>Eg</w:t>
+      </w:r>
+      <w:proofErr w:type="spellEnd"/>
+      <w:r>
+        <w:rPr>
+          <w:rFonts w:ascii="Verdana" w:hAnsi="Verdana"/>
+          <w:sz w:val="24"/>
+          <w:szCs w:val="24"/>
+        </w:rPr>
+        <w:t>.:</w:t>
+      </w:r>
+      <w:proofErr w:type="gramEnd"/>
+      <w:r>
+        <w:rPr>
+          <w:rFonts w:ascii="Verdana" w:hAnsi="Verdana"/>
+          <w:sz w:val="24"/>
+          <w:szCs w:val="24"/>
+        </w:rPr>
+        <w:t xml:space="preserve"> veja a variável “</w:t>
+      </w:r>
+      <w:proofErr w:type="spellStart"/>
+      <w:r>
+        <w:rPr>
+          <w:rFonts w:ascii="Verdana" w:hAnsi="Verdana"/>
+          <w:sz w:val="24"/>
+          <w:szCs w:val="24"/>
+        </w:rPr>
+        <w:t>calculadoraService</w:t>
+      </w:r>
+      <w:proofErr w:type="spellEnd"/>
+      <w:r>
+        <w:rPr>
+          <w:rFonts w:ascii="Verdana" w:hAnsi="Verdana"/>
+          <w:sz w:val="24"/>
+          <w:szCs w:val="24"/>
+        </w:rPr>
+        <w:t>”</w:t>
+      </w:r>
+    </w:p>
+    <w:p>
+      <w:pPr>
+        <w:jc w:val="both"/>
+        <w:rPr>
+          <w:rFonts w:ascii="Verdana" w:hAnsi="Verdana"/>
+          <w:sz w:val="24"/>
+          <w:szCs w:val="24"/>
+        </w:rPr>
+      </w:pPr>
+    </w:p>
+    <w:p>
+      <w:pPr>
+        <w:jc w:val="both"/>
+        <w:rPr>
+          <w:rFonts w:ascii="Verdana" w:hAnsi="Verdana"/>
+          <w:sz w:val="24"/>
+          <w:szCs w:val="24"/>
+        </w:rPr>
+      </w:pPr>
+    </w:p>
+    <w:p>
+      <w:pPr>
+        <w:jc w:val="both"/>
+        <w:rPr>
+          <w:rFonts w:ascii="Verdana" w:hAnsi="Verdana"/>
+          <w:sz w:val="24"/>
+          <w:szCs w:val="24"/>
+        </w:rPr>
+      </w:pPr>
+    </w:p>
+    <w:p>
+      <w:pPr>
+        <w:shd w:val="clear" w:color="auto" w:fill="1E1E1E"/>
+        <w:spacing w:after="0" w:line="285" w:lineRule="atLeast"/>
+        <w:rPr>
+          <w:rFonts w:ascii="Consolas" w:eastAsia="Times New Roman" w:hAnsi="Consolas" w:cs="Times New Roman"/>
+          <w:color w:val="D4D4D4"/>
+          <w:sz w:val="21"/>
+          <w:szCs w:val="21"/>
+          <w:lang w:val="en-US"/>
+        </w:rPr>
+      </w:pPr>
+      <w:proofErr w:type="gramStart"/>
+      <w:r>
+        <w:rPr>
+          <w:rFonts w:ascii="Consolas" w:eastAsia="Times New Roman" w:hAnsi="Consolas" w:cs="Times New Roman"/>
+          <w:color w:val="C586C0"/>
+          <w:sz w:val="21"/>
+          <w:szCs w:val="21"/>
+          <w:lang w:val="en-US"/>
+        </w:rPr>
+        <w:lastRenderedPageBreak/>
+        <w:t>export</w:t>
+      </w:r>
+      <w:proofErr w:type="gramEnd"/>
+      <w:r>
+        <w:rPr>
+          <w:rFonts w:ascii="Consolas" w:eastAsia="Times New Roman" w:hAnsi="Consolas" w:cs="Times New Roman"/>
+          <w:color w:val="D4D4D4"/>
+          <w:sz w:val="21"/>
+          <w:szCs w:val="21"/>
+          <w:lang w:val="en-US"/>
+        </w:rPr>
+        <w:t xml:space="preserve"> </w:t>
+      </w:r>
+      <w:r>
+        <w:rPr>
+          <w:rFonts w:ascii="Consolas" w:eastAsia="Times New Roman" w:hAnsi="Consolas" w:cs="Times New Roman"/>
+          <w:color w:val="569CD6"/>
+          <w:sz w:val="21"/>
+          <w:szCs w:val="21"/>
+          <w:lang w:val="en-US"/>
+        </w:rPr>
+        <w:t>class</w:t>
+      </w:r>
+      <w:r>
+        <w:rPr>
+          <w:rFonts w:ascii="Consolas" w:eastAsia="Times New Roman" w:hAnsi="Consolas" w:cs="Times New Roman"/>
+          <w:color w:val="D4D4D4"/>
+          <w:sz w:val="21"/>
+          <w:szCs w:val="21"/>
+          <w:lang w:val="en-US"/>
+        </w:rPr>
+        <w:t xml:space="preserve"> </w:t>
+      </w:r>
+      <w:proofErr w:type="spellStart"/>
+      <w:r>
+        <w:rPr>
+          <w:rFonts w:ascii="Consolas" w:eastAsia="Times New Roman" w:hAnsi="Consolas" w:cs="Times New Roman"/>
+          <w:color w:val="4EC9B0"/>
+          <w:sz w:val="21"/>
+          <w:szCs w:val="21"/>
+          <w:lang w:val="en-US"/>
+        </w:rPr>
+        <w:t>CalculadoraComponent</w:t>
+      </w:r>
+      <w:proofErr w:type="spellEnd"/>
+      <w:r>
+        <w:rPr>
+          <w:rFonts w:ascii="Consolas" w:eastAsia="Times New Roman" w:hAnsi="Consolas" w:cs="Times New Roman"/>
+          <w:color w:val="D4D4D4"/>
+          <w:sz w:val="21"/>
+          <w:szCs w:val="21"/>
+          <w:lang w:val="en-US"/>
+        </w:rPr>
+        <w:t xml:space="preserve"> </w:t>
+      </w:r>
+      <w:r>
+        <w:rPr>
+          <w:rFonts w:ascii="Consolas" w:eastAsia="Times New Roman" w:hAnsi="Consolas" w:cs="Times New Roman"/>
+          <w:color w:val="569CD6"/>
+          <w:sz w:val="21"/>
+          <w:szCs w:val="21"/>
+          <w:lang w:val="en-US"/>
+        </w:rPr>
+        <w:t>implements</w:t>
+      </w:r>
+      <w:r>
+        <w:rPr>
+          <w:rFonts w:ascii="Consolas" w:eastAsia="Times New Roman" w:hAnsi="Consolas" w:cs="Times New Roman"/>
+          <w:color w:val="D4D4D4"/>
+          <w:sz w:val="21"/>
+          <w:szCs w:val="21"/>
+          <w:lang w:val="en-US"/>
+        </w:rPr>
+        <w:t xml:space="preserve"> </w:t>
+      </w:r>
+      <w:proofErr w:type="spellStart"/>
+      <w:r>
+        <w:rPr>
+          <w:rFonts w:ascii="Consolas" w:eastAsia="Times New Roman" w:hAnsi="Consolas" w:cs="Times New Roman"/>
+          <w:color w:val="4EC9B0"/>
+          <w:sz w:val="21"/>
+          <w:szCs w:val="21"/>
+          <w:lang w:val="en-US"/>
+        </w:rPr>
+        <w:t>OnInit</w:t>
+      </w:r>
+      <w:proofErr w:type="spellEnd"/>
+      <w:r>
+        <w:rPr>
+          <w:rFonts w:ascii="Consolas" w:eastAsia="Times New Roman" w:hAnsi="Consolas" w:cs="Times New Roman"/>
+          <w:color w:val="D4D4D4"/>
+          <w:sz w:val="21"/>
+          <w:szCs w:val="21"/>
+          <w:lang w:val="en-US"/>
+        </w:rPr>
+        <w:t xml:space="preserve"> {</w:t>
+      </w:r>
+    </w:p>
+    <w:p>
+      <w:pPr>
+        <w:shd w:val="clear" w:color="auto" w:fill="1E1E1E"/>
+        <w:spacing w:after="0" w:line="285" w:lineRule="atLeast"/>
+        <w:rPr>
+          <w:rFonts w:ascii="Consolas" w:eastAsia="Times New Roman" w:hAnsi="Consolas" w:cs="Times New Roman"/>
+          <w:color w:val="D4D4D4"/>
+          <w:sz w:val="21"/>
+          <w:szCs w:val="21"/>
+          <w:lang w:val="en-US"/>
+        </w:rPr>
+      </w:pPr>
+    </w:p>
+    <w:p>
+      <w:pPr>
+        <w:shd w:val="clear" w:color="auto" w:fill="1E1E1E"/>
+        <w:spacing w:after="0" w:line="285" w:lineRule="atLeast"/>
+        <w:rPr>
+          <w:rFonts w:ascii="Consolas" w:eastAsia="Times New Roman" w:hAnsi="Consolas" w:cs="Times New Roman"/>
+          <w:color w:val="D4D4D4"/>
+          <w:sz w:val="21"/>
+          <w:szCs w:val="21"/>
+        </w:rPr>
+      </w:pPr>
+      <w:r>
+        <w:rPr>
+          <w:rFonts w:ascii="Consolas" w:eastAsia="Times New Roman" w:hAnsi="Consolas" w:cs="Times New Roman"/>
+          <w:color w:val="D4D4D4"/>
+          <w:sz w:val="21"/>
+          <w:szCs w:val="21"/>
+          <w:lang w:val="en-US"/>
+        </w:rPr>
+        <w:t xml:space="preserve">  </w:t>
+      </w:r>
+      <w:proofErr w:type="spellStart"/>
+      <w:proofErr w:type="gramStart"/>
+      <w:r>
+        <w:rPr>
+          <w:rFonts w:ascii="Consolas" w:eastAsia="Times New Roman" w:hAnsi="Consolas" w:cs="Times New Roman"/>
+          <w:color w:val="569CD6"/>
+          <w:sz w:val="21"/>
+          <w:szCs w:val="21"/>
+        </w:rPr>
+        <w:t>constructor</w:t>
+      </w:r>
+      <w:proofErr w:type="spellEnd"/>
+      <w:r>
+        <w:rPr>
+          <w:rFonts w:ascii="Consolas" w:eastAsia="Times New Roman" w:hAnsi="Consolas" w:cs="Times New Roman"/>
+          <w:color w:val="D4D4D4"/>
+          <w:sz w:val="21"/>
+          <w:szCs w:val="21"/>
+        </w:rPr>
+        <w:t>(</w:t>
+      </w:r>
+      <w:proofErr w:type="spellStart"/>
+      <w:proofErr w:type="gramEnd"/>
+      <w:r>
+        <w:rPr>
+          <w:rFonts w:ascii="Consolas" w:eastAsia="Times New Roman" w:hAnsi="Consolas" w:cs="Times New Roman"/>
+          <w:color w:val="569CD6"/>
+          <w:sz w:val="21"/>
+          <w:szCs w:val="21"/>
+        </w:rPr>
+        <w:t>private</w:t>
+      </w:r>
+      <w:proofErr w:type="spellEnd"/>
+      <w:r>
+        <w:rPr>
+          <w:rFonts w:ascii="Consolas" w:eastAsia="Times New Roman" w:hAnsi="Consolas" w:cs="Times New Roman"/>
+          <w:color w:val="D4D4D4"/>
+          <w:sz w:val="21"/>
+          <w:szCs w:val="21"/>
+        </w:rPr>
+        <w:t xml:space="preserve"> </w:t>
+      </w:r>
+      <w:proofErr w:type="spellStart"/>
+      <w:r>
+        <w:rPr>
+          <w:rFonts w:ascii="Consolas" w:eastAsia="Times New Roman" w:hAnsi="Consolas" w:cs="Times New Roman"/>
+          <w:color w:val="9CDCFE"/>
+          <w:sz w:val="21"/>
+          <w:szCs w:val="21"/>
+        </w:rPr>
+        <w:t>calculadoraService</w:t>
+      </w:r>
+      <w:proofErr w:type="spellEnd"/>
+      <w:r>
+        <w:rPr>
+          <w:rFonts w:ascii="Consolas" w:eastAsia="Times New Roman" w:hAnsi="Consolas" w:cs="Times New Roman"/>
+          <w:color w:val="D4D4D4"/>
+          <w:sz w:val="21"/>
+          <w:szCs w:val="21"/>
+        </w:rPr>
+        <w:t xml:space="preserve"> : </w:t>
+      </w:r>
+      <w:proofErr w:type="spellStart"/>
+      <w:r>
+        <w:rPr>
+          <w:rFonts w:ascii="Consolas" w:eastAsia="Times New Roman" w:hAnsi="Consolas" w:cs="Times New Roman"/>
+          <w:color w:val="4EC9B0"/>
+          <w:sz w:val="21"/>
+          <w:szCs w:val="21"/>
+        </w:rPr>
+        <w:t>CalculadoraService</w:t>
+      </w:r>
+      <w:proofErr w:type="spellEnd"/>
+      <w:r>
+        <w:rPr>
+          <w:rFonts w:ascii="Consolas" w:eastAsia="Times New Roman" w:hAnsi="Consolas" w:cs="Times New Roman"/>
+          <w:color w:val="D4D4D4"/>
+          <w:sz w:val="21"/>
+          <w:szCs w:val="21"/>
+        </w:rPr>
+        <w:t>) { }</w:t>
+      </w:r>
+    </w:p>
+    <w:p>
+      <w:pPr>
+        <w:shd w:val="clear" w:color="auto" w:fill="1E1E1E"/>
+        <w:spacing w:after="0" w:line="285" w:lineRule="atLeast"/>
+        <w:rPr>
+          <w:rFonts w:ascii="Consolas" w:eastAsia="Times New Roman" w:hAnsi="Consolas" w:cs="Times New Roman"/>
+          <w:color w:val="D4D4D4"/>
+          <w:sz w:val="21"/>
+          <w:szCs w:val="21"/>
+        </w:rPr>
+      </w:pPr>
+    </w:p>
+    <w:p>
+      <w:pPr>
+        <w:shd w:val="clear" w:color="auto" w:fill="1E1E1E"/>
+        <w:spacing w:after="0" w:line="285" w:lineRule="atLeast"/>
+        <w:rPr>
+          <w:rFonts w:ascii="Consolas" w:eastAsia="Times New Roman" w:hAnsi="Consolas" w:cs="Times New Roman"/>
+          <w:color w:val="D4D4D4"/>
+          <w:sz w:val="21"/>
+          <w:szCs w:val="21"/>
+        </w:rPr>
+      </w:pPr>
+      <w:r>
+        <w:rPr>
+          <w:rFonts w:ascii="Consolas" w:eastAsia="Times New Roman" w:hAnsi="Consolas" w:cs="Times New Roman"/>
+          <w:color w:val="D4D4D4"/>
+          <w:sz w:val="21"/>
+          <w:szCs w:val="21"/>
+        </w:rPr>
+        <w:t xml:space="preserve">  </w:t>
+      </w:r>
+      <w:proofErr w:type="spellStart"/>
+      <w:proofErr w:type="gramStart"/>
+      <w:r>
+        <w:rPr>
+          <w:rFonts w:ascii="Consolas" w:eastAsia="Times New Roman" w:hAnsi="Consolas" w:cs="Times New Roman"/>
+          <w:color w:val="DCDCAA"/>
+          <w:sz w:val="21"/>
+          <w:szCs w:val="21"/>
+        </w:rPr>
+        <w:t>ngOnInit</w:t>
+      </w:r>
+      <w:proofErr w:type="spellEnd"/>
+      <w:r>
+        <w:rPr>
+          <w:rFonts w:ascii="Consolas" w:eastAsia="Times New Roman" w:hAnsi="Consolas" w:cs="Times New Roman"/>
+          <w:color w:val="D4D4D4"/>
+          <w:sz w:val="21"/>
+          <w:szCs w:val="21"/>
+        </w:rPr>
+        <w:t>(</w:t>
+      </w:r>
+      <w:proofErr w:type="gramEnd"/>
+      <w:r>
+        <w:rPr>
+          <w:rFonts w:ascii="Consolas" w:eastAsia="Times New Roman" w:hAnsi="Consolas" w:cs="Times New Roman"/>
+          <w:color w:val="D4D4D4"/>
+          <w:sz w:val="21"/>
+          <w:szCs w:val="21"/>
+        </w:rPr>
+        <w:t xml:space="preserve">): </w:t>
+      </w:r>
+      <w:proofErr w:type="spellStart"/>
+      <w:r>
+        <w:rPr>
+          <w:rFonts w:ascii="Consolas" w:eastAsia="Times New Roman" w:hAnsi="Consolas" w:cs="Times New Roman"/>
+          <w:color w:val="4EC9B0"/>
+          <w:sz w:val="21"/>
+          <w:szCs w:val="21"/>
+        </w:rPr>
+        <w:t>void</w:t>
+      </w:r>
+      <w:proofErr w:type="spellEnd"/>
+      <w:r>
+        <w:rPr>
+          <w:rFonts w:ascii="Consolas" w:eastAsia="Times New Roman" w:hAnsi="Consolas" w:cs="Times New Roman"/>
+          <w:color w:val="D4D4D4"/>
+          <w:sz w:val="21"/>
+          <w:szCs w:val="21"/>
+        </w:rPr>
+        <w:t xml:space="preserve"> {</w:t>
+      </w:r>
+    </w:p>
+    <w:p>
+      <w:pPr>
+        <w:shd w:val="clear" w:color="auto" w:fill="1E1E1E"/>
+        <w:spacing w:after="0" w:line="285" w:lineRule="atLeast"/>
+        <w:rPr>
+          <w:rFonts w:ascii="Consolas" w:eastAsia="Times New Roman" w:hAnsi="Consolas" w:cs="Times New Roman"/>
+          <w:color w:val="D4D4D4"/>
+          <w:sz w:val="21"/>
+          <w:szCs w:val="21"/>
+        </w:rPr>
+      </w:pPr>
+      <w:r>
+        <w:rPr>
+          <w:rFonts w:ascii="Consolas" w:eastAsia="Times New Roman" w:hAnsi="Consolas" w:cs="Times New Roman"/>
+          <w:color w:val="D4D4D4"/>
+          <w:sz w:val="21"/>
+          <w:szCs w:val="21"/>
+        </w:rPr>
+        <w:t xml:space="preserve">    </w:t>
+      </w:r>
+      <w:r>
+        <w:rPr>
+          <w:rFonts w:ascii="Consolas" w:eastAsia="Times New Roman" w:hAnsi="Consolas" w:cs="Times New Roman"/>
+          <w:color w:val="569CD6"/>
+          <w:sz w:val="21"/>
+          <w:szCs w:val="21"/>
+        </w:rPr>
+        <w:t>this</w:t>
+      </w:r>
+      <w:r>
+        <w:rPr>
+          <w:rFonts w:ascii="Consolas" w:eastAsia="Times New Roman" w:hAnsi="Consolas" w:cs="Times New Roman"/>
+          <w:color w:val="D4D4D4"/>
+          <w:sz w:val="21"/>
+          <w:szCs w:val="21"/>
+        </w:rPr>
+        <w:t>.</w:t>
+      </w:r>
+      <w:r>
+        <w:rPr>
+          <w:rFonts w:ascii="Consolas" w:eastAsia="Times New Roman" w:hAnsi="Consolas" w:cs="Times New Roman"/>
+          <w:color w:val="9CDCFE"/>
+          <w:sz w:val="21"/>
+          <w:szCs w:val="21"/>
+        </w:rPr>
+        <w:t>calculadoraService</w:t>
+      </w:r>
+    </w:p>
+    <w:p>
+      <w:pPr>
+        <w:shd w:val="clear" w:color="auto" w:fill="1E1E1E"/>
+        <w:spacing w:after="0" w:line="285" w:lineRule="atLeast"/>
+        <w:rPr>
+          <w:rFonts w:ascii="Consolas" w:eastAsia="Times New Roman" w:hAnsi="Consolas" w:cs="Times New Roman"/>
+          <w:color w:val="D4D4D4"/>
+          <w:sz w:val="21"/>
+          <w:szCs w:val="21"/>
+        </w:rPr>
+      </w:pPr>
+      <w:r>
+        <w:rPr>
+          <w:rFonts w:ascii="Consolas" w:eastAsia="Times New Roman" w:hAnsi="Consolas" w:cs="Times New Roman"/>
+          <w:color w:val="D4D4D4"/>
+          <w:sz w:val="21"/>
+          <w:szCs w:val="21"/>
+        </w:rPr>
+        <w:t>  }</w:t>
+      </w:r>
+    </w:p>
+    <w:p>
+      <w:pPr>
+        <w:shd w:val="clear" w:color="auto" w:fill="1E1E1E"/>
+        <w:spacing w:after="0" w:line="285" w:lineRule="atLeast"/>
+        <w:rPr>
+          <w:rFonts w:ascii="Consolas" w:eastAsia="Times New Roman" w:hAnsi="Consolas" w:cs="Times New Roman"/>
+          <w:color w:val="D4D4D4"/>
+          <w:sz w:val="21"/>
+          <w:szCs w:val="21"/>
+        </w:rPr>
+      </w:pPr>
+    </w:p>
+    <w:p>
+      <w:pPr>
+        <w:shd w:val="clear" w:color="auto" w:fill="1E1E1E"/>
+        <w:spacing w:after="0" w:line="285" w:lineRule="atLeast"/>
+        <w:rPr>
+          <w:rFonts w:ascii="Consolas" w:eastAsia="Times New Roman" w:hAnsi="Consolas" w:cs="Times New Roman"/>
+          <w:color w:val="D4D4D4"/>
+          <w:sz w:val="21"/>
+          <w:szCs w:val="21"/>
+        </w:rPr>
+      </w:pPr>
+      <w:r>
+        <w:rPr>
+          <w:rFonts w:ascii="Consolas" w:eastAsia="Times New Roman" w:hAnsi="Consolas" w:cs="Times New Roman"/>
+          <w:color w:val="D4D4D4"/>
+          <w:sz w:val="21"/>
+          <w:szCs w:val="21"/>
+        </w:rPr>
+        <w:t>}</w:t>
+      </w:r>
+    </w:p>
+    <w:p>
+      <w:pPr>
+        <w:shd w:val="clear" w:color="auto" w:fill="1E1E1E"/>
+        <w:spacing w:after="0" w:line="285" w:lineRule="atLeast"/>
+        <w:rPr>
+          <w:rFonts w:ascii="Consolas" w:eastAsia="Times New Roman" w:hAnsi="Consolas" w:cs="Times New Roman"/>
+          <w:color w:val="D4D4D4"/>
+          <w:sz w:val="21"/>
+          <w:szCs w:val="21"/>
+        </w:rPr>
+      </w:pPr>
+    </w:p>
+    <w:p>
+      <w:pPr>
+        <w:jc w:val="both"/>
+        <w:rPr>
+          <w:rFonts w:ascii="Verdana" w:hAnsi="Verdana"/>
+          <w:sz w:val="24"/>
+          <w:szCs w:val="24"/>
+        </w:rPr>
+      </w:pPr>
+    </w:p>
+    <w:p>
+      <w:pPr>
+        <w:jc w:val="both"/>
+        <w:rPr>
+          <w:rFonts w:ascii="Verdana" w:hAnsi="Verdana"/>
+          <w:sz w:val="24"/>
+          <w:szCs w:val="24"/>
+        </w:rPr>
+      </w:pPr>
+      <w:r>
+        <w:rPr>
+          <w:rFonts w:ascii="Verdana" w:hAnsi="Verdana"/>
+          <w:sz w:val="24"/>
+          <w:szCs w:val="24"/>
+        </w:rPr>
+        <w:t xml:space="preserve">Quando o angular chamar o cliente calculadora componente ele automaticamente vai criar uma instância do </w:t>
+      </w:r>
+      <w:proofErr w:type="spellStart"/>
+      <w:r>
+        <w:rPr>
+          <w:rFonts w:ascii="Verdana" w:hAnsi="Verdana"/>
+          <w:sz w:val="24"/>
+          <w:szCs w:val="24"/>
+        </w:rPr>
+        <w:t>service</w:t>
+      </w:r>
+      <w:proofErr w:type="spellEnd"/>
+      <w:r>
+        <w:rPr>
+          <w:rFonts w:ascii="Verdana" w:hAnsi="Verdana"/>
+          <w:sz w:val="24"/>
+          <w:szCs w:val="24"/>
+        </w:rPr>
+        <w:t>.</w:t>
+      </w:r>
       <w:bookmarkStart w:id="0" w:name="_GoBack"/>
       <w:bookmarkEnd w:id="0"/>
+    </w:p>
+    <w:p>
+      <w:pPr>
+        <w:jc w:val="both"/>
+        <w:rPr>
+          <w:rFonts w:ascii="Verdana" w:hAnsi="Verdana"/>
+          <w:sz w:val="24"/>
+          <w:szCs w:val="24"/>
+        </w:rPr>
+      </w:pPr>
+    </w:p>
+    <w:p>
+      <w:pPr>
+        <w:jc w:val="both"/>
+        <w:rPr>
+          <w:rFonts w:ascii="Verdana" w:hAnsi="Verdana"/>
+          <w:sz w:val="24"/>
+          <w:szCs w:val="24"/>
+        </w:rPr>
+      </w:pPr>
+    </w:p>
+    <w:p>
+      <w:pPr>
+        <w:jc w:val="both"/>
+        <w:rPr>
+          <w:rFonts w:ascii="Verdana" w:hAnsi="Verdana"/>
+          <w:sz w:val="24"/>
+          <w:szCs w:val="24"/>
+        </w:rPr>
+      </w:pPr>
+    </w:p>
+    <w:p>
+      <w:pPr>
+        <w:jc w:val="both"/>
+        <w:rPr>
+          <w:rFonts w:ascii="Verdana" w:hAnsi="Verdana"/>
+          <w:sz w:val="24"/>
+          <w:szCs w:val="24"/>
+        </w:rPr>
+      </w:pPr>
+    </w:p>
+    <w:p>
+      <w:pPr>
+        <w:jc w:val="both"/>
+        <w:rPr>
+          <w:rFonts w:ascii="Verdana" w:hAnsi="Verdana"/>
+          <w:sz w:val="24"/>
+          <w:szCs w:val="24"/>
+        </w:rPr>
+      </w:pPr>
+    </w:p>
+    <w:p>
+      <w:pPr>
+        <w:jc w:val="both"/>
+        <w:rPr>
+          <w:rFonts w:ascii="Verdana" w:hAnsi="Verdana"/>
+          <w:sz w:val="24"/>
+          <w:szCs w:val="24"/>
+        </w:rPr>
+      </w:pPr>
+    </w:p>
+    <w:p>
+      <w:pPr>
+        <w:jc w:val="both"/>
+        <w:rPr>
+          <w:rFonts w:ascii="Verdana" w:hAnsi="Verdana"/>
+          <w:sz w:val="24"/>
+          <w:szCs w:val="24"/>
+        </w:rPr>
+      </w:pPr>
+    </w:p>
+    <w:p>
+      <w:pPr>
+        <w:jc w:val="both"/>
+        <w:rPr>
+          <w:rFonts w:ascii="Verdana" w:hAnsi="Verdana"/>
+          <w:sz w:val="24"/>
+          <w:szCs w:val="24"/>
+        </w:rPr>
+      </w:pPr>
+      <w:r>
+        <w:rPr>
+          <w:rFonts w:ascii="Verdana" w:hAnsi="Verdana"/>
+          <w:sz w:val="24"/>
+          <w:szCs w:val="24"/>
+        </w:rPr>
+        <w:t>*** BOAS PRÁTICAS – SEPARAR OS AQUIVOS POR DIRETORIOS</w:t>
+      </w:r>
+    </w:p>
+    <w:p>
+      <w:pPr>
+        <w:jc w:val="both"/>
+        <w:rPr>
+          <w:rFonts w:ascii="Verdana" w:hAnsi="Verdana"/>
+          <w:sz w:val="24"/>
+          <w:szCs w:val="24"/>
+        </w:rPr>
+      </w:pPr>
+      <w:r>
+        <w:rPr>
+          <w:rFonts w:ascii="Verdana" w:hAnsi="Verdana"/>
+          <w:sz w:val="24"/>
+          <w:szCs w:val="24"/>
+        </w:rPr>
+        <w:t>COMPONENTS, SERVICES...</w:t>
+      </w:r>
+    </w:p>
+    <w:p>
+      <w:pPr>
+        <w:jc w:val="both"/>
+        <w:rPr>
+          <w:rFonts w:ascii="Verdana" w:hAnsi="Verdana"/>
+          <w:sz w:val="24"/>
+          <w:szCs w:val="24"/>
+        </w:rPr>
+      </w:pPr>
+      <w:r>
+        <w:rPr>
+          <w:noProof/>
+          <w:lang w:val="en-US"/>
+        </w:rPr>
+        <w:lastRenderedPageBreak/>
+        <w:drawing>
+          <wp:inline distT="0" distB="0" distL="0" distR="0" wp14:anchorId="5DC3B334" wp14:editId="16692E1F">
+            <wp:extent cx="2352675" cy="4781550"/>
+            <wp:effectExtent l="0" t="0" r="9525" b="0"/>
+            <wp:docPr id="5" name="Imagem 5"/>
+            <wp:cNvGraphicFramePr>
+              <a:graphicFrameLocks xmlns:a="http://schemas.openxmlformats.org/drawingml/2006/main" noChangeAspect="1"/>
+            </wp:cNvGraphicFramePr>
+            <a:graphic xmlns:a="http://schemas.openxmlformats.org/drawingml/2006/main">
+              <a:graphicData uri="http://schemas.openxmlformats.org/drawingml/2006/picture">
+                <pic:pic xmlns:pic="http://schemas.openxmlformats.org/drawingml/2006/picture">
+                  <pic:nvPicPr>
+                    <pic:cNvPr id="1" name=""/>
+                    <pic:cNvPicPr/>
+                  </pic:nvPicPr>
+                  <pic:blipFill>
+                    <a:blip r:embed="rId14"/>
+                    <a:stretch>
+                      <a:fillRect/>
+                    </a:stretch>
+                  </pic:blipFill>
+                  <pic:spPr>
+                    <a:xfrm>
+                      <a:off x="0" y="0"/>
+                      <a:ext cx="2352675" cy="4781550"/>
+                    </a:xfrm>
+                    <a:prstGeom prst="rect">
+                      <a:avLst/>
+                    </a:prstGeom>
+                  </pic:spPr>
+                </pic:pic>
+              </a:graphicData>
+            </a:graphic>
+          </wp:inline>
+        </w:drawing>
+      </w:r>
+    </w:p>
+    <w:p>
+      <w:pPr>
+        <w:jc w:val="both"/>
+        <w:rPr>
+          <w:rFonts w:ascii="Verdana" w:hAnsi="Verdana"/>
+          <w:sz w:val="24"/>
+          <w:szCs w:val="24"/>
+        </w:rPr>
+      </w:pPr>
     </w:p>
     <w:sectPr>
       <w:pgSz w:w="12240" w:h="15840"/>

</xml_diff>

<commit_message>
seção 3 item 34 - Implementando o serviço CalculadoraService
</commit_message>
<xml_diff>
--- a/calculadora/Calculadora.docx
+++ b/calculadora/Calculadora.docx
@@ -7379,9 +7379,9 @@
           <w:color w:val="D4D4D4"/>
           <w:sz w:val="21"/>
           <w:szCs w:val="21"/>
-          <w:lang w:val="en-US"/>
-        </w:rPr>
-      </w:pPr>
+        </w:rPr>
+      </w:pPr>
+      <w:proofErr w:type="spellStart"/>
       <w:proofErr w:type="gramStart"/>
       <w:r>
         <w:rPr>
@@ -7389,10 +7389,10 @@
           <w:color w:val="C586C0"/>
           <w:sz w:val="21"/>
           <w:szCs w:val="21"/>
-          <w:lang w:val="en-US"/>
         </w:rPr>
         <w:t>export</w:t>
       </w:r>
+      <w:proofErr w:type="spellEnd"/>
       <w:proofErr w:type="gramEnd"/>
       <w:r>
         <w:rPr>
@@ -7400,7 +7400,6 @@
           <w:color w:val="D4D4D4"/>
           <w:sz w:val="21"/>
           <w:szCs w:val="21"/>
-          <w:lang w:val="en-US"/>
         </w:rPr>
         <w:t xml:space="preserve"> </w:t>
       </w:r>
@@ -7410,7 +7409,6 @@
           <w:color w:val="569CD6"/>
           <w:sz w:val="21"/>
           <w:szCs w:val="21"/>
-          <w:lang w:val="en-US"/>
         </w:rPr>
         <w:t>*</w:t>
       </w:r>
@@ -7420,27 +7418,26 @@
           <w:color w:val="D4D4D4"/>
           <w:sz w:val="21"/>
           <w:szCs w:val="21"/>
-          <w:lang w:val="en-US"/>
         </w:rPr>
         <w:t xml:space="preserve"> </w:t>
       </w:r>
+      <w:proofErr w:type="spellStart"/>
       <w:r>
         <w:rPr>
           <w:rFonts w:ascii="Consolas" w:eastAsia="Times New Roman" w:hAnsi="Consolas" w:cs="Times New Roman"/>
           <w:color w:val="C586C0"/>
           <w:sz w:val="21"/>
           <w:szCs w:val="21"/>
-          <w:lang w:val="en-US"/>
         </w:rPr>
         <w:t>from</w:t>
       </w:r>
-      <w:r>
-        <w:rPr>
-          <w:rFonts w:ascii="Consolas" w:eastAsia="Times New Roman" w:hAnsi="Consolas" w:cs="Times New Roman"/>
-          <w:color w:val="D4D4D4"/>
-          <w:sz w:val="21"/>
-          <w:szCs w:val="21"/>
-          <w:lang w:val="en-US"/>
+      <w:proofErr w:type="spellEnd"/>
+      <w:r>
+        <w:rPr>
+          <w:rFonts w:ascii="Consolas" w:eastAsia="Times New Roman" w:hAnsi="Consolas" w:cs="Times New Roman"/>
+          <w:color w:val="D4D4D4"/>
+          <w:sz w:val="21"/>
+          <w:szCs w:val="21"/>
         </w:rPr>
         <w:t xml:space="preserve"> </w:t>
       </w:r>
@@ -7450,7 +7447,6 @@
           <w:color w:val="CE9178"/>
           <w:sz w:val="21"/>
           <w:szCs w:val="21"/>
-          <w:lang w:val="en-US"/>
         </w:rPr>
         <w:t>'./</w:t>
       </w:r>
@@ -7461,7 +7457,6 @@
           <w:color w:val="CE9178"/>
           <w:sz w:val="21"/>
           <w:szCs w:val="21"/>
-          <w:lang w:val="en-US"/>
         </w:rPr>
         <w:t>calculadora.service</w:t>
       </w:r>
@@ -7472,7 +7467,6 @@
           <w:color w:val="CE9178"/>
           <w:sz w:val="21"/>
           <w:szCs w:val="21"/>
-          <w:lang w:val="en-US"/>
         </w:rPr>
         <w:t>'</w:t>
       </w:r>
@@ -7482,7 +7476,6 @@
           <w:color w:val="D4D4D4"/>
           <w:sz w:val="21"/>
           <w:szCs w:val="21"/>
-          <w:lang w:val="en-US"/>
         </w:rPr>
         <w:t>;</w:t>
       </w:r>
@@ -7566,15 +7559,7 @@
           <w:sz w:val="24"/>
           <w:szCs w:val="24"/>
         </w:rPr>
-        <w:t xml:space="preserve"> no diretório </w:t>
-      </w:r>
-      <w:r>
-        <w:rPr>
-          <w:rFonts w:ascii="Verdana" w:hAnsi="Verdana"/>
-          <w:sz w:val="24"/>
-          <w:szCs w:val="24"/>
-        </w:rPr>
-        <w:t>/</w:t>
+        <w:t xml:space="preserve"> no diretório /</w:t>
       </w:r>
       <w:proofErr w:type="spellStart"/>
       <w:r>
@@ -7592,15 +7577,7 @@
           <w:sz w:val="24"/>
           <w:szCs w:val="24"/>
         </w:rPr>
-        <w:t>/calculadora</w:t>
-      </w:r>
-      <w:r>
-        <w:rPr>
-          <w:rFonts w:ascii="Verdana" w:hAnsi="Verdana"/>
-          <w:sz w:val="24"/>
-          <w:szCs w:val="24"/>
-        </w:rPr>
-        <w:t xml:space="preserve"> conforme abaixo:</w:t>
+        <w:t>/calculadora conforme abaixo:</w:t>
       </w:r>
     </w:p>
     <w:p>
@@ -7999,9 +7976,9 @@
           <w:color w:val="D4D4D4"/>
           <w:sz w:val="21"/>
           <w:szCs w:val="21"/>
-          <w:lang w:val="en-US"/>
-        </w:rPr>
-      </w:pPr>
+        </w:rPr>
+      </w:pPr>
+      <w:proofErr w:type="spellStart"/>
       <w:proofErr w:type="gramStart"/>
       <w:r>
         <w:rPr>
@@ -8009,10 +7986,10 @@
           <w:color w:val="C586C0"/>
           <w:sz w:val="21"/>
           <w:szCs w:val="21"/>
-          <w:lang w:val="en-US"/>
         </w:rPr>
         <w:t>import</w:t>
       </w:r>
+      <w:proofErr w:type="spellEnd"/>
       <w:proofErr w:type="gramEnd"/>
       <w:r>
         <w:rPr>
@@ -8020,7 +7997,6 @@
           <w:color w:val="D4D4D4"/>
           <w:sz w:val="21"/>
           <w:szCs w:val="21"/>
-          <w:lang w:val="en-US"/>
         </w:rPr>
         <w:t xml:space="preserve"> { </w:t>
       </w:r>
@@ -8031,7 +8007,6 @@
           <w:color w:val="9CDCFE"/>
           <w:sz w:val="21"/>
           <w:szCs w:val="21"/>
-          <w:lang w:val="en-US"/>
         </w:rPr>
         <w:t>CalculadoraService</w:t>
       </w:r>
@@ -8042,27 +8017,26 @@
           <w:color w:val="D4D4D4"/>
           <w:sz w:val="21"/>
           <w:szCs w:val="21"/>
-          <w:lang w:val="en-US"/>
         </w:rPr>
         <w:t xml:space="preserve"> } </w:t>
       </w:r>
+      <w:proofErr w:type="spellStart"/>
       <w:r>
         <w:rPr>
           <w:rFonts w:ascii="Consolas" w:eastAsia="Times New Roman" w:hAnsi="Consolas" w:cs="Times New Roman"/>
           <w:color w:val="C586C0"/>
           <w:sz w:val="21"/>
           <w:szCs w:val="21"/>
-          <w:lang w:val="en-US"/>
         </w:rPr>
         <w:t>from</w:t>
       </w:r>
-      <w:r>
-        <w:rPr>
-          <w:rFonts w:ascii="Consolas" w:eastAsia="Times New Roman" w:hAnsi="Consolas" w:cs="Times New Roman"/>
-          <w:color w:val="D4D4D4"/>
-          <w:sz w:val="21"/>
-          <w:szCs w:val="21"/>
-          <w:lang w:val="en-US"/>
+      <w:proofErr w:type="spellEnd"/>
+      <w:r>
+        <w:rPr>
+          <w:rFonts w:ascii="Consolas" w:eastAsia="Times New Roman" w:hAnsi="Consolas" w:cs="Times New Roman"/>
+          <w:color w:val="D4D4D4"/>
+          <w:sz w:val="21"/>
+          <w:szCs w:val="21"/>
         </w:rPr>
         <w:t xml:space="preserve"> </w:t>
       </w:r>
@@ -8072,17 +8046,35 @@
           <w:color w:val="CE9178"/>
           <w:sz w:val="21"/>
           <w:szCs w:val="21"/>
-          <w:lang w:val="en-US"/>
-        </w:rPr>
-        <w:t>'./services'</w:t>
-      </w:r>
-      <w:r>
-        <w:rPr>
-          <w:rFonts w:ascii="Consolas" w:eastAsia="Times New Roman" w:hAnsi="Consolas" w:cs="Times New Roman"/>
-          <w:color w:val="D4D4D4"/>
-          <w:sz w:val="21"/>
-          <w:szCs w:val="21"/>
-          <w:lang w:val="en-US"/>
+        </w:rPr>
+        <w:t>'./</w:t>
+      </w:r>
+      <w:proofErr w:type="spellStart"/>
+      <w:r>
+        <w:rPr>
+          <w:rFonts w:ascii="Consolas" w:eastAsia="Times New Roman" w:hAnsi="Consolas" w:cs="Times New Roman"/>
+          <w:color w:val="CE9178"/>
+          <w:sz w:val="21"/>
+          <w:szCs w:val="21"/>
+        </w:rPr>
+        <w:t>services</w:t>
+      </w:r>
+      <w:proofErr w:type="spellEnd"/>
+      <w:r>
+        <w:rPr>
+          <w:rFonts w:ascii="Consolas" w:eastAsia="Times New Roman" w:hAnsi="Consolas" w:cs="Times New Roman"/>
+          <w:color w:val="CE9178"/>
+          <w:sz w:val="21"/>
+          <w:szCs w:val="21"/>
+        </w:rPr>
+        <w:t>'</w:t>
+      </w:r>
+      <w:r>
+        <w:rPr>
+          <w:rFonts w:ascii="Consolas" w:eastAsia="Times New Roman" w:hAnsi="Consolas" w:cs="Times New Roman"/>
+          <w:color w:val="D4D4D4"/>
+          <w:sz w:val="21"/>
+          <w:szCs w:val="21"/>
         </w:rPr>
         <w:t>;</w:t>
       </w:r>
@@ -8981,7 +8973,25 @@
           <w:sz w:val="24"/>
           <w:szCs w:val="24"/>
         </w:rPr>
-        <w:t xml:space="preserve">Quando o angular chamar o cliente calculadora componente ele automaticamente vai criar uma instância do </w:t>
+        <w:t xml:space="preserve">Quando o angular chamar </w:t>
+      </w:r>
+      <w:proofErr w:type="gramStart"/>
+      <w:r>
+        <w:rPr>
+          <w:rFonts w:ascii="Verdana" w:hAnsi="Verdana"/>
+          <w:sz w:val="24"/>
+          <w:szCs w:val="24"/>
+        </w:rPr>
+        <w:t>o cliente calculadora</w:t>
+      </w:r>
+      <w:proofErr w:type="gramEnd"/>
+      <w:r>
+        <w:rPr>
+          <w:rFonts w:ascii="Verdana" w:hAnsi="Verdana"/>
+          <w:sz w:val="24"/>
+          <w:szCs w:val="24"/>
+        </w:rPr>
+        <w:t xml:space="preserve"> componente ele automaticamente vai criar uma instância do </w:t>
       </w:r>
       <w:proofErr w:type="spellStart"/>
       <w:r>
@@ -9000,9 +9010,76 @@
           <w:szCs w:val="24"/>
         </w:rPr>
         <w:t>.</w:t>
+      </w:r>
+    </w:p>
+    <w:p>
+      <w:pPr>
+        <w:jc w:val="both"/>
+        <w:rPr>
+          <w:rFonts w:ascii="Verdana" w:hAnsi="Verdana"/>
+          <w:sz w:val="24"/>
+          <w:szCs w:val="24"/>
+        </w:rPr>
+      </w:pPr>
+    </w:p>
+    <w:p>
+      <w:pPr>
+        <w:jc w:val="center"/>
+        <w:rPr>
+          <w:rFonts w:ascii="Verdana" w:hAnsi="Verdana"/>
+          <w:b/>
+          <w:sz w:val="24"/>
+          <w:szCs w:val="24"/>
+        </w:rPr>
+      </w:pPr>
+      <w:r>
+        <w:rPr>
+          <w:rFonts w:ascii="Verdana" w:hAnsi="Verdana"/>
+          <w:b/>
+          <w:sz w:val="24"/>
+          <w:szCs w:val="24"/>
+        </w:rPr>
+        <w:t xml:space="preserve">Implementando o serviço </w:t>
+      </w:r>
+      <w:proofErr w:type="spellStart"/>
+      <w:r>
+        <w:rPr>
+          <w:rFonts w:ascii="Verdana" w:hAnsi="Verdana"/>
+          <w:b/>
+          <w:sz w:val="24"/>
+          <w:szCs w:val="24"/>
+        </w:rPr>
+        <w:t>CalculadoraService</w:t>
+      </w:r>
+      <w:proofErr w:type="spellEnd"/>
+    </w:p>
+    <w:p>
+      <w:pPr>
+        <w:jc w:val="both"/>
+        <w:rPr>
+          <w:rFonts w:ascii="Verdana" w:hAnsi="Verdana"/>
+          <w:sz w:val="24"/>
+          <w:szCs w:val="24"/>
+        </w:rPr>
+      </w:pPr>
+      <w:r>
+        <w:rPr>
+          <w:rFonts w:ascii="Verdana" w:hAnsi="Verdana"/>
+          <w:sz w:val="24"/>
+          <w:szCs w:val="24"/>
+        </w:rPr>
+        <w:t>Agora iremos implementar a regra de negócio do Service, que são os cálculos aritméticos aplicados no CalculadoraService</w:t>
       </w:r>
       <w:bookmarkStart w:id="0" w:name="_GoBack"/>
       <w:bookmarkEnd w:id="0"/>
+      <w:r>
+        <w:rPr>
+          <w:rFonts w:ascii="Verdana" w:hAnsi="Verdana"/>
+          <w:sz w:val="24"/>
+          <w:szCs w:val="24"/>
+        </w:rPr>
+        <w:t>.</w:t>
+      </w:r>
     </w:p>
     <w:p>
       <w:pPr>

</xml_diff>

<commit_message>
Finalizado Seção 3 - Calculadora
</commit_message>
<xml_diff>
--- a/calculadora/Calculadora.docx
+++ b/calculadora/Calculadora.docx
@@ -8285,9 +8285,9 @@
           <w:color w:val="D4D4D4"/>
           <w:sz w:val="21"/>
           <w:szCs w:val="21"/>
-          <w:lang w:val="en-US"/>
-        </w:rPr>
-      </w:pPr>
+        </w:rPr>
+      </w:pPr>
+      <w:proofErr w:type="spellStart"/>
       <w:proofErr w:type="gramStart"/>
       <w:r>
         <w:rPr>
@@ -8295,10 +8295,10 @@
           <w:color w:val="C586C0"/>
           <w:sz w:val="21"/>
           <w:szCs w:val="21"/>
-          <w:lang w:val="en-US"/>
         </w:rPr>
         <w:t>import</w:t>
       </w:r>
+      <w:proofErr w:type="spellEnd"/>
       <w:proofErr w:type="gramEnd"/>
       <w:r>
         <w:rPr>
@@ -8306,7 +8306,6 @@
           <w:color w:val="D4D4D4"/>
           <w:sz w:val="21"/>
           <w:szCs w:val="21"/>
-          <w:lang w:val="en-US"/>
         </w:rPr>
         <w:t xml:space="preserve"> { </w:t>
       </w:r>
@@ -8317,7 +8316,6 @@
           <w:color w:val="9CDCFE"/>
           <w:sz w:val="21"/>
           <w:szCs w:val="21"/>
-          <w:lang w:val="en-US"/>
         </w:rPr>
         <w:t>CalculadoraService</w:t>
       </w:r>
@@ -8328,27 +8326,26 @@
           <w:color w:val="D4D4D4"/>
           <w:sz w:val="21"/>
           <w:szCs w:val="21"/>
-          <w:lang w:val="en-US"/>
         </w:rPr>
         <w:t xml:space="preserve"> } </w:t>
       </w:r>
+      <w:proofErr w:type="spellStart"/>
       <w:r>
         <w:rPr>
           <w:rFonts w:ascii="Consolas" w:eastAsia="Times New Roman" w:hAnsi="Consolas" w:cs="Times New Roman"/>
           <w:color w:val="C586C0"/>
           <w:sz w:val="21"/>
           <w:szCs w:val="21"/>
-          <w:lang w:val="en-US"/>
         </w:rPr>
         <w:t>from</w:t>
       </w:r>
-      <w:r>
-        <w:rPr>
-          <w:rFonts w:ascii="Consolas" w:eastAsia="Times New Roman" w:hAnsi="Consolas" w:cs="Times New Roman"/>
-          <w:color w:val="D4D4D4"/>
-          <w:sz w:val="21"/>
-          <w:szCs w:val="21"/>
-          <w:lang w:val="en-US"/>
+      <w:proofErr w:type="spellEnd"/>
+      <w:r>
+        <w:rPr>
+          <w:rFonts w:ascii="Consolas" w:eastAsia="Times New Roman" w:hAnsi="Consolas" w:cs="Times New Roman"/>
+          <w:color w:val="D4D4D4"/>
+          <w:sz w:val="21"/>
+          <w:szCs w:val="21"/>
         </w:rPr>
         <w:t xml:space="preserve"> </w:t>
       </w:r>
@@ -8358,17 +8355,35 @@
           <w:color w:val="CE9178"/>
           <w:sz w:val="21"/>
           <w:szCs w:val="21"/>
-          <w:lang w:val="en-US"/>
-        </w:rPr>
-        <w:t>'../services'</w:t>
-      </w:r>
-      <w:r>
-        <w:rPr>
-          <w:rFonts w:ascii="Consolas" w:eastAsia="Times New Roman" w:hAnsi="Consolas" w:cs="Times New Roman"/>
-          <w:color w:val="D4D4D4"/>
-          <w:sz w:val="21"/>
-          <w:szCs w:val="21"/>
-          <w:lang w:val="en-US"/>
+        </w:rPr>
+        <w:t>'../</w:t>
+      </w:r>
+      <w:proofErr w:type="spellStart"/>
+      <w:r>
+        <w:rPr>
+          <w:rFonts w:ascii="Consolas" w:eastAsia="Times New Roman" w:hAnsi="Consolas" w:cs="Times New Roman"/>
+          <w:color w:val="CE9178"/>
+          <w:sz w:val="21"/>
+          <w:szCs w:val="21"/>
+        </w:rPr>
+        <w:t>services</w:t>
+      </w:r>
+      <w:proofErr w:type="spellEnd"/>
+      <w:r>
+        <w:rPr>
+          <w:rFonts w:ascii="Consolas" w:eastAsia="Times New Roman" w:hAnsi="Consolas" w:cs="Times New Roman"/>
+          <w:color w:val="CE9178"/>
+          <w:sz w:val="21"/>
+          <w:szCs w:val="21"/>
+        </w:rPr>
+        <w:t>'</w:t>
+      </w:r>
+      <w:r>
+        <w:rPr>
+          <w:rFonts w:ascii="Consolas" w:eastAsia="Times New Roman" w:hAnsi="Consolas" w:cs="Times New Roman"/>
+          <w:color w:val="D4D4D4"/>
+          <w:sz w:val="21"/>
+          <w:szCs w:val="21"/>
         </w:rPr>
         <w:t>;</w:t>
       </w:r>
@@ -8522,9 +8537,9 @@
           <w:color w:val="D4D4D4"/>
           <w:sz w:val="21"/>
           <w:szCs w:val="21"/>
-          <w:lang w:val="en-US"/>
-        </w:rPr>
-      </w:pPr>
+        </w:rPr>
+      </w:pPr>
+      <w:proofErr w:type="spellStart"/>
       <w:proofErr w:type="gramStart"/>
       <w:r>
         <w:rPr>
@@ -8532,11 +8547,11 @@
           <w:color w:val="C586C0"/>
           <w:sz w:val="21"/>
           <w:szCs w:val="21"/>
-          <w:lang w:val="en-US"/>
         </w:rPr>
         <w:lastRenderedPageBreak/>
         <w:t>export</w:t>
       </w:r>
+      <w:proofErr w:type="spellEnd"/>
       <w:proofErr w:type="gramEnd"/>
       <w:r>
         <w:rPr>
@@ -8544,27 +8559,26 @@
           <w:color w:val="D4D4D4"/>
           <w:sz w:val="21"/>
           <w:szCs w:val="21"/>
-          <w:lang w:val="en-US"/>
         </w:rPr>
         <w:t xml:space="preserve"> </w:t>
       </w:r>
+      <w:proofErr w:type="spellStart"/>
       <w:r>
         <w:rPr>
           <w:rFonts w:ascii="Consolas" w:eastAsia="Times New Roman" w:hAnsi="Consolas" w:cs="Times New Roman"/>
           <w:color w:val="569CD6"/>
           <w:sz w:val="21"/>
           <w:szCs w:val="21"/>
-          <w:lang w:val="en-US"/>
         </w:rPr>
         <w:t>class</w:t>
       </w:r>
-      <w:r>
-        <w:rPr>
-          <w:rFonts w:ascii="Consolas" w:eastAsia="Times New Roman" w:hAnsi="Consolas" w:cs="Times New Roman"/>
-          <w:color w:val="D4D4D4"/>
-          <w:sz w:val="21"/>
-          <w:szCs w:val="21"/>
-          <w:lang w:val="en-US"/>
+      <w:proofErr w:type="spellEnd"/>
+      <w:r>
+        <w:rPr>
+          <w:rFonts w:ascii="Consolas" w:eastAsia="Times New Roman" w:hAnsi="Consolas" w:cs="Times New Roman"/>
+          <w:color w:val="D4D4D4"/>
+          <w:sz w:val="21"/>
+          <w:szCs w:val="21"/>
         </w:rPr>
         <w:t xml:space="preserve"> </w:t>
       </w:r>
@@ -8575,7 +8589,6 @@
           <w:color w:val="4EC9B0"/>
           <w:sz w:val="21"/>
           <w:szCs w:val="21"/>
-          <w:lang w:val="en-US"/>
         </w:rPr>
         <w:t>CalculadoraComponent</w:t>
       </w:r>
@@ -8586,27 +8599,26 @@
           <w:color w:val="D4D4D4"/>
           <w:sz w:val="21"/>
           <w:szCs w:val="21"/>
-          <w:lang w:val="en-US"/>
         </w:rPr>
         <w:t xml:space="preserve"> </w:t>
       </w:r>
+      <w:proofErr w:type="spellStart"/>
       <w:r>
         <w:rPr>
           <w:rFonts w:ascii="Consolas" w:eastAsia="Times New Roman" w:hAnsi="Consolas" w:cs="Times New Roman"/>
           <w:color w:val="569CD6"/>
           <w:sz w:val="21"/>
           <w:szCs w:val="21"/>
-          <w:lang w:val="en-US"/>
         </w:rPr>
         <w:t>implements</w:t>
       </w:r>
-      <w:r>
-        <w:rPr>
-          <w:rFonts w:ascii="Consolas" w:eastAsia="Times New Roman" w:hAnsi="Consolas" w:cs="Times New Roman"/>
-          <w:color w:val="D4D4D4"/>
-          <w:sz w:val="21"/>
-          <w:szCs w:val="21"/>
-          <w:lang w:val="en-US"/>
+      <w:proofErr w:type="spellEnd"/>
+      <w:r>
+        <w:rPr>
+          <w:rFonts w:ascii="Consolas" w:eastAsia="Times New Roman" w:hAnsi="Consolas" w:cs="Times New Roman"/>
+          <w:color w:val="D4D4D4"/>
+          <w:sz w:val="21"/>
+          <w:szCs w:val="21"/>
         </w:rPr>
         <w:t xml:space="preserve"> </w:t>
       </w:r>
@@ -8617,7 +8629,6 @@
           <w:color w:val="4EC9B0"/>
           <w:sz w:val="21"/>
           <w:szCs w:val="21"/>
-          <w:lang w:val="en-US"/>
         </w:rPr>
         <w:t>OnInit</w:t>
       </w:r>
@@ -8628,7 +8639,6 @@
           <w:color w:val="D4D4D4"/>
           <w:sz w:val="21"/>
           <w:szCs w:val="21"/>
-          <w:lang w:val="en-US"/>
         </w:rPr>
         <w:t xml:space="preserve"> {</w:t>
       </w:r>
@@ -8642,7 +8652,6 @@
           <w:color w:val="D4D4D4"/>
           <w:sz w:val="21"/>
           <w:szCs w:val="21"/>
-          <w:lang w:val="en-US"/>
         </w:rPr>
       </w:pPr>
     </w:p>
@@ -8663,7 +8672,6 @@
           <w:color w:val="D4D4D4"/>
           <w:sz w:val="21"/>
           <w:szCs w:val="21"/>
-          <w:lang w:val="en-US"/>
         </w:rPr>
         <w:t xml:space="preserve">  </w:t>
       </w:r>
@@ -9068,186 +9076,1411 @@
           <w:sz w:val="24"/>
           <w:szCs w:val="24"/>
         </w:rPr>
-        <w:t>Agora iremos implementar a regra de negócio do Service, que são os cálculos aritméticos aplicados no CalculadoraService</w:t>
+        <w:t xml:space="preserve">Agora iremos implementar a regra de negócio do Service, que são os cálculos aritméticos aplicados no </w:t>
+      </w:r>
+      <w:proofErr w:type="spellStart"/>
+      <w:r>
+        <w:rPr>
+          <w:rFonts w:ascii="Verdana" w:hAnsi="Verdana"/>
+          <w:sz w:val="24"/>
+          <w:szCs w:val="24"/>
+        </w:rPr>
+        <w:t>CalculadoraService</w:t>
+      </w:r>
+      <w:proofErr w:type="spellEnd"/>
+      <w:r>
+        <w:rPr>
+          <w:rFonts w:ascii="Verdana" w:hAnsi="Verdana"/>
+          <w:sz w:val="24"/>
+          <w:szCs w:val="24"/>
+        </w:rPr>
+        <w:t xml:space="preserve"> (</w:t>
+      </w:r>
+      <w:proofErr w:type="spellStart"/>
+      <w:r>
+        <w:rPr>
+          <w:rFonts w:ascii="Verdana" w:hAnsi="Verdana"/>
+          <w:sz w:val="24"/>
+          <w:szCs w:val="24"/>
+        </w:rPr>
+        <w:t>calculadora.service.ts</w:t>
+      </w:r>
+      <w:proofErr w:type="spellEnd"/>
+      <w:r>
+        <w:rPr>
+          <w:rFonts w:ascii="Verdana" w:hAnsi="Verdana"/>
+          <w:sz w:val="24"/>
+          <w:szCs w:val="24"/>
+        </w:rPr>
+        <w:t>)</w:t>
+      </w:r>
+      <w:r>
+        <w:rPr>
+          <w:rFonts w:ascii="Verdana" w:hAnsi="Verdana"/>
+          <w:sz w:val="24"/>
+          <w:szCs w:val="24"/>
+        </w:rPr>
+        <w:t>.</w:t>
+      </w:r>
+    </w:p>
+    <w:p>
+      <w:pPr>
+        <w:jc w:val="both"/>
+        <w:rPr>
+          <w:rFonts w:ascii="Verdana" w:hAnsi="Verdana"/>
+          <w:sz w:val="24"/>
+          <w:szCs w:val="24"/>
+        </w:rPr>
+      </w:pPr>
+    </w:p>
+    <w:p>
+      <w:pPr>
+        <w:jc w:val="center"/>
+        <w:rPr>
+          <w:rFonts w:ascii="Verdana" w:hAnsi="Verdana"/>
+          <w:b/>
+          <w:sz w:val="24"/>
+          <w:szCs w:val="24"/>
+        </w:rPr>
+      </w:pPr>
+      <w:r>
+        <w:rPr>
+          <w:rFonts w:ascii="Verdana" w:hAnsi="Verdana"/>
+          <w:b/>
+          <w:sz w:val="24"/>
+          <w:szCs w:val="24"/>
+        </w:rPr>
+        <w:t xml:space="preserve">Testando o serviço </w:t>
+      </w:r>
+      <w:proofErr w:type="spellStart"/>
+      <w:r>
+        <w:rPr>
+          <w:rFonts w:ascii="Verdana" w:hAnsi="Verdana"/>
+          <w:b/>
+          <w:sz w:val="24"/>
+          <w:szCs w:val="24"/>
+        </w:rPr>
+        <w:t>CalculadoraService</w:t>
+      </w:r>
+      <w:proofErr w:type="spellEnd"/>
+    </w:p>
+    <w:p>
+      <w:pPr>
+        <w:jc w:val="both"/>
+        <w:rPr>
+          <w:rFonts w:ascii="Verdana" w:hAnsi="Verdana"/>
+          <w:sz w:val="24"/>
+          <w:szCs w:val="24"/>
+        </w:rPr>
+      </w:pPr>
+      <w:r>
+        <w:rPr>
+          <w:rFonts w:ascii="Verdana" w:hAnsi="Verdana"/>
+          <w:sz w:val="24"/>
+          <w:szCs w:val="24"/>
+        </w:rPr>
+        <w:t>Antes de utilizar o nosso código, iremos primeiramente criar uma classe de teste para validar se o código está correto. Iremos usar apenas os testes unitários para testar a lógica de negócio.</w:t>
+      </w:r>
+      <w:r>
+        <w:rPr>
+          <w:rFonts w:ascii="Verdana" w:hAnsi="Verdana"/>
+          <w:sz w:val="24"/>
+          <w:szCs w:val="24"/>
+        </w:rPr>
+        <w:t xml:space="preserve"> (</w:t>
+      </w:r>
+      <w:proofErr w:type="spellStart"/>
+      <w:r>
+        <w:rPr>
+          <w:rFonts w:ascii="Verdana" w:hAnsi="Verdana"/>
+          <w:sz w:val="24"/>
+          <w:szCs w:val="24"/>
+        </w:rPr>
+        <w:t>calculadora.service.spec</w:t>
+      </w:r>
+      <w:proofErr w:type="spellEnd"/>
+      <w:r>
+        <w:rPr>
+          <w:rFonts w:ascii="Verdana" w:hAnsi="Verdana"/>
+          <w:sz w:val="24"/>
+          <w:szCs w:val="24"/>
+        </w:rPr>
+        <w:t>)</w:t>
+      </w:r>
+    </w:p>
+    <w:p>
+      <w:pPr>
+        <w:rPr>
+          <w:rFonts w:ascii="Verdana" w:hAnsi="Verdana"/>
+          <w:sz w:val="24"/>
+          <w:szCs w:val="24"/>
+        </w:rPr>
+      </w:pPr>
+      <w:r>
+        <w:rPr>
+          <w:rFonts w:ascii="Verdana" w:hAnsi="Verdana"/>
+          <w:sz w:val="24"/>
+          <w:szCs w:val="24"/>
+        </w:rPr>
+        <w:t xml:space="preserve">E antes de fazer o teste do serviço, nós temos que primeiramente corrigir esses testes. O nosso </w:t>
+      </w:r>
+      <w:proofErr w:type="spellStart"/>
+      <w:r>
+        <w:rPr>
+          <w:rFonts w:ascii="Verdana" w:hAnsi="Verdana"/>
+          <w:sz w:val="24"/>
+          <w:szCs w:val="24"/>
+        </w:rPr>
+        <w:t>app-component</w:t>
+      </w:r>
+      <w:proofErr w:type="spellEnd"/>
+      <w:r>
+        <w:rPr>
+          <w:rFonts w:ascii="Verdana" w:hAnsi="Verdana"/>
+          <w:sz w:val="24"/>
+          <w:szCs w:val="24"/>
+        </w:rPr>
+        <w:t xml:space="preserve"> não está carregando o módulo de calculadora. Se olharmos o </w:t>
+      </w:r>
+      <w:proofErr w:type="spellStart"/>
+      <w:r>
+        <w:rPr>
+          <w:rFonts w:ascii="Verdana" w:hAnsi="Verdana"/>
+          <w:sz w:val="24"/>
+          <w:szCs w:val="24"/>
+        </w:rPr>
+        <w:t>app.module.ts</w:t>
+      </w:r>
+      <w:proofErr w:type="spellEnd"/>
+      <w:r>
+        <w:rPr>
+          <w:rFonts w:ascii="Verdana" w:hAnsi="Verdana"/>
+          <w:sz w:val="24"/>
+          <w:szCs w:val="24"/>
+        </w:rPr>
+        <w:t xml:space="preserve">, vemos a importação do </w:t>
+      </w:r>
+      <w:proofErr w:type="spellStart"/>
+      <w:r>
+        <w:rPr>
+          <w:rFonts w:ascii="Verdana" w:hAnsi="Verdana"/>
+          <w:sz w:val="24"/>
+          <w:szCs w:val="24"/>
+        </w:rPr>
+        <w:t>CalculadoraModule</w:t>
+      </w:r>
+      <w:proofErr w:type="spellEnd"/>
+      <w:r>
+        <w:rPr>
+          <w:rFonts w:ascii="Verdana" w:hAnsi="Verdana"/>
+          <w:sz w:val="24"/>
+          <w:szCs w:val="24"/>
+        </w:rPr>
+        <w:t>:</w:t>
+      </w:r>
+    </w:p>
+    <w:p>
+      <w:pPr>
+        <w:shd w:val="clear" w:color="auto" w:fill="1E1E1E"/>
+        <w:spacing w:after="0" w:line="285" w:lineRule="atLeast"/>
+        <w:rPr>
+          <w:rFonts w:ascii="Consolas" w:eastAsia="Times New Roman" w:hAnsi="Consolas" w:cs="Times New Roman"/>
+          <w:color w:val="D4D4D4"/>
+          <w:sz w:val="21"/>
+          <w:szCs w:val="21"/>
+          <w:lang w:val="en-US"/>
+        </w:rPr>
+      </w:pPr>
+      <w:r>
+        <w:rPr>
+          <w:rFonts w:ascii="Consolas" w:eastAsia="Times New Roman" w:hAnsi="Consolas" w:cs="Times New Roman"/>
+          <w:color w:val="D4D4D4"/>
+          <w:sz w:val="21"/>
+          <w:szCs w:val="21"/>
+        </w:rPr>
+        <w:t> </w:t>
+      </w:r>
+      <w:proofErr w:type="gramStart"/>
+      <w:r>
+        <w:rPr>
+          <w:rFonts w:ascii="Consolas" w:eastAsia="Times New Roman" w:hAnsi="Consolas" w:cs="Times New Roman"/>
+          <w:color w:val="9CDCFE"/>
+          <w:sz w:val="21"/>
+          <w:szCs w:val="21"/>
+          <w:lang w:val="en-US"/>
+        </w:rPr>
+        <w:t>imports</w:t>
+      </w:r>
+      <w:proofErr w:type="gramEnd"/>
+      <w:r>
+        <w:rPr>
+          <w:rFonts w:ascii="Consolas" w:eastAsia="Times New Roman" w:hAnsi="Consolas" w:cs="Times New Roman"/>
+          <w:color w:val="9CDCFE"/>
+          <w:sz w:val="21"/>
+          <w:szCs w:val="21"/>
+          <w:lang w:val="en-US"/>
+        </w:rPr>
+        <w:t>:</w:t>
+      </w:r>
+      <w:r>
+        <w:rPr>
+          <w:rFonts w:ascii="Consolas" w:eastAsia="Times New Roman" w:hAnsi="Consolas" w:cs="Times New Roman"/>
+          <w:color w:val="D4D4D4"/>
+          <w:sz w:val="21"/>
+          <w:szCs w:val="21"/>
+          <w:lang w:val="en-US"/>
+        </w:rPr>
+        <w:t xml:space="preserve"> [</w:t>
+      </w:r>
+    </w:p>
+    <w:p>
+      <w:pPr>
+        <w:shd w:val="clear" w:color="auto" w:fill="1E1E1E"/>
+        <w:spacing w:after="0" w:line="285" w:lineRule="atLeast"/>
+        <w:rPr>
+          <w:rFonts w:ascii="Consolas" w:eastAsia="Times New Roman" w:hAnsi="Consolas" w:cs="Times New Roman"/>
+          <w:color w:val="D4D4D4"/>
+          <w:sz w:val="21"/>
+          <w:szCs w:val="21"/>
+          <w:lang w:val="en-US"/>
+        </w:rPr>
+      </w:pPr>
+      <w:r>
+        <w:rPr>
+          <w:rFonts w:ascii="Consolas" w:eastAsia="Times New Roman" w:hAnsi="Consolas" w:cs="Times New Roman"/>
+          <w:color w:val="D4D4D4"/>
+          <w:sz w:val="21"/>
+          <w:szCs w:val="21"/>
+          <w:lang w:val="en-US"/>
+        </w:rPr>
+        <w:t xml:space="preserve">    </w:t>
+      </w:r>
+      <w:proofErr w:type="spellStart"/>
+      <w:r>
+        <w:rPr>
+          <w:rFonts w:ascii="Consolas" w:eastAsia="Times New Roman" w:hAnsi="Consolas" w:cs="Times New Roman"/>
+          <w:color w:val="4EC9B0"/>
+          <w:sz w:val="21"/>
+          <w:szCs w:val="21"/>
+          <w:lang w:val="en-US"/>
+        </w:rPr>
+        <w:t>CalculadoraModule</w:t>
+      </w:r>
+      <w:proofErr w:type="spellEnd"/>
+    </w:p>
+    <w:p>
+      <w:pPr>
+        <w:shd w:val="clear" w:color="auto" w:fill="1E1E1E"/>
+        <w:spacing w:after="0" w:line="285" w:lineRule="atLeast"/>
+        <w:rPr>
+          <w:rFonts w:ascii="Consolas" w:eastAsia="Times New Roman" w:hAnsi="Consolas" w:cs="Times New Roman"/>
+          <w:color w:val="D4D4D4"/>
+          <w:sz w:val="21"/>
+          <w:szCs w:val="21"/>
+          <w:lang w:val="en-US"/>
+        </w:rPr>
+      </w:pPr>
+      <w:r>
+        <w:rPr>
+          <w:rFonts w:ascii="Consolas" w:eastAsia="Times New Roman" w:hAnsi="Consolas" w:cs="Times New Roman"/>
+          <w:color w:val="D4D4D4"/>
+          <w:sz w:val="21"/>
+          <w:szCs w:val="21"/>
+          <w:lang w:val="en-US"/>
+        </w:rPr>
+        <w:t>  ]</w:t>
+      </w:r>
+    </w:p>
+    <w:p>
+      <w:pPr>
+        <w:jc w:val="both"/>
+        <w:rPr>
+          <w:rFonts w:ascii="Verdana" w:hAnsi="Verdana"/>
+          <w:sz w:val="24"/>
+          <w:szCs w:val="24"/>
+        </w:rPr>
+      </w:pPr>
+    </w:p>
+    <w:p>
+      <w:pPr>
+        <w:jc w:val="both"/>
+        <w:rPr>
+          <w:rFonts w:ascii="Verdana" w:hAnsi="Verdana"/>
+          <w:sz w:val="24"/>
+          <w:szCs w:val="24"/>
+        </w:rPr>
+      </w:pPr>
+      <w:r>
+        <w:rPr>
+          <w:rFonts w:ascii="Verdana" w:hAnsi="Verdana"/>
+          <w:sz w:val="24"/>
+          <w:szCs w:val="24"/>
+        </w:rPr>
+        <w:t xml:space="preserve">E no caso do </w:t>
+      </w:r>
+      <w:proofErr w:type="spellStart"/>
+      <w:r>
+        <w:rPr>
+          <w:rFonts w:ascii="Verdana" w:hAnsi="Verdana"/>
+          <w:sz w:val="24"/>
+          <w:szCs w:val="24"/>
+        </w:rPr>
+        <w:t>app.component.spec.ts</w:t>
+      </w:r>
+      <w:proofErr w:type="spellEnd"/>
+      <w:r>
+        <w:rPr>
+          <w:rFonts w:ascii="Verdana" w:hAnsi="Verdana"/>
+          <w:sz w:val="24"/>
+          <w:szCs w:val="24"/>
+        </w:rPr>
+        <w:t xml:space="preserve">, devemos trazer a mesma informação. No teste do angular é feito pela classe </w:t>
+      </w:r>
+      <w:proofErr w:type="spellStart"/>
+      <w:r>
+        <w:rPr>
+          <w:rFonts w:ascii="Verdana" w:hAnsi="Verdana"/>
+          <w:sz w:val="24"/>
+          <w:szCs w:val="24"/>
+        </w:rPr>
+        <w:t>TestBed</w:t>
+      </w:r>
+      <w:proofErr w:type="spellEnd"/>
+      <w:r>
+        <w:rPr>
+          <w:rFonts w:ascii="Verdana" w:hAnsi="Verdana"/>
+          <w:sz w:val="24"/>
+          <w:szCs w:val="24"/>
+        </w:rPr>
+        <w:t xml:space="preserve">, devemos chamar o método </w:t>
+      </w:r>
+      <w:proofErr w:type="spellStart"/>
+      <w:r>
+        <w:rPr>
+          <w:rFonts w:ascii="Verdana" w:hAnsi="Verdana"/>
+          <w:sz w:val="24"/>
+          <w:szCs w:val="24"/>
+        </w:rPr>
+        <w:t>configureTestingModule</w:t>
+      </w:r>
+      <w:proofErr w:type="spellEnd"/>
+      <w:r>
+        <w:rPr>
+          <w:rFonts w:ascii="Verdana" w:hAnsi="Verdana"/>
+          <w:sz w:val="24"/>
+          <w:szCs w:val="24"/>
+        </w:rPr>
+        <w:t>, fazendo que um contexto de teste seja criado.</w:t>
+      </w:r>
+    </w:p>
+    <w:p>
+      <w:pPr>
+        <w:jc w:val="both"/>
+        <w:rPr>
+          <w:rFonts w:ascii="Verdana" w:hAnsi="Verdana"/>
+          <w:sz w:val="24"/>
+          <w:szCs w:val="24"/>
+        </w:rPr>
+      </w:pPr>
+      <w:r>
+        <w:rPr>
+          <w:rFonts w:ascii="Verdana" w:hAnsi="Verdana"/>
+          <w:sz w:val="24"/>
+          <w:szCs w:val="24"/>
+        </w:rPr>
+        <w:t>Importamos o modulo da calculadora:</w:t>
+      </w:r>
+    </w:p>
+    <w:p>
+      <w:pPr>
+        <w:shd w:val="clear" w:color="auto" w:fill="1E1E1E"/>
+        <w:spacing w:after="0" w:line="285" w:lineRule="atLeast"/>
+        <w:rPr>
+          <w:rFonts w:ascii="Consolas" w:eastAsia="Times New Roman" w:hAnsi="Consolas" w:cs="Times New Roman"/>
+          <w:color w:val="D4D4D4"/>
+          <w:sz w:val="21"/>
+          <w:szCs w:val="21"/>
+        </w:rPr>
+      </w:pPr>
+      <w:proofErr w:type="spellStart"/>
+      <w:proofErr w:type="gramStart"/>
+      <w:r>
+        <w:rPr>
+          <w:rFonts w:ascii="Consolas" w:eastAsia="Times New Roman" w:hAnsi="Consolas" w:cs="Times New Roman"/>
+          <w:color w:val="C586C0"/>
+          <w:sz w:val="21"/>
+          <w:szCs w:val="21"/>
+        </w:rPr>
+        <w:t>import</w:t>
+      </w:r>
+      <w:proofErr w:type="spellEnd"/>
+      <w:proofErr w:type="gramEnd"/>
+      <w:r>
+        <w:rPr>
+          <w:rFonts w:ascii="Consolas" w:eastAsia="Times New Roman" w:hAnsi="Consolas" w:cs="Times New Roman"/>
+          <w:color w:val="D4D4D4"/>
+          <w:sz w:val="21"/>
+          <w:szCs w:val="21"/>
+        </w:rPr>
+        <w:t xml:space="preserve"> { </w:t>
+      </w:r>
+      <w:proofErr w:type="spellStart"/>
+      <w:r>
+        <w:rPr>
+          <w:rFonts w:ascii="Consolas" w:eastAsia="Times New Roman" w:hAnsi="Consolas" w:cs="Times New Roman"/>
+          <w:color w:val="9CDCFE"/>
+          <w:sz w:val="21"/>
+          <w:szCs w:val="21"/>
+        </w:rPr>
+        <w:t>CalculadoraModule</w:t>
+      </w:r>
+      <w:proofErr w:type="spellEnd"/>
+      <w:r>
+        <w:rPr>
+          <w:rFonts w:ascii="Consolas" w:eastAsia="Times New Roman" w:hAnsi="Consolas" w:cs="Times New Roman"/>
+          <w:color w:val="D4D4D4"/>
+          <w:sz w:val="21"/>
+          <w:szCs w:val="21"/>
+        </w:rPr>
+        <w:t xml:space="preserve"> } </w:t>
+      </w:r>
+      <w:proofErr w:type="spellStart"/>
+      <w:r>
+        <w:rPr>
+          <w:rFonts w:ascii="Consolas" w:eastAsia="Times New Roman" w:hAnsi="Consolas" w:cs="Times New Roman"/>
+          <w:color w:val="C586C0"/>
+          <w:sz w:val="21"/>
+          <w:szCs w:val="21"/>
+        </w:rPr>
+        <w:t>from</w:t>
+      </w:r>
+      <w:proofErr w:type="spellEnd"/>
+      <w:r>
+        <w:rPr>
+          <w:rFonts w:ascii="Consolas" w:eastAsia="Times New Roman" w:hAnsi="Consolas" w:cs="Times New Roman"/>
+          <w:color w:val="D4D4D4"/>
+          <w:sz w:val="21"/>
+          <w:szCs w:val="21"/>
+        </w:rPr>
+        <w:t xml:space="preserve"> </w:t>
+      </w:r>
+      <w:r>
+        <w:rPr>
+          <w:rFonts w:ascii="Consolas" w:eastAsia="Times New Roman" w:hAnsi="Consolas" w:cs="Times New Roman"/>
+          <w:color w:val="CE9178"/>
+          <w:sz w:val="21"/>
+          <w:szCs w:val="21"/>
+        </w:rPr>
+        <w:t>'./calculadora'</w:t>
+      </w:r>
+      <w:r>
+        <w:rPr>
+          <w:rFonts w:ascii="Consolas" w:eastAsia="Times New Roman" w:hAnsi="Consolas" w:cs="Times New Roman"/>
+          <w:color w:val="D4D4D4"/>
+          <w:sz w:val="21"/>
+          <w:szCs w:val="21"/>
+        </w:rPr>
+        <w:t>;</w:t>
+      </w:r>
+    </w:p>
+    <w:p>
+      <w:pPr>
+        <w:jc w:val="both"/>
+        <w:rPr>
+          <w:rFonts w:ascii="Verdana" w:hAnsi="Verdana"/>
+          <w:sz w:val="24"/>
+          <w:szCs w:val="24"/>
+        </w:rPr>
+      </w:pPr>
+    </w:p>
+    <w:p>
+      <w:pPr>
+        <w:jc w:val="both"/>
+        <w:rPr>
+          <w:rFonts w:ascii="Verdana" w:hAnsi="Verdana"/>
+          <w:sz w:val="24"/>
+          <w:szCs w:val="24"/>
+        </w:rPr>
+      </w:pPr>
+      <w:r>
+        <w:rPr>
+          <w:rFonts w:ascii="Verdana" w:hAnsi="Verdana"/>
+          <w:sz w:val="24"/>
+          <w:szCs w:val="24"/>
+        </w:rPr>
+        <w:lastRenderedPageBreak/>
+        <w:t xml:space="preserve">E no método </w:t>
+      </w:r>
+      <w:proofErr w:type="spellStart"/>
+      <w:r>
+        <w:rPr>
+          <w:rFonts w:ascii="Verdana" w:hAnsi="Verdana"/>
+          <w:sz w:val="24"/>
+          <w:szCs w:val="24"/>
+        </w:rPr>
+        <w:t>configureTestingModule</w:t>
+      </w:r>
+      <w:proofErr w:type="spellEnd"/>
+      <w:r>
+        <w:rPr>
+          <w:rFonts w:ascii="Verdana" w:hAnsi="Verdana"/>
+          <w:sz w:val="24"/>
+          <w:szCs w:val="24"/>
+        </w:rPr>
+        <w:t xml:space="preserve"> definimos o modulo:</w:t>
+      </w:r>
+    </w:p>
+    <w:p>
+      <w:pPr>
+        <w:shd w:val="clear" w:color="auto" w:fill="1E1E1E"/>
+        <w:spacing w:after="0" w:line="285" w:lineRule="atLeast"/>
+        <w:rPr>
+          <w:rFonts w:ascii="Consolas" w:eastAsia="Times New Roman" w:hAnsi="Consolas" w:cs="Times New Roman"/>
+          <w:color w:val="D4D4D4"/>
+          <w:sz w:val="21"/>
+          <w:szCs w:val="21"/>
+          <w:lang w:val="en-US"/>
+        </w:rPr>
+      </w:pPr>
+      <w:r>
+        <w:rPr>
+          <w:rFonts w:ascii="Consolas" w:eastAsia="Times New Roman" w:hAnsi="Consolas" w:cs="Times New Roman"/>
+          <w:color w:val="D4D4D4"/>
+          <w:sz w:val="21"/>
+          <w:szCs w:val="21"/>
+          <w:lang w:val="en-US"/>
+        </w:rPr>
+        <w:t xml:space="preserve">    </w:t>
+      </w:r>
+      <w:proofErr w:type="gramStart"/>
+      <w:r>
+        <w:rPr>
+          <w:rFonts w:ascii="Consolas" w:eastAsia="Times New Roman" w:hAnsi="Consolas" w:cs="Times New Roman"/>
+          <w:color w:val="C586C0"/>
+          <w:sz w:val="21"/>
+          <w:szCs w:val="21"/>
+          <w:lang w:val="en-US"/>
+        </w:rPr>
+        <w:t>await</w:t>
+      </w:r>
+      <w:proofErr w:type="gramEnd"/>
+      <w:r>
+        <w:rPr>
+          <w:rFonts w:ascii="Consolas" w:eastAsia="Times New Roman" w:hAnsi="Consolas" w:cs="Times New Roman"/>
+          <w:color w:val="D4D4D4"/>
+          <w:sz w:val="21"/>
+          <w:szCs w:val="21"/>
+          <w:lang w:val="en-US"/>
+        </w:rPr>
+        <w:t xml:space="preserve"> </w:t>
+      </w:r>
+      <w:proofErr w:type="spellStart"/>
+      <w:r>
+        <w:rPr>
+          <w:rFonts w:ascii="Consolas" w:eastAsia="Times New Roman" w:hAnsi="Consolas" w:cs="Times New Roman"/>
+          <w:color w:val="4EC9B0"/>
+          <w:sz w:val="21"/>
+          <w:szCs w:val="21"/>
+          <w:lang w:val="en-US"/>
+        </w:rPr>
+        <w:t>TestBed</w:t>
+      </w:r>
+      <w:r>
+        <w:rPr>
+          <w:rFonts w:ascii="Consolas" w:eastAsia="Times New Roman" w:hAnsi="Consolas" w:cs="Times New Roman"/>
+          <w:color w:val="D4D4D4"/>
+          <w:sz w:val="21"/>
+          <w:szCs w:val="21"/>
+          <w:lang w:val="en-US"/>
+        </w:rPr>
+        <w:t>.</w:t>
+      </w:r>
+      <w:r>
+        <w:rPr>
+          <w:rFonts w:ascii="Consolas" w:eastAsia="Times New Roman" w:hAnsi="Consolas" w:cs="Times New Roman"/>
+          <w:color w:val="DCDCAA"/>
+          <w:sz w:val="21"/>
+          <w:szCs w:val="21"/>
+          <w:lang w:val="en-US"/>
+        </w:rPr>
+        <w:t>configureTestingModule</w:t>
+      </w:r>
+      <w:proofErr w:type="spellEnd"/>
+      <w:r>
+        <w:rPr>
+          <w:rFonts w:ascii="Consolas" w:eastAsia="Times New Roman" w:hAnsi="Consolas" w:cs="Times New Roman"/>
+          <w:color w:val="D4D4D4"/>
+          <w:sz w:val="21"/>
+          <w:szCs w:val="21"/>
+          <w:lang w:val="en-US"/>
+        </w:rPr>
+        <w:t>({</w:t>
+      </w:r>
+    </w:p>
+    <w:p>
+      <w:pPr>
+        <w:shd w:val="clear" w:color="auto" w:fill="1E1E1E"/>
+        <w:spacing w:after="0" w:line="285" w:lineRule="atLeast"/>
+        <w:rPr>
+          <w:rFonts w:ascii="Consolas" w:eastAsia="Times New Roman" w:hAnsi="Consolas" w:cs="Times New Roman"/>
+          <w:color w:val="D4D4D4"/>
+          <w:sz w:val="21"/>
+          <w:szCs w:val="21"/>
+          <w:lang w:val="en-US"/>
+        </w:rPr>
+      </w:pPr>
+      <w:r>
+        <w:rPr>
+          <w:rFonts w:ascii="Consolas" w:eastAsia="Times New Roman" w:hAnsi="Consolas" w:cs="Times New Roman"/>
+          <w:color w:val="D4D4D4"/>
+          <w:sz w:val="21"/>
+          <w:szCs w:val="21"/>
+          <w:lang w:val="en-US"/>
+        </w:rPr>
+        <w:t xml:space="preserve">      </w:t>
+      </w:r>
+      <w:proofErr w:type="gramStart"/>
+      <w:r>
+        <w:rPr>
+          <w:rFonts w:ascii="Consolas" w:eastAsia="Times New Roman" w:hAnsi="Consolas" w:cs="Times New Roman"/>
+          <w:color w:val="9CDCFE"/>
+          <w:sz w:val="21"/>
+          <w:szCs w:val="21"/>
+          <w:lang w:val="en-US"/>
+        </w:rPr>
+        <w:t>imports</w:t>
+      </w:r>
+      <w:proofErr w:type="gramEnd"/>
+      <w:r>
+        <w:rPr>
+          <w:rFonts w:ascii="Consolas" w:eastAsia="Times New Roman" w:hAnsi="Consolas" w:cs="Times New Roman"/>
+          <w:color w:val="9CDCFE"/>
+          <w:sz w:val="21"/>
+          <w:szCs w:val="21"/>
+          <w:lang w:val="en-US"/>
+        </w:rPr>
+        <w:t>:</w:t>
+      </w:r>
+      <w:r>
+        <w:rPr>
+          <w:rFonts w:ascii="Consolas" w:eastAsia="Times New Roman" w:hAnsi="Consolas" w:cs="Times New Roman"/>
+          <w:color w:val="D4D4D4"/>
+          <w:sz w:val="21"/>
+          <w:szCs w:val="21"/>
+          <w:lang w:val="en-US"/>
+        </w:rPr>
+        <w:t xml:space="preserve"> [</w:t>
+      </w:r>
+    </w:p>
+    <w:p>
+      <w:pPr>
+        <w:shd w:val="clear" w:color="auto" w:fill="1E1E1E"/>
+        <w:spacing w:after="0" w:line="285" w:lineRule="atLeast"/>
+        <w:rPr>
+          <w:rFonts w:ascii="Consolas" w:eastAsia="Times New Roman" w:hAnsi="Consolas" w:cs="Times New Roman"/>
+          <w:color w:val="D4D4D4"/>
+          <w:sz w:val="21"/>
+          <w:szCs w:val="21"/>
+          <w:lang w:val="en-US"/>
+        </w:rPr>
+      </w:pPr>
+      <w:r>
+        <w:rPr>
+          <w:rFonts w:ascii="Consolas" w:eastAsia="Times New Roman" w:hAnsi="Consolas" w:cs="Times New Roman"/>
+          <w:color w:val="D4D4D4"/>
+          <w:sz w:val="21"/>
+          <w:szCs w:val="21"/>
+          <w:lang w:val="en-US"/>
+        </w:rPr>
+        <w:t xml:space="preserve">        </w:t>
+      </w:r>
+      <w:proofErr w:type="spellStart"/>
+      <w:r>
+        <w:rPr>
+          <w:rFonts w:ascii="Consolas" w:eastAsia="Times New Roman" w:hAnsi="Consolas" w:cs="Times New Roman"/>
+          <w:color w:val="4EC9B0"/>
+          <w:sz w:val="21"/>
+          <w:szCs w:val="21"/>
+          <w:lang w:val="en-US"/>
+        </w:rPr>
+        <w:t>RouterTestingModule</w:t>
+      </w:r>
+      <w:proofErr w:type="spellEnd"/>
+      <w:r>
+        <w:rPr>
+          <w:rFonts w:ascii="Consolas" w:eastAsia="Times New Roman" w:hAnsi="Consolas" w:cs="Times New Roman"/>
+          <w:color w:val="D4D4D4"/>
+          <w:sz w:val="21"/>
+          <w:szCs w:val="21"/>
+          <w:lang w:val="en-US"/>
+        </w:rPr>
+        <w:t>,</w:t>
+      </w:r>
+    </w:p>
+    <w:p>
+      <w:pPr>
+        <w:shd w:val="clear" w:color="auto" w:fill="1E1E1E"/>
+        <w:spacing w:after="0" w:line="285" w:lineRule="atLeast"/>
+        <w:rPr>
+          <w:rFonts w:ascii="Consolas" w:eastAsia="Times New Roman" w:hAnsi="Consolas" w:cs="Times New Roman"/>
+          <w:color w:val="D4D4D4"/>
+          <w:sz w:val="21"/>
+          <w:szCs w:val="21"/>
+          <w:lang w:val="en-US"/>
+        </w:rPr>
+      </w:pPr>
+      <w:r>
+        <w:rPr>
+          <w:rFonts w:ascii="Consolas" w:eastAsia="Times New Roman" w:hAnsi="Consolas" w:cs="Times New Roman"/>
+          <w:color w:val="D4D4D4"/>
+          <w:sz w:val="21"/>
+          <w:szCs w:val="21"/>
+          <w:lang w:val="en-US"/>
+        </w:rPr>
+        <w:t xml:space="preserve">        </w:t>
+      </w:r>
+      <w:proofErr w:type="spellStart"/>
+      <w:r>
+        <w:rPr>
+          <w:rFonts w:ascii="Consolas" w:eastAsia="Times New Roman" w:hAnsi="Consolas" w:cs="Times New Roman"/>
+          <w:color w:val="4EC9B0"/>
+          <w:sz w:val="21"/>
+          <w:szCs w:val="21"/>
+          <w:lang w:val="en-US"/>
+        </w:rPr>
+        <w:t>CalculadoraModule</w:t>
+      </w:r>
+      <w:proofErr w:type="spellEnd"/>
+    </w:p>
+    <w:p>
+      <w:pPr>
+        <w:shd w:val="clear" w:color="auto" w:fill="1E1E1E"/>
+        <w:spacing w:after="0" w:line="285" w:lineRule="atLeast"/>
+        <w:rPr>
+          <w:rFonts w:ascii="Consolas" w:eastAsia="Times New Roman" w:hAnsi="Consolas" w:cs="Times New Roman"/>
+          <w:color w:val="D4D4D4"/>
+          <w:sz w:val="21"/>
+          <w:szCs w:val="21"/>
+          <w:lang w:val="en-US"/>
+        </w:rPr>
+      </w:pPr>
+      <w:r>
+        <w:rPr>
+          <w:rFonts w:ascii="Consolas" w:eastAsia="Times New Roman" w:hAnsi="Consolas" w:cs="Times New Roman"/>
+          <w:color w:val="D4D4D4"/>
+          <w:sz w:val="21"/>
+          <w:szCs w:val="21"/>
+          <w:lang w:val="en-US"/>
+        </w:rPr>
+        <w:t>      ],</w:t>
+      </w:r>
+    </w:p>
+    <w:p>
+      <w:pPr>
+        <w:shd w:val="clear" w:color="auto" w:fill="1E1E1E"/>
+        <w:spacing w:after="0" w:line="285" w:lineRule="atLeast"/>
+        <w:rPr>
+          <w:rFonts w:ascii="Consolas" w:eastAsia="Times New Roman" w:hAnsi="Consolas" w:cs="Times New Roman"/>
+          <w:color w:val="D4D4D4"/>
+          <w:sz w:val="21"/>
+          <w:szCs w:val="21"/>
+          <w:lang w:val="en-US"/>
+        </w:rPr>
+      </w:pPr>
+      <w:r>
+        <w:rPr>
+          <w:rFonts w:ascii="Consolas" w:eastAsia="Times New Roman" w:hAnsi="Consolas" w:cs="Times New Roman"/>
+          <w:color w:val="D4D4D4"/>
+          <w:sz w:val="21"/>
+          <w:szCs w:val="21"/>
+          <w:lang w:val="en-US"/>
+        </w:rPr>
+        <w:t xml:space="preserve">      </w:t>
+      </w:r>
+      <w:proofErr w:type="gramStart"/>
+      <w:r>
+        <w:rPr>
+          <w:rFonts w:ascii="Consolas" w:eastAsia="Times New Roman" w:hAnsi="Consolas" w:cs="Times New Roman"/>
+          <w:color w:val="9CDCFE"/>
+          <w:sz w:val="21"/>
+          <w:szCs w:val="21"/>
+          <w:lang w:val="en-US"/>
+        </w:rPr>
+        <w:t>declarations</w:t>
+      </w:r>
+      <w:proofErr w:type="gramEnd"/>
+      <w:r>
+        <w:rPr>
+          <w:rFonts w:ascii="Consolas" w:eastAsia="Times New Roman" w:hAnsi="Consolas" w:cs="Times New Roman"/>
+          <w:color w:val="9CDCFE"/>
+          <w:sz w:val="21"/>
+          <w:szCs w:val="21"/>
+          <w:lang w:val="en-US"/>
+        </w:rPr>
+        <w:t>:</w:t>
+      </w:r>
+      <w:r>
+        <w:rPr>
+          <w:rFonts w:ascii="Consolas" w:eastAsia="Times New Roman" w:hAnsi="Consolas" w:cs="Times New Roman"/>
+          <w:color w:val="D4D4D4"/>
+          <w:sz w:val="21"/>
+          <w:szCs w:val="21"/>
+          <w:lang w:val="en-US"/>
+        </w:rPr>
+        <w:t xml:space="preserve"> [</w:t>
+      </w:r>
+    </w:p>
+    <w:p>
+      <w:pPr>
+        <w:shd w:val="clear" w:color="auto" w:fill="1E1E1E"/>
+        <w:spacing w:after="0" w:line="285" w:lineRule="atLeast"/>
+        <w:rPr>
+          <w:rFonts w:ascii="Consolas" w:eastAsia="Times New Roman" w:hAnsi="Consolas" w:cs="Times New Roman"/>
+          <w:color w:val="D4D4D4"/>
+          <w:sz w:val="21"/>
+          <w:szCs w:val="21"/>
+          <w:lang w:val="en-US"/>
+        </w:rPr>
+      </w:pPr>
+      <w:r>
+        <w:rPr>
+          <w:rFonts w:ascii="Consolas" w:eastAsia="Times New Roman" w:hAnsi="Consolas" w:cs="Times New Roman"/>
+          <w:color w:val="D4D4D4"/>
+          <w:sz w:val="21"/>
+          <w:szCs w:val="21"/>
+          <w:lang w:val="en-US"/>
+        </w:rPr>
+        <w:t xml:space="preserve">        </w:t>
+      </w:r>
+      <w:proofErr w:type="spellStart"/>
+      <w:r>
+        <w:rPr>
+          <w:rFonts w:ascii="Consolas" w:eastAsia="Times New Roman" w:hAnsi="Consolas" w:cs="Times New Roman"/>
+          <w:color w:val="4EC9B0"/>
+          <w:sz w:val="21"/>
+          <w:szCs w:val="21"/>
+          <w:lang w:val="en-US"/>
+        </w:rPr>
+        <w:t>AppComponent</w:t>
+      </w:r>
+      <w:proofErr w:type="spellEnd"/>
+    </w:p>
+    <w:p>
+      <w:pPr>
+        <w:shd w:val="clear" w:color="auto" w:fill="1E1E1E"/>
+        <w:spacing w:after="0" w:line="285" w:lineRule="atLeast"/>
+        <w:rPr>
+          <w:rFonts w:ascii="Consolas" w:eastAsia="Times New Roman" w:hAnsi="Consolas" w:cs="Times New Roman"/>
+          <w:color w:val="D4D4D4"/>
+          <w:sz w:val="21"/>
+          <w:szCs w:val="21"/>
+          <w:lang w:val="en-US"/>
+        </w:rPr>
+      </w:pPr>
+      <w:r>
+        <w:rPr>
+          <w:rFonts w:ascii="Consolas" w:eastAsia="Times New Roman" w:hAnsi="Consolas" w:cs="Times New Roman"/>
+          <w:color w:val="D4D4D4"/>
+          <w:sz w:val="21"/>
+          <w:szCs w:val="21"/>
+          <w:lang w:val="en-US"/>
+        </w:rPr>
+        <w:t>      ]</w:t>
+      </w:r>
+    </w:p>
+    <w:p>
+      <w:pPr>
+        <w:shd w:val="clear" w:color="auto" w:fill="1E1E1E"/>
+        <w:spacing w:after="0" w:line="285" w:lineRule="atLeast"/>
+        <w:rPr>
+          <w:rFonts w:ascii="Consolas" w:eastAsia="Times New Roman" w:hAnsi="Consolas" w:cs="Times New Roman"/>
+          <w:color w:val="D4D4D4"/>
+          <w:sz w:val="21"/>
+          <w:szCs w:val="21"/>
+          <w:lang w:val="en-US"/>
+        </w:rPr>
+      </w:pPr>
+      <w:r>
+        <w:rPr>
+          <w:rFonts w:ascii="Consolas" w:eastAsia="Times New Roman" w:hAnsi="Consolas" w:cs="Times New Roman"/>
+          <w:color w:val="D4D4D4"/>
+          <w:sz w:val="21"/>
+          <w:szCs w:val="21"/>
+          <w:lang w:val="en-US"/>
+        </w:rPr>
+        <w:t>    }).</w:t>
+      </w:r>
+      <w:proofErr w:type="spellStart"/>
+      <w:proofErr w:type="gramStart"/>
+      <w:r>
+        <w:rPr>
+          <w:rFonts w:ascii="Consolas" w:eastAsia="Times New Roman" w:hAnsi="Consolas" w:cs="Times New Roman"/>
+          <w:color w:val="DCDCAA"/>
+          <w:sz w:val="21"/>
+          <w:szCs w:val="21"/>
+          <w:lang w:val="en-US"/>
+        </w:rPr>
+        <w:t>compileComponents</w:t>
+      </w:r>
+      <w:proofErr w:type="spellEnd"/>
+      <w:r>
+        <w:rPr>
+          <w:rFonts w:ascii="Consolas" w:eastAsia="Times New Roman" w:hAnsi="Consolas" w:cs="Times New Roman"/>
+          <w:color w:val="D4D4D4"/>
+          <w:sz w:val="21"/>
+          <w:szCs w:val="21"/>
+          <w:lang w:val="en-US"/>
+        </w:rPr>
+        <w:t>(</w:t>
+      </w:r>
+      <w:proofErr w:type="gramEnd"/>
+      <w:r>
+        <w:rPr>
+          <w:rFonts w:ascii="Consolas" w:eastAsia="Times New Roman" w:hAnsi="Consolas" w:cs="Times New Roman"/>
+          <w:color w:val="D4D4D4"/>
+          <w:sz w:val="21"/>
+          <w:szCs w:val="21"/>
+          <w:lang w:val="en-US"/>
+        </w:rPr>
+        <w:t>);</w:t>
+      </w:r>
+    </w:p>
+    <w:p>
+      <w:pPr>
+        <w:jc w:val="both"/>
+        <w:rPr>
+          <w:rFonts w:ascii="Verdana" w:hAnsi="Verdana"/>
+          <w:sz w:val="24"/>
+          <w:szCs w:val="24"/>
+        </w:rPr>
+      </w:pPr>
+    </w:p>
+    <w:p>
+      <w:pPr>
+        <w:jc w:val="both"/>
+        <w:rPr>
+          <w:rFonts w:ascii="Verdana" w:hAnsi="Verdana"/>
+          <w:sz w:val="24"/>
+          <w:szCs w:val="24"/>
+        </w:rPr>
+      </w:pPr>
+      <w:r>
+        <w:rPr>
+          <w:rFonts w:ascii="Verdana" w:hAnsi="Verdana"/>
+          <w:sz w:val="24"/>
+          <w:szCs w:val="24"/>
+        </w:rPr>
+        <w:t xml:space="preserve">Agora temos que importar o Serviço calculadora para o módulo de testes e no mesmo método </w:t>
+      </w:r>
+      <w:proofErr w:type="spellStart"/>
+      <w:r>
+        <w:rPr>
+          <w:rFonts w:ascii="Verdana" w:hAnsi="Verdana"/>
+          <w:sz w:val="24"/>
+          <w:szCs w:val="24"/>
+        </w:rPr>
+        <w:t>configureTestingModule</w:t>
+      </w:r>
+      <w:proofErr w:type="spellEnd"/>
+      <w:r>
+        <w:rPr>
+          <w:rFonts w:ascii="Verdana" w:hAnsi="Verdana"/>
+          <w:sz w:val="24"/>
+          <w:szCs w:val="24"/>
+        </w:rPr>
+        <w:t xml:space="preserve"> definimos o serviço:</w:t>
+      </w:r>
+    </w:p>
+    <w:p>
+      <w:pPr>
+        <w:shd w:val="clear" w:color="auto" w:fill="1E1E1E"/>
+        <w:spacing w:after="0" w:line="285" w:lineRule="atLeast"/>
+        <w:rPr>
+          <w:rFonts w:ascii="Consolas" w:eastAsia="Times New Roman" w:hAnsi="Consolas" w:cs="Times New Roman"/>
+          <w:color w:val="D4D4D4"/>
+          <w:sz w:val="21"/>
+          <w:szCs w:val="21"/>
+          <w:lang w:val="en-US"/>
+        </w:rPr>
+      </w:pPr>
+      <w:r>
+        <w:rPr>
+          <w:rFonts w:ascii="Consolas" w:eastAsia="Times New Roman" w:hAnsi="Consolas" w:cs="Times New Roman"/>
+          <w:color w:val="D4D4D4"/>
+          <w:sz w:val="21"/>
+          <w:szCs w:val="21"/>
+          <w:lang w:val="en-US"/>
+        </w:rPr>
+        <w:t xml:space="preserve">    </w:t>
+      </w:r>
+      <w:proofErr w:type="gramStart"/>
+      <w:r>
+        <w:rPr>
+          <w:rFonts w:ascii="Consolas" w:eastAsia="Times New Roman" w:hAnsi="Consolas" w:cs="Times New Roman"/>
+          <w:color w:val="C586C0"/>
+          <w:sz w:val="21"/>
+          <w:szCs w:val="21"/>
+          <w:lang w:val="en-US"/>
+        </w:rPr>
+        <w:t>await</w:t>
+      </w:r>
+      <w:proofErr w:type="gramEnd"/>
+      <w:r>
+        <w:rPr>
+          <w:rFonts w:ascii="Consolas" w:eastAsia="Times New Roman" w:hAnsi="Consolas" w:cs="Times New Roman"/>
+          <w:color w:val="D4D4D4"/>
+          <w:sz w:val="21"/>
+          <w:szCs w:val="21"/>
+          <w:lang w:val="en-US"/>
+        </w:rPr>
+        <w:t xml:space="preserve"> </w:t>
+      </w:r>
+      <w:proofErr w:type="spellStart"/>
+      <w:r>
+        <w:rPr>
+          <w:rFonts w:ascii="Consolas" w:eastAsia="Times New Roman" w:hAnsi="Consolas" w:cs="Times New Roman"/>
+          <w:color w:val="4EC9B0"/>
+          <w:sz w:val="21"/>
+          <w:szCs w:val="21"/>
+          <w:lang w:val="en-US"/>
+        </w:rPr>
+        <w:t>TestBed</w:t>
+      </w:r>
+      <w:r>
+        <w:rPr>
+          <w:rFonts w:ascii="Consolas" w:eastAsia="Times New Roman" w:hAnsi="Consolas" w:cs="Times New Roman"/>
+          <w:color w:val="D4D4D4"/>
+          <w:sz w:val="21"/>
+          <w:szCs w:val="21"/>
+          <w:lang w:val="en-US"/>
+        </w:rPr>
+        <w:t>.</w:t>
+      </w:r>
+      <w:r>
+        <w:rPr>
+          <w:rFonts w:ascii="Consolas" w:eastAsia="Times New Roman" w:hAnsi="Consolas" w:cs="Times New Roman"/>
+          <w:color w:val="DCDCAA"/>
+          <w:sz w:val="21"/>
+          <w:szCs w:val="21"/>
+          <w:lang w:val="en-US"/>
+        </w:rPr>
+        <w:t>configureTestingModule</w:t>
+      </w:r>
+      <w:proofErr w:type="spellEnd"/>
+      <w:r>
+        <w:rPr>
+          <w:rFonts w:ascii="Consolas" w:eastAsia="Times New Roman" w:hAnsi="Consolas" w:cs="Times New Roman"/>
+          <w:color w:val="D4D4D4"/>
+          <w:sz w:val="21"/>
+          <w:szCs w:val="21"/>
+          <w:lang w:val="en-US"/>
+        </w:rPr>
+        <w:t>({</w:t>
+      </w:r>
+    </w:p>
+    <w:p>
+      <w:pPr>
+        <w:shd w:val="clear" w:color="auto" w:fill="1E1E1E"/>
+        <w:spacing w:after="0" w:line="285" w:lineRule="atLeast"/>
+        <w:rPr>
+          <w:rFonts w:ascii="Consolas" w:eastAsia="Times New Roman" w:hAnsi="Consolas" w:cs="Times New Roman"/>
+          <w:color w:val="D4D4D4"/>
+          <w:sz w:val="21"/>
+          <w:szCs w:val="21"/>
+          <w:lang w:val="en-US"/>
+        </w:rPr>
+      </w:pPr>
+      <w:r>
+        <w:rPr>
+          <w:rFonts w:ascii="Consolas" w:eastAsia="Times New Roman" w:hAnsi="Consolas" w:cs="Times New Roman"/>
+          <w:color w:val="D4D4D4"/>
+          <w:sz w:val="21"/>
+          <w:szCs w:val="21"/>
+          <w:lang w:val="en-US"/>
+        </w:rPr>
+        <w:t xml:space="preserve">      </w:t>
+      </w:r>
+      <w:proofErr w:type="gramStart"/>
+      <w:r>
+        <w:rPr>
+          <w:rFonts w:ascii="Consolas" w:eastAsia="Times New Roman" w:hAnsi="Consolas" w:cs="Times New Roman"/>
+          <w:color w:val="9CDCFE"/>
+          <w:sz w:val="21"/>
+          <w:szCs w:val="21"/>
+          <w:lang w:val="en-US"/>
+        </w:rPr>
+        <w:t>declarations</w:t>
+      </w:r>
+      <w:proofErr w:type="gramEnd"/>
+      <w:r>
+        <w:rPr>
+          <w:rFonts w:ascii="Consolas" w:eastAsia="Times New Roman" w:hAnsi="Consolas" w:cs="Times New Roman"/>
+          <w:color w:val="9CDCFE"/>
+          <w:sz w:val="21"/>
+          <w:szCs w:val="21"/>
+          <w:lang w:val="en-US"/>
+        </w:rPr>
+        <w:t>:</w:t>
+      </w:r>
+      <w:r>
+        <w:rPr>
+          <w:rFonts w:ascii="Consolas" w:eastAsia="Times New Roman" w:hAnsi="Consolas" w:cs="Times New Roman"/>
+          <w:color w:val="D4D4D4"/>
+          <w:sz w:val="21"/>
+          <w:szCs w:val="21"/>
+          <w:lang w:val="en-US"/>
+        </w:rPr>
+        <w:t xml:space="preserve"> [ </w:t>
+      </w:r>
+      <w:proofErr w:type="spellStart"/>
+      <w:r>
+        <w:rPr>
+          <w:rFonts w:ascii="Consolas" w:eastAsia="Times New Roman" w:hAnsi="Consolas" w:cs="Times New Roman"/>
+          <w:color w:val="4EC9B0"/>
+          <w:sz w:val="21"/>
+          <w:szCs w:val="21"/>
+          <w:lang w:val="en-US"/>
+        </w:rPr>
+        <w:t>CalculadoraComponent</w:t>
+      </w:r>
+      <w:proofErr w:type="spellEnd"/>
+      <w:r>
+        <w:rPr>
+          <w:rFonts w:ascii="Consolas" w:eastAsia="Times New Roman" w:hAnsi="Consolas" w:cs="Times New Roman"/>
+          <w:color w:val="D4D4D4"/>
+          <w:sz w:val="21"/>
+          <w:szCs w:val="21"/>
+          <w:lang w:val="en-US"/>
+        </w:rPr>
+        <w:t xml:space="preserve"> ],</w:t>
+      </w:r>
+    </w:p>
+    <w:p>
+      <w:pPr>
+        <w:shd w:val="clear" w:color="auto" w:fill="1E1E1E"/>
+        <w:spacing w:after="0" w:line="285" w:lineRule="atLeast"/>
+        <w:rPr>
+          <w:rFonts w:ascii="Consolas" w:eastAsia="Times New Roman" w:hAnsi="Consolas" w:cs="Times New Roman"/>
+          <w:color w:val="D4D4D4"/>
+          <w:sz w:val="21"/>
+          <w:szCs w:val="21"/>
+          <w:lang w:val="en-US"/>
+        </w:rPr>
+      </w:pPr>
+      <w:r>
+        <w:rPr>
+          <w:rFonts w:ascii="Consolas" w:eastAsia="Times New Roman" w:hAnsi="Consolas" w:cs="Times New Roman"/>
+          <w:color w:val="D4D4D4"/>
+          <w:sz w:val="21"/>
+          <w:szCs w:val="21"/>
+          <w:lang w:val="en-US"/>
+        </w:rPr>
+        <w:t xml:space="preserve">      </w:t>
+      </w:r>
+      <w:proofErr w:type="gramStart"/>
+      <w:r>
+        <w:rPr>
+          <w:rFonts w:ascii="Consolas" w:eastAsia="Times New Roman" w:hAnsi="Consolas" w:cs="Times New Roman"/>
+          <w:color w:val="9CDCFE"/>
+          <w:sz w:val="21"/>
+          <w:szCs w:val="21"/>
+          <w:lang w:val="en-US"/>
+        </w:rPr>
+        <w:t>providers</w:t>
+      </w:r>
+      <w:proofErr w:type="gramEnd"/>
+      <w:r>
+        <w:rPr>
+          <w:rFonts w:ascii="Consolas" w:eastAsia="Times New Roman" w:hAnsi="Consolas" w:cs="Times New Roman"/>
+          <w:color w:val="9CDCFE"/>
+          <w:sz w:val="21"/>
+          <w:szCs w:val="21"/>
+          <w:lang w:val="en-US"/>
+        </w:rPr>
+        <w:t>:</w:t>
+      </w:r>
+      <w:r>
+        <w:rPr>
+          <w:rFonts w:ascii="Consolas" w:eastAsia="Times New Roman" w:hAnsi="Consolas" w:cs="Times New Roman"/>
+          <w:color w:val="D4D4D4"/>
+          <w:sz w:val="21"/>
+          <w:szCs w:val="21"/>
+          <w:lang w:val="en-US"/>
+        </w:rPr>
+        <w:t xml:space="preserve"> [ </w:t>
+      </w:r>
+      <w:proofErr w:type="spellStart"/>
+      <w:r>
+        <w:rPr>
+          <w:rFonts w:ascii="Consolas" w:eastAsia="Times New Roman" w:hAnsi="Consolas" w:cs="Times New Roman"/>
+          <w:color w:val="4EC9B0"/>
+          <w:sz w:val="21"/>
+          <w:szCs w:val="21"/>
+          <w:lang w:val="en-US"/>
+        </w:rPr>
+        <w:t>CalculadoraService</w:t>
+      </w:r>
+      <w:proofErr w:type="spellEnd"/>
+      <w:r>
+        <w:rPr>
+          <w:rFonts w:ascii="Consolas" w:eastAsia="Times New Roman" w:hAnsi="Consolas" w:cs="Times New Roman"/>
+          <w:color w:val="D4D4D4"/>
+          <w:sz w:val="21"/>
+          <w:szCs w:val="21"/>
+          <w:lang w:val="en-US"/>
+        </w:rPr>
+        <w:t xml:space="preserve"> ]</w:t>
+      </w:r>
+    </w:p>
+    <w:p>
+      <w:pPr>
+        <w:shd w:val="clear" w:color="auto" w:fill="1E1E1E"/>
+        <w:spacing w:after="0" w:line="285" w:lineRule="atLeast"/>
+        <w:rPr>
+          <w:rFonts w:ascii="Consolas" w:eastAsia="Times New Roman" w:hAnsi="Consolas" w:cs="Times New Roman"/>
+          <w:color w:val="D4D4D4"/>
+          <w:sz w:val="21"/>
+          <w:szCs w:val="21"/>
+          <w:lang w:val="en-US"/>
+        </w:rPr>
+      </w:pPr>
+      <w:r>
+        <w:rPr>
+          <w:rFonts w:ascii="Consolas" w:eastAsia="Times New Roman" w:hAnsi="Consolas" w:cs="Times New Roman"/>
+          <w:color w:val="D4D4D4"/>
+          <w:sz w:val="21"/>
+          <w:szCs w:val="21"/>
+          <w:lang w:val="en-US"/>
+        </w:rPr>
+        <w:t>    })</w:t>
+      </w:r>
+    </w:p>
+    <w:p>
+      <w:pPr>
+        <w:jc w:val="both"/>
+        <w:rPr>
+          <w:rFonts w:ascii="Verdana" w:hAnsi="Verdana"/>
+          <w:sz w:val="24"/>
+          <w:szCs w:val="24"/>
+        </w:rPr>
+      </w:pPr>
+    </w:p>
+    <w:p>
+      <w:pPr>
+        <w:jc w:val="center"/>
+        <w:rPr>
+          <w:rFonts w:ascii="Verdana" w:hAnsi="Verdana"/>
+          <w:b/>
+          <w:sz w:val="24"/>
+          <w:szCs w:val="24"/>
+        </w:rPr>
+      </w:pPr>
+      <w:r>
+        <w:rPr>
+          <w:rFonts w:ascii="Verdana" w:hAnsi="Verdana"/>
+          <w:b/>
+          <w:sz w:val="24"/>
+          <w:szCs w:val="24"/>
+        </w:rPr>
+        <w:t xml:space="preserve">Testando o </w:t>
+      </w:r>
+      <w:proofErr w:type="spellStart"/>
+      <w:r>
+        <w:rPr>
+          <w:rFonts w:ascii="Verdana" w:hAnsi="Verdana"/>
+          <w:b/>
+          <w:sz w:val="24"/>
+          <w:szCs w:val="24"/>
+        </w:rPr>
+        <w:t>CalculadoraComponent</w:t>
+      </w:r>
+      <w:proofErr w:type="spellEnd"/>
+    </w:p>
+    <w:p>
+      <w:pPr>
+        <w:jc w:val="both"/>
+        <w:rPr>
+          <w:rFonts w:ascii="Verdana" w:hAnsi="Verdana"/>
+          <w:sz w:val="24"/>
+          <w:szCs w:val="24"/>
+        </w:rPr>
+      </w:pPr>
+      <w:r>
+        <w:rPr>
+          <w:rFonts w:ascii="Verdana" w:hAnsi="Verdana"/>
+          <w:sz w:val="24"/>
+          <w:szCs w:val="24"/>
+        </w:rPr>
+        <w:t>Vamos criar o último teste de calculadora para fazer um teste unitário para o componente. Esse teste ele é um pouco mais complexo do que o serviço, porque o serviço se base</w:t>
+      </w:r>
+      <w:r>
+        <w:rPr>
+          <w:rFonts w:ascii="Verdana" w:hAnsi="Verdana"/>
+          <w:sz w:val="24"/>
+          <w:szCs w:val="24"/>
+        </w:rPr>
+        <w:t xml:space="preserve">ia muito em executar uma função </w:t>
+      </w:r>
+      <w:r>
+        <w:rPr>
+          <w:rFonts w:ascii="Verdana" w:hAnsi="Verdana"/>
+          <w:sz w:val="24"/>
+          <w:szCs w:val="24"/>
+        </w:rPr>
+        <w:t>da classe do serviço</w:t>
+      </w:r>
+      <w:r>
+        <w:rPr>
+          <w:rFonts w:ascii="Verdana" w:hAnsi="Verdana"/>
+          <w:sz w:val="24"/>
+          <w:szCs w:val="24"/>
+        </w:rPr>
+        <w:t>.</w:t>
+      </w:r>
+    </w:p>
+    <w:p>
+      <w:pPr>
+        <w:jc w:val="both"/>
+        <w:rPr>
+          <w:rFonts w:ascii="Verdana" w:hAnsi="Verdana"/>
+          <w:sz w:val="24"/>
+          <w:szCs w:val="24"/>
+        </w:rPr>
+      </w:pPr>
+      <w:r>
+        <w:rPr>
+          <w:rFonts w:ascii="Verdana" w:hAnsi="Verdana"/>
+          <w:sz w:val="24"/>
+          <w:szCs w:val="24"/>
+        </w:rPr>
+        <w:t>A calculadora componente ele já vai simular algumas operações de usuários já interagindo com o sistema, então eu vou simular uma conta sendo realizada na calculadora clicando nos botões e verificando o resultado.</w:t>
+      </w:r>
+      <w:r>
+        <w:rPr>
+          <w:rFonts w:ascii="Verdana" w:hAnsi="Verdana"/>
+          <w:sz w:val="24"/>
+          <w:szCs w:val="24"/>
+        </w:rPr>
+        <w:t xml:space="preserve"> (</w:t>
+      </w:r>
+      <w:r>
+        <w:rPr>
+          <w:rFonts w:ascii="Verdana" w:hAnsi="Verdana"/>
+          <w:sz w:val="24"/>
+          <w:szCs w:val="24"/>
+        </w:rPr>
+        <w:t>calculadora.component.spec.ts</w:t>
+      </w:r>
+      <w:r>
+        <w:rPr>
+          <w:rFonts w:ascii="Verdana" w:hAnsi="Verdana"/>
+          <w:sz w:val="24"/>
+          <w:szCs w:val="24"/>
+        </w:rPr>
+        <w:t>)</w:t>
       </w:r>
       <w:bookmarkStart w:id="0" w:name="_GoBack"/>
       <w:bookmarkEnd w:id="0"/>
-      <w:r>
-        <w:rPr>
-          <w:rFonts w:ascii="Verdana" w:hAnsi="Verdana"/>
-          <w:sz w:val="24"/>
-          <w:szCs w:val="24"/>
-        </w:rPr>
-        <w:t>.</w:t>
-      </w:r>
-    </w:p>
-    <w:p>
-      <w:pPr>
-        <w:jc w:val="both"/>
-        <w:rPr>
-          <w:rFonts w:ascii="Verdana" w:hAnsi="Verdana"/>
-          <w:sz w:val="24"/>
-          <w:szCs w:val="24"/>
-        </w:rPr>
-      </w:pPr>
-    </w:p>
-    <w:p>
-      <w:pPr>
-        <w:jc w:val="both"/>
-        <w:rPr>
-          <w:rFonts w:ascii="Verdana" w:hAnsi="Verdana"/>
-          <w:sz w:val="24"/>
-          <w:szCs w:val="24"/>
-        </w:rPr>
-      </w:pPr>
-    </w:p>
-    <w:p>
-      <w:pPr>
-        <w:jc w:val="both"/>
-        <w:rPr>
-          <w:rFonts w:ascii="Verdana" w:hAnsi="Verdana"/>
-          <w:sz w:val="24"/>
-          <w:szCs w:val="24"/>
-        </w:rPr>
-      </w:pPr>
-    </w:p>
-    <w:p>
-      <w:pPr>
-        <w:jc w:val="both"/>
-        <w:rPr>
-          <w:rFonts w:ascii="Verdana" w:hAnsi="Verdana"/>
-          <w:sz w:val="24"/>
-          <w:szCs w:val="24"/>
-        </w:rPr>
-      </w:pPr>
-    </w:p>
-    <w:p>
-      <w:pPr>
-        <w:jc w:val="both"/>
-        <w:rPr>
-          <w:rFonts w:ascii="Verdana" w:hAnsi="Verdana"/>
-          <w:sz w:val="24"/>
-          <w:szCs w:val="24"/>
-        </w:rPr>
-      </w:pPr>
-    </w:p>
-    <w:p>
-      <w:pPr>
-        <w:jc w:val="both"/>
-        <w:rPr>
-          <w:rFonts w:ascii="Verdana" w:hAnsi="Verdana"/>
-          <w:sz w:val="24"/>
-          <w:szCs w:val="24"/>
-        </w:rPr>
-      </w:pPr>
-    </w:p>
-    <w:p>
-      <w:pPr>
-        <w:jc w:val="both"/>
-        <w:rPr>
-          <w:rFonts w:ascii="Verdana" w:hAnsi="Verdana"/>
-          <w:sz w:val="24"/>
-          <w:szCs w:val="24"/>
-        </w:rPr>
-      </w:pPr>
-    </w:p>
-    <w:p>
-      <w:pPr>
-        <w:jc w:val="both"/>
-        <w:rPr>
-          <w:rFonts w:ascii="Verdana" w:hAnsi="Verdana"/>
-          <w:sz w:val="24"/>
-          <w:szCs w:val="24"/>
-        </w:rPr>
-      </w:pPr>
-      <w:r>
-        <w:rPr>
-          <w:rFonts w:ascii="Verdana" w:hAnsi="Verdana"/>
-          <w:sz w:val="24"/>
-          <w:szCs w:val="24"/>
-        </w:rPr>
-        <w:t>*** BOAS PRÁTICAS – SEPARAR OS AQUIVOS POR DIRETORIOS</w:t>
-      </w:r>
-    </w:p>
-    <w:p>
-      <w:pPr>
-        <w:jc w:val="both"/>
-        <w:rPr>
-          <w:rFonts w:ascii="Verdana" w:hAnsi="Verdana"/>
-          <w:sz w:val="24"/>
-          <w:szCs w:val="24"/>
-        </w:rPr>
-      </w:pPr>
-      <w:r>
-        <w:rPr>
-          <w:rFonts w:ascii="Verdana" w:hAnsi="Verdana"/>
-          <w:sz w:val="24"/>
-          <w:szCs w:val="24"/>
-        </w:rPr>
-        <w:t>COMPONENTS, SERVICES...</w:t>
-      </w:r>
-    </w:p>
-    <w:p>
-      <w:pPr>
-        <w:jc w:val="both"/>
-        <w:rPr>
-          <w:rFonts w:ascii="Verdana" w:hAnsi="Verdana"/>
-          <w:sz w:val="24"/>
-          <w:szCs w:val="24"/>
-        </w:rPr>
-      </w:pPr>
-      <w:r>
-        <w:rPr>
-          <w:noProof/>
-          <w:lang w:val="en-US"/>
-        </w:rPr>
-        <w:lastRenderedPageBreak/>
-        <w:drawing>
-          <wp:inline distT="0" distB="0" distL="0" distR="0" wp14:anchorId="5DC3B334" wp14:editId="16692E1F">
-            <wp:extent cx="2352675" cy="4781550"/>
-            <wp:effectExtent l="0" t="0" r="9525" b="0"/>
-            <wp:docPr id="5" name="Imagem 5"/>
-            <wp:cNvGraphicFramePr>
-              <a:graphicFrameLocks xmlns:a="http://schemas.openxmlformats.org/drawingml/2006/main" noChangeAspect="1"/>
-            </wp:cNvGraphicFramePr>
-            <a:graphic xmlns:a="http://schemas.openxmlformats.org/drawingml/2006/main">
-              <a:graphicData uri="http://schemas.openxmlformats.org/drawingml/2006/picture">
-                <pic:pic xmlns:pic="http://schemas.openxmlformats.org/drawingml/2006/picture">
-                  <pic:nvPicPr>
-                    <pic:cNvPr id="1" name=""/>
-                    <pic:cNvPicPr/>
-                  </pic:nvPicPr>
-                  <pic:blipFill>
-                    <a:blip r:embed="rId14"/>
-                    <a:stretch>
-                      <a:fillRect/>
-                    </a:stretch>
-                  </pic:blipFill>
-                  <pic:spPr>
-                    <a:xfrm>
-                      <a:off x="0" y="0"/>
-                      <a:ext cx="2352675" cy="4781550"/>
-                    </a:xfrm>
-                    <a:prstGeom prst="rect">
-                      <a:avLst/>
-                    </a:prstGeom>
-                  </pic:spPr>
-                </pic:pic>
-              </a:graphicData>
-            </a:graphic>
-          </wp:inline>
-        </w:drawing>
-      </w:r>
-    </w:p>
-    <w:p>
-      <w:pPr>
-        <w:jc w:val="both"/>
-        <w:rPr>
-          <w:rFonts w:ascii="Verdana" w:hAnsi="Verdana"/>
-          <w:sz w:val="24"/>
-          <w:szCs w:val="24"/>
-        </w:rPr>
-      </w:pPr>
     </w:p>
     <w:sectPr>
       <w:pgSz w:w="12240" w:h="15840"/>

</xml_diff>